<commit_message>
Object Composition - Lab exercises
</commit_message>
<xml_diff>
--- a/JS-Core/JS_Advanced/05_Object-Composition/Lab/05.Object-Composition-Lab.docx
+++ b/JS-Core/JS_Advanced/05_Object-Composition/Lab/05.Object-Composition-Lab.docx
@@ -1,10 +1,10 @@
 
 <file path=word/document.xml><?xml version="1.0" encoding="utf-8"?>
-<w:document xmlns:wpc="http://schemas.microsoft.com/office/word/2010/wordprocessingCanvas" xmlns:mc="http://schemas.openxmlformats.org/markup-compatibility/2006" xmlns:o="urn:schemas-microsoft-com:office:office" xmlns:r="http://schemas.openxmlformats.org/officeDocument/2006/relationships" xmlns:m="http://schemas.openxmlformats.org/officeDocument/2006/math" xmlns:v="urn:schemas-microsoft-com:vml" xmlns:wp14="http://schemas.microsoft.com/office/word/2010/wordprocessingDrawing" xmlns:wp="http://schemas.openxmlformats.org/drawingml/2006/wordprocessingDrawing" xmlns:w10="urn:schemas-microsoft-com:office:word" xmlns:w="http://schemas.openxmlformats.org/wordprocessingml/2006/main" xmlns:w14="http://schemas.microsoft.com/office/word/2010/wordml" xmlns:wpg="http://schemas.microsoft.com/office/word/2010/wordprocessingGroup" xmlns:wpi="http://schemas.microsoft.com/office/word/2010/wordprocessingInk" xmlns:wne="http://schemas.microsoft.com/office/word/2006/wordml" xmlns:wps="http://schemas.microsoft.com/office/word/2010/wordprocessingShape" mc:Ignorable="w14 wp14">
+<w:document xmlns:wpc="http://schemas.microsoft.com/office/word/2010/wordprocessingCanvas" xmlns:cx="http://schemas.microsoft.com/office/drawing/2014/chartex" xmlns:cx1="http://schemas.microsoft.com/office/drawing/2015/9/8/chartex" xmlns:mc="http://schemas.openxmlformats.org/markup-compatibility/2006" xmlns:o="urn:schemas-microsoft-com:office:office" xmlns:r="http://schemas.openxmlformats.org/officeDocument/2006/relationships" xmlns:m="http://schemas.openxmlformats.org/officeDocument/2006/math" xmlns:v="urn:schemas-microsoft-com:vml" xmlns:wp14="http://schemas.microsoft.com/office/word/2010/wordprocessingDrawing" xmlns:wp="http://schemas.openxmlformats.org/drawingml/2006/wordprocessingDrawing" xmlns:w10="urn:schemas-microsoft-com:office:word" xmlns:w="http://schemas.openxmlformats.org/wordprocessingml/2006/main" xmlns:w14="http://schemas.microsoft.com/office/word/2010/wordml" xmlns:w15="http://schemas.microsoft.com/office/word/2012/wordml" xmlns:w16se="http://schemas.microsoft.com/office/word/2015/wordml/symex" xmlns:wpg="http://schemas.microsoft.com/office/word/2010/wordprocessingGroup" xmlns:wpi="http://schemas.microsoft.com/office/word/2010/wordprocessingInk" xmlns:wne="http://schemas.microsoft.com/office/word/2006/wordml" xmlns:wps="http://schemas.microsoft.com/office/word/2010/wordprocessingShape" mc:Ignorable="w14 w15 w16se wp14">
   <w:body>
     <w:p>
       <w:pPr>
-        <w:pStyle w:val="1"/>
+        <w:pStyle w:val="Heading1"/>
       </w:pPr>
       <w:r>
         <w:t>Lab</w:t>
@@ -28,10 +28,10 @@
       <w:r>
         <w:t xml:space="preserve">Problems for exercises and homework for the </w:t>
       </w:r>
-      <w:hyperlink r:id="rId9" w:history="1">
+      <w:hyperlink r:id="rId8" w:history="1">
         <w:r>
           <w:rPr>
-            <w:rStyle w:val="a9"/>
+            <w:rStyle w:val="Hyperlink"/>
           </w:rPr>
           <w:t>“JavaScript Advanced” course @ SoftUni</w:t>
         </w:r>
@@ -54,16 +54,16 @@
       <w:r>
         <w:t xml:space="preserve">judge system at </w:t>
       </w:r>
-      <w:hyperlink r:id="rId10" w:history="1">
+      <w:hyperlink r:id="rId9" w:history="1">
         <w:r>
           <w:rPr>
-            <w:rStyle w:val="a9"/>
+            <w:rStyle w:val="Hyperlink"/>
           </w:rPr>
           <w:t>https://judge.softuni.bg/Contests/</w:t>
         </w:r>
         <w:r>
           <w:rPr>
-            <w:rStyle w:val="a9"/>
+            <w:rStyle w:val="Hyperlink"/>
           </w:rPr>
           <w:t>334</w:t>
         </w:r>
@@ -74,7 +74,7 @@
     </w:p>
     <w:p>
       <w:pPr>
-        <w:pStyle w:val="2"/>
+        <w:pStyle w:val="Heading2"/>
       </w:pPr>
       <w:r>
         <w:t>Order Rectangles</w:t>
@@ -174,7 +174,7 @@
     </w:p>
     <w:p>
       <w:pPr>
-        <w:pStyle w:val="3"/>
+        <w:pStyle w:val="Heading3"/>
         <w:rPr>
           <w:noProof/>
         </w:rPr>
@@ -220,7 +220,7 @@
     </w:p>
     <w:p>
       <w:pPr>
-        <w:pStyle w:val="3"/>
+        <w:pStyle w:val="Heading3"/>
         <w:rPr>
           <w:noProof/>
         </w:rPr>
@@ -302,7 +302,7 @@
     </w:p>
     <w:p>
       <w:pPr>
-        <w:pStyle w:val="3"/>
+        <w:pStyle w:val="Heading3"/>
         <w:rPr>
           <w:noProof/>
         </w:rPr>
@@ -316,7 +316,7 @@
     </w:p>
     <w:tbl>
       <w:tblPr>
-        <w:tblStyle w:val="af"/>
+        <w:tblStyle w:val="TableGrid"/>
         <w:tblW w:w="10502" w:type="dxa"/>
         <w:tblInd w:w="23" w:type="dxa"/>
         <w:tblLayout w:type="fixed"/>
@@ -473,7 +473,7 @@
     </w:tbl>
     <w:p>
       <w:pPr>
-        <w:pStyle w:val="2"/>
+        <w:pStyle w:val="Heading2"/>
       </w:pPr>
       <w:r>
         <w:t>Fibonacci</w:t>
@@ -498,7 +498,7 @@
     </w:p>
     <w:p>
       <w:pPr>
-        <w:pStyle w:val="3"/>
+        <w:pStyle w:val="Heading3"/>
         <w:rPr>
           <w:noProof/>
         </w:rPr>
@@ -517,7 +517,7 @@
     </w:p>
     <w:p>
       <w:pPr>
-        <w:pStyle w:val="3"/>
+        <w:pStyle w:val="Heading3"/>
         <w:rPr>
           <w:noProof/>
         </w:rPr>
@@ -577,7 +577,7 @@
     </w:p>
     <w:p>
       <w:pPr>
-        <w:pStyle w:val="3"/>
+        <w:pStyle w:val="Heading3"/>
         <w:rPr>
           <w:noProof/>
         </w:rPr>
@@ -592,7 +592,7 @@
     </w:p>
     <w:tbl>
       <w:tblPr>
-        <w:tblStyle w:val="af"/>
+        <w:tblStyle w:val="TableGrid"/>
         <w:tblW w:w="10433" w:type="dxa"/>
         <w:tblInd w:w="85" w:type="dxa"/>
         <w:tblLayout w:type="fixed"/>
@@ -835,7 +835,7 @@
     </w:tbl>
     <w:p>
       <w:pPr>
-        <w:pStyle w:val="2"/>
+        <w:pStyle w:val="Heading2"/>
       </w:pPr>
       <w:r>
         <w:t>List Processor</w:t>
@@ -854,7 +854,7 @@
     </w:p>
     <w:p>
       <w:pPr>
-        <w:pStyle w:val="ac"/>
+        <w:pStyle w:val="ListParagraph"/>
         <w:numPr>
           <w:ilvl w:val="0"/>
           <w:numId w:val="29"/>
@@ -892,7 +892,7 @@
     </w:p>
     <w:p>
       <w:pPr>
-        <w:pStyle w:val="ac"/>
+        <w:pStyle w:val="ListParagraph"/>
         <w:numPr>
           <w:ilvl w:val="0"/>
           <w:numId w:val="29"/>
@@ -943,7 +943,7 @@
     </w:p>
     <w:p>
       <w:pPr>
-        <w:pStyle w:val="ac"/>
+        <w:pStyle w:val="ListParagraph"/>
         <w:numPr>
           <w:ilvl w:val="0"/>
           <w:numId w:val="29"/>
@@ -983,7 +983,7 @@
     </w:p>
     <w:p>
       <w:pPr>
-        <w:pStyle w:val="3"/>
+        <w:pStyle w:val="Heading3"/>
         <w:rPr>
           <w:noProof/>
         </w:rPr>
@@ -1029,7 +1029,7 @@
     </w:p>
     <w:p>
       <w:pPr>
-        <w:pStyle w:val="3"/>
+        <w:pStyle w:val="Heading3"/>
         <w:rPr>
           <w:noProof/>
         </w:rPr>
@@ -1074,7 +1074,7 @@
     </w:p>
     <w:p>
       <w:pPr>
-        <w:pStyle w:val="3"/>
+        <w:pStyle w:val="Heading3"/>
         <w:rPr>
           <w:noProof/>
         </w:rPr>
@@ -1088,7 +1088,7 @@
     </w:p>
     <w:tbl>
       <w:tblPr>
-        <w:tblStyle w:val="af"/>
+        <w:tblStyle w:val="TableGrid"/>
         <w:tblW w:w="10502" w:type="dxa"/>
         <w:tblInd w:w="23" w:type="dxa"/>
         <w:tblLayout w:type="fixed"/>
@@ -1440,7 +1440,7 @@
     </w:tbl>
     <w:p>
       <w:pPr>
-        <w:pStyle w:val="2"/>
+        <w:pStyle w:val="Heading2"/>
       </w:pPr>
       <w:r>
         <w:t>Cars</w:t>
@@ -1477,7 +1477,7 @@
     </w:p>
     <w:p>
       <w:pPr>
-        <w:pStyle w:val="ac"/>
+        <w:pStyle w:val="ListParagraph"/>
         <w:numPr>
           <w:ilvl w:val="0"/>
           <w:numId w:val="30"/>
@@ -1508,7 +1508,7 @@
     </w:p>
     <w:p>
       <w:pPr>
-        <w:pStyle w:val="ac"/>
+        <w:pStyle w:val="ListParagraph"/>
         <w:numPr>
           <w:ilvl w:val="0"/>
           <w:numId w:val="30"/>
@@ -1550,7 +1550,7 @@
     </w:p>
     <w:p>
       <w:pPr>
-        <w:pStyle w:val="ac"/>
+        <w:pStyle w:val="ListParagraph"/>
         <w:numPr>
           <w:ilvl w:val="0"/>
           <w:numId w:val="30"/>
@@ -1610,7 +1610,7 @@
     </w:p>
     <w:p>
       <w:pPr>
-        <w:pStyle w:val="ac"/>
+        <w:pStyle w:val="ListParagraph"/>
         <w:numPr>
           <w:ilvl w:val="0"/>
           <w:numId w:val="30"/>
@@ -1667,7 +1667,7 @@
     </w:p>
     <w:p>
       <w:pPr>
-        <w:pStyle w:val="3"/>
+        <w:pStyle w:val="Heading3"/>
         <w:rPr>
           <w:noProof/>
         </w:rPr>
@@ -1693,7 +1693,6 @@
       <w:r>
         <w:t xml:space="preserve"> will come as an </w:t>
       </w:r>
-      <w:bookmarkStart w:id="0" w:name="_GoBack"/>
       <w:r>
         <w:rPr>
           <w:b/>
@@ -1701,11 +1700,7 @@
         <w:t>array of strings</w:t>
       </w:r>
       <w:r>
-        <w:t xml:space="preserve"> </w:t>
-      </w:r>
-      <w:bookmarkEnd w:id="0"/>
-      <w:r>
-        <w:t xml:space="preserve">- each string represents a </w:t>
+        <w:t xml:space="preserve"> - each string represents a </w:t>
       </w:r>
       <w:r>
         <w:rPr>
@@ -1719,7 +1714,7 @@
     </w:p>
     <w:p>
       <w:pPr>
-        <w:pStyle w:val="3"/>
+        <w:pStyle w:val="Heading3"/>
         <w:rPr>
           <w:noProof/>
         </w:rPr>
@@ -1747,7 +1742,7 @@
     </w:p>
     <w:p>
       <w:pPr>
-        <w:pStyle w:val="3"/>
+        <w:pStyle w:val="Heading3"/>
         <w:rPr>
           <w:noProof/>
         </w:rPr>
@@ -1761,7 +1756,7 @@
     </w:p>
     <w:p>
       <w:pPr>
-        <w:pStyle w:val="ac"/>
+        <w:pStyle w:val="ListParagraph"/>
         <w:numPr>
           <w:ilvl w:val="0"/>
           <w:numId w:val="32"/>
@@ -1792,7 +1787,7 @@
     </w:p>
     <w:p>
       <w:pPr>
-        <w:pStyle w:val="3"/>
+        <w:pStyle w:val="Heading3"/>
         <w:rPr>
           <w:noProof/>
         </w:rPr>
@@ -1806,7 +1801,7 @@
     </w:p>
     <w:tbl>
       <w:tblPr>
-        <w:tblStyle w:val="af"/>
+        <w:tblStyle w:val="TableGrid"/>
         <w:tblW w:w="10502" w:type="dxa"/>
         <w:tblInd w:w="23" w:type="dxa"/>
         <w:tblLayout w:type="fixed"/>
@@ -1863,7 +1858,7 @@
           </w:tcPr>
           <w:p>
             <w:pPr>
-              <w:pStyle w:val="HTML"/>
+              <w:pStyle w:val="HTMLPreformatted"/>
               <w:shd w:val="clear" w:color="auto" w:fill="FFFFFF"/>
               <w:rPr>
                 <w:rFonts w:ascii="Consolas" w:hAnsi="Consolas" w:cs="Consolas"/>
@@ -1904,7 +1899,7 @@
           </w:p>
           <w:p>
             <w:pPr>
-              <w:pStyle w:val="HTML"/>
+              <w:pStyle w:val="HTMLPreformatted"/>
               <w:shd w:val="clear" w:color="auto" w:fill="FFFFFF"/>
               <w:rPr>
                 <w:rFonts w:ascii="Consolas" w:hAnsi="Consolas" w:cs="Consolas"/>
@@ -1936,7 +1931,7 @@
           </w:p>
           <w:p>
             <w:pPr>
-              <w:pStyle w:val="HTML"/>
+              <w:pStyle w:val="HTMLPreformatted"/>
               <w:shd w:val="clear" w:color="auto" w:fill="FFFFFF"/>
               <w:rPr>
                 <w:rFonts w:ascii="Consolas" w:hAnsi="Consolas" w:cs="Consolas"/>
@@ -1968,7 +1963,7 @@
           </w:p>
           <w:p>
             <w:pPr>
-              <w:pStyle w:val="HTML"/>
+              <w:pStyle w:val="HTMLPreformatted"/>
               <w:shd w:val="clear" w:color="auto" w:fill="FFFFFF"/>
               <w:rPr>
                 <w:rFonts w:ascii="Consolas" w:hAnsi="Consolas" w:cs="Consolas"/>
@@ -2000,7 +1995,7 @@
           </w:p>
           <w:p>
             <w:pPr>
-              <w:pStyle w:val="HTML"/>
+              <w:pStyle w:val="HTMLPreformatted"/>
               <w:shd w:val="clear" w:color="auto" w:fill="FFFFFF"/>
               <w:rPr>
                 <w:rFonts w:ascii="Consolas" w:hAnsi="Consolas" w:cs="Consolas"/>
@@ -2032,7 +2027,7 @@
           </w:p>
           <w:p>
             <w:pPr>
-              <w:pStyle w:val="HTML"/>
+              <w:pStyle w:val="HTMLPreformatted"/>
               <w:shd w:val="clear" w:color="auto" w:fill="FFFFFF"/>
               <w:rPr>
                 <w:rFonts w:ascii="Consolas" w:hAnsi="Consolas" w:cs="Consolas"/>
@@ -2234,7 +2229,7 @@
     </w:tbl>
     <w:p>
       <w:pPr>
-        <w:pStyle w:val="2"/>
+        <w:pStyle w:val="Heading2"/>
       </w:pPr>
       <w:r>
         <w:t>Sum</w:t>
@@ -2247,7 +2242,7 @@
     </w:p>
     <w:p>
       <w:pPr>
-        <w:pStyle w:val="ac"/>
+        <w:pStyle w:val="ListParagraph"/>
         <w:numPr>
           <w:ilvl w:val="0"/>
           <w:numId w:val="31"/>
@@ -2271,7 +2266,7 @@
     </w:p>
     <w:p>
       <w:pPr>
-        <w:pStyle w:val="ac"/>
+        <w:pStyle w:val="ListParagraph"/>
         <w:numPr>
           <w:ilvl w:val="0"/>
           <w:numId w:val="31"/>
@@ -2339,7 +2334,7 @@
     </w:p>
     <w:p>
       <w:pPr>
-        <w:pStyle w:val="ac"/>
+        <w:pStyle w:val="ListParagraph"/>
         <w:numPr>
           <w:ilvl w:val="0"/>
           <w:numId w:val="31"/>
@@ -2408,7 +2403,7 @@
     </w:p>
     <w:p>
       <w:pPr>
-        <w:pStyle w:val="3"/>
+        <w:pStyle w:val="Heading3"/>
         <w:rPr>
           <w:noProof/>
         </w:rPr>
@@ -2427,7 +2422,7 @@
     </w:p>
     <w:p>
       <w:pPr>
-        <w:pStyle w:val="3"/>
+        <w:pStyle w:val="Heading3"/>
         <w:rPr>
           <w:noProof/>
         </w:rPr>
@@ -2446,7 +2441,7 @@
     </w:p>
     <w:p>
       <w:pPr>
-        <w:pStyle w:val="3"/>
+        <w:pStyle w:val="Heading3"/>
         <w:rPr>
           <w:noProof/>
         </w:rPr>
@@ -2460,7 +2455,7 @@
     </w:p>
     <w:p>
       <w:pPr>
-        <w:pStyle w:val="ac"/>
+        <w:pStyle w:val="ListParagraph"/>
         <w:numPr>
           <w:ilvl w:val="0"/>
           <w:numId w:val="32"/>
@@ -2491,7 +2486,7 @@
     </w:p>
     <w:p>
       <w:pPr>
-        <w:pStyle w:val="ac"/>
+        <w:pStyle w:val="ListParagraph"/>
         <w:numPr>
           <w:ilvl w:val="0"/>
           <w:numId w:val="32"/>
@@ -2521,7 +2516,7 @@
     </w:p>
     <w:p>
       <w:pPr>
-        <w:pStyle w:val="3"/>
+        <w:pStyle w:val="Heading3"/>
         <w:rPr>
           <w:noProof/>
         </w:rPr>
@@ -2537,10 +2532,14 @@
       <w:r>
         <w:t>You are given the following HTML for testing purposes:</w:t>
       </w:r>
+    </w:p>
+    <w:p>
+      <w:bookmarkStart w:id="0" w:name="_GoBack"/>
+      <w:bookmarkEnd w:id="0"/>
     </w:p>
     <w:tbl>
       <w:tblPr>
-        <w:tblStyle w:val="af"/>
+        <w:tblStyle w:val="TableGrid"/>
         <w:tblW w:w="10502" w:type="dxa"/>
         <w:tblInd w:w="23" w:type="dxa"/>
         <w:tblLayout w:type="fixed"/>
@@ -2568,6 +2567,7 @@
               <w:jc w:val="center"/>
             </w:pPr>
             <w:r>
+              <w:lastRenderedPageBreak/>
               <w:t>sum.html</w:t>
             </w:r>
           </w:p>
@@ -2612,7 +2612,6 @@
                 <w:noProof/>
                 <w:color w:val="000000"/>
               </w:rPr>
-              <w:lastRenderedPageBreak/>
               <w:t xml:space="preserve">&lt;!DOCTYPE </w:t>
             </w:r>
             <w:r>
@@ -3299,8 +3298,8 @@
     </w:tbl>
     <w:p/>
     <w:sectPr>
-      <w:headerReference w:type="default" r:id="rId11"/>
-      <w:footerReference w:type="default" r:id="rId12"/>
+      <w:headerReference w:type="default" r:id="rId10"/>
+      <w:footerReference w:type="default" r:id="rId11"/>
       <w:pgSz w:w="11909" w:h="16834" w:code="9"/>
       <w:pgMar w:top="567" w:right="737" w:bottom="1077" w:left="737" w:header="567" w:footer="794" w:gutter="0"/>
       <w:cols w:space="720"/>
@@ -3311,7 +3310,7 @@
 </file>
 
 <file path=word/endnotes.xml><?xml version="1.0" encoding="utf-8"?>
-<w:endnotes xmlns:wpc="http://schemas.microsoft.com/office/word/2010/wordprocessingCanvas" xmlns:mc="http://schemas.openxmlformats.org/markup-compatibility/2006" xmlns:o="urn:schemas-microsoft-com:office:office" xmlns:r="http://schemas.openxmlformats.org/officeDocument/2006/relationships" xmlns:m="http://schemas.openxmlformats.org/officeDocument/2006/math" xmlns:v="urn:schemas-microsoft-com:vml" xmlns:wp14="http://schemas.microsoft.com/office/word/2010/wordprocessingDrawing" xmlns:wp="http://schemas.openxmlformats.org/drawingml/2006/wordprocessingDrawing" xmlns:w10="urn:schemas-microsoft-com:office:word" xmlns:w="http://schemas.openxmlformats.org/wordprocessingml/2006/main" xmlns:w14="http://schemas.microsoft.com/office/word/2010/wordml" xmlns:wpg="http://schemas.microsoft.com/office/word/2010/wordprocessingGroup" xmlns:wpi="http://schemas.microsoft.com/office/word/2010/wordprocessingInk" xmlns:wne="http://schemas.microsoft.com/office/word/2006/wordml" xmlns:wps="http://schemas.microsoft.com/office/word/2010/wordprocessingShape" mc:Ignorable="w14 wp14">
+<w:endnotes xmlns:wpc="http://schemas.microsoft.com/office/word/2010/wordprocessingCanvas" xmlns:cx="http://schemas.microsoft.com/office/drawing/2014/chartex" xmlns:cx1="http://schemas.microsoft.com/office/drawing/2015/9/8/chartex" xmlns:mc="http://schemas.openxmlformats.org/markup-compatibility/2006" xmlns:o="urn:schemas-microsoft-com:office:office" xmlns:r="http://schemas.openxmlformats.org/officeDocument/2006/relationships" xmlns:m="http://schemas.openxmlformats.org/officeDocument/2006/math" xmlns:v="urn:schemas-microsoft-com:vml" xmlns:wp14="http://schemas.microsoft.com/office/word/2010/wordprocessingDrawing" xmlns:wp="http://schemas.openxmlformats.org/drawingml/2006/wordprocessingDrawing" xmlns:w10="urn:schemas-microsoft-com:office:word" xmlns:w="http://schemas.openxmlformats.org/wordprocessingml/2006/main" xmlns:w14="http://schemas.microsoft.com/office/word/2010/wordml" xmlns:w15="http://schemas.microsoft.com/office/word/2012/wordml" xmlns:w16se="http://schemas.microsoft.com/office/word/2015/wordml/symex" xmlns:wpg="http://schemas.microsoft.com/office/word/2010/wordprocessingGroup" xmlns:wpi="http://schemas.microsoft.com/office/word/2010/wordprocessingInk" xmlns:wne="http://schemas.microsoft.com/office/word/2006/wordml" xmlns:wps="http://schemas.microsoft.com/office/word/2010/wordprocessingShape" mc:Ignorable="w14 w15 w16se wp14">
   <w:endnote w:type="separator" w:id="-1">
     <w:p>
       <w:pPr>
@@ -3336,10 +3335,10 @@
 </file>
 
 <file path=word/footer1.xml><?xml version="1.0" encoding="utf-8"?>
-<w:ftr xmlns:wpc="http://schemas.microsoft.com/office/word/2010/wordprocessingCanvas" xmlns:mc="http://schemas.openxmlformats.org/markup-compatibility/2006" xmlns:o="urn:schemas-microsoft-com:office:office" xmlns:r="http://schemas.openxmlformats.org/officeDocument/2006/relationships" xmlns:m="http://schemas.openxmlformats.org/officeDocument/2006/math" xmlns:v="urn:schemas-microsoft-com:vml" xmlns:wp14="http://schemas.microsoft.com/office/word/2010/wordprocessingDrawing" xmlns:wp="http://schemas.openxmlformats.org/drawingml/2006/wordprocessingDrawing" xmlns:w10="urn:schemas-microsoft-com:office:word" xmlns:w="http://schemas.openxmlformats.org/wordprocessingml/2006/main" xmlns:w14="http://schemas.microsoft.com/office/word/2010/wordml" xmlns:wpg="http://schemas.microsoft.com/office/word/2010/wordprocessingGroup" xmlns:wpi="http://schemas.microsoft.com/office/word/2010/wordprocessingInk" xmlns:wne="http://schemas.microsoft.com/office/word/2006/wordml" xmlns:wps="http://schemas.microsoft.com/office/word/2010/wordprocessingShape" mc:Ignorable="w14 wp14">
+<w:ftr xmlns:wpc="http://schemas.microsoft.com/office/word/2010/wordprocessingCanvas" xmlns:cx="http://schemas.microsoft.com/office/drawing/2014/chartex" xmlns:cx1="http://schemas.microsoft.com/office/drawing/2015/9/8/chartex" xmlns:mc="http://schemas.openxmlformats.org/markup-compatibility/2006" xmlns:o="urn:schemas-microsoft-com:office:office" xmlns:r="http://schemas.openxmlformats.org/officeDocument/2006/relationships" xmlns:m="http://schemas.openxmlformats.org/officeDocument/2006/math" xmlns:v="urn:schemas-microsoft-com:vml" xmlns:wp14="http://schemas.microsoft.com/office/word/2010/wordprocessingDrawing" xmlns:wp="http://schemas.openxmlformats.org/drawingml/2006/wordprocessingDrawing" xmlns:w10="urn:schemas-microsoft-com:office:word" xmlns:w="http://schemas.openxmlformats.org/wordprocessingml/2006/main" xmlns:w14="http://schemas.microsoft.com/office/word/2010/wordml" xmlns:w15="http://schemas.microsoft.com/office/word/2012/wordml" xmlns:w16se="http://schemas.microsoft.com/office/word/2015/wordml/symex" xmlns:wpg="http://schemas.microsoft.com/office/word/2010/wordprocessingGroup" xmlns:wpi="http://schemas.microsoft.com/office/word/2010/wordprocessingInk" xmlns:wne="http://schemas.microsoft.com/office/word/2006/wordml" xmlns:wps="http://schemas.microsoft.com/office/word/2010/wordprocessingShape" mc:Ignorable="w14 w15 w16se wp14">
   <w:p>
     <w:pPr>
-      <w:pStyle w:val="a5"/>
+      <w:pStyle w:val="Footer"/>
     </w:pPr>
     <w:r>
       <w:rPr>
@@ -3466,7 +3465,7 @@
             </wp:anchor>
           </w:drawing>
         </mc:Choice>
-        <mc:Fallback xmlns:cx="http://schemas.microsoft.com/office/drawing/2014/chartex" xmlns:cx1="http://schemas.microsoft.com/office/drawing/2015/9/8/chartex" xmlns:cx2="http://schemas.microsoft.com/office/drawing/2015/10/21/chartex" xmlns:cx3="http://schemas.microsoft.com/office/drawing/2016/5/9/chartex" xmlns:cx4="http://schemas.microsoft.com/office/drawing/2016/5/10/chartex" xmlns:cx5="http://schemas.microsoft.com/office/drawing/2016/5/11/chartex" xmlns:w15="http://schemas.microsoft.com/office/word/2012/wordml" xmlns:w16se="http://schemas.microsoft.com/office/word/2015/wordml/symex">
+        <mc:Fallback>
           <w:pict>
             <v:shapetype w14:anchorId="62A9531E" id="_x0000_t202" coordsize="21600,21600" o:spt="202" path="m,l,21600r21600,l21600,xe">
               <v:stroke joinstyle="miter"/>
@@ -3490,7 +3489,7 @@
                           <wp:extent cx="1360800" cy="439200"/>
                           <wp:effectExtent l="0" t="0" r="0" b="0"/>
                           <wp:docPr id="24" name="Picture 24" title="Software University Foundation - logo">
-                            <a:hlinkClick xmlns:a="http://schemas.openxmlformats.org/drawingml/2006/main" r:id="rId4"/>
+                            <a:hlinkClick xmlns:a="http://schemas.openxmlformats.org/drawingml/2006/main" r:id="rId1"/>
                           </wp:docPr>
                           <wp:cNvGraphicFramePr>
                             <a:graphicFrameLocks xmlns:a="http://schemas.openxmlformats.org/drawingml/2006/main"/>
@@ -3500,12 +3499,12 @@
                               <pic:pic xmlns:pic="http://schemas.openxmlformats.org/drawingml/2006/picture">
                                 <pic:nvPicPr>
                                   <pic:cNvPr id="1" name="Picture 1" title="Software University Foundation - logo">
-                                    <a:hlinkClick r:id="rId5"/>
+                                    <a:hlinkClick r:id="rId2"/>
                                   </pic:cNvPr>
                                   <pic:cNvPicPr/>
                                 </pic:nvPicPr>
                                 <pic:blipFill>
-                                  <a:blip r:embed="rId6">
+                                  <a:blip r:embed="rId3">
                                     <a:extLst>
                                       <a:ext uri="{28A0092B-C50C-407E-A947-70E740481C1C}">
                                         <a14:useLocalDpi xmlns:a14="http://schemas.microsoft.com/office/drawing/2010/main" val="0"/>
@@ -3603,9 +3602,9 @@
             </wp:anchor>
           </w:drawing>
         </mc:Choice>
-        <mc:Fallback xmlns:cx="http://schemas.microsoft.com/office/drawing/2014/chartex" xmlns:cx1="http://schemas.microsoft.com/office/drawing/2015/9/8/chartex" xmlns:cx2="http://schemas.microsoft.com/office/drawing/2015/10/21/chartex" xmlns:cx3="http://schemas.microsoft.com/office/drawing/2016/5/9/chartex" xmlns:cx4="http://schemas.microsoft.com/office/drawing/2016/5/10/chartex" xmlns:cx5="http://schemas.microsoft.com/office/drawing/2016/5/11/chartex" xmlns:w15="http://schemas.microsoft.com/office/word/2012/wordml" xmlns:w16se="http://schemas.microsoft.com/office/word/2015/wordml/symex">
+        <mc:Fallback>
           <w:pict>
-            <v:line w14:anchorId="04C1656C" id="Straight Connector 1" o:spid="_x0000_s1026" style="position:absolute;flip:y;z-index:251666432;visibility:visible;mso-wrap-style:square;mso-wrap-distance-left:9pt;mso-wrap-distance-top:0;mso-wrap-distance-right:9pt;mso-wrap-distance-bottom:0;mso-position-horizontal:absolute;mso-position-horizontal-relative:text;mso-position-vertical:absolute;mso-position-vertical-relative:text" from="-.1pt,5.2pt" to="520.7pt,5.2pt" o:gfxdata="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" strokecolor="#f37123" strokeweight="1pt">
+            <v:line w14:anchorId="2895CEA4" id="Straight Connector 1" o:spid="_x0000_s1026" style="position:absolute;flip:y;z-index:251666432;visibility:visible;mso-wrap-style:square;mso-wrap-distance-left:9pt;mso-wrap-distance-top:0;mso-wrap-distance-right:9pt;mso-wrap-distance-bottom:0;mso-position-horizontal:absolute;mso-position-horizontal-relative:text;mso-position-vertical:absolute;mso-position-vertical-relative:text" from="-.1pt,5.2pt" to="520.7pt,5.2pt" o:gfxdata="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" strokecolor="#f37123" strokeweight="1pt">
               <v:stroke endcap="round"/>
             </v:line>
           </w:pict>
@@ -3709,7 +3708,7 @@
                               <w:sz w:val="18"/>
                               <w:szCs w:val="18"/>
                             </w:rPr>
-                            <w:t>4</w:t>
+                            <w:t>3</w:t>
                           </w:r>
                           <w:r>
                             <w:rPr>
@@ -3778,11 +3777,7 @@
         </mc:Choice>
         <mc:Fallback>
           <w:pict>
-            <v:shapetype id="_x0000_t202" coordsize="21600,21600" o:spt="202" path="m,l,21600r21600,l21600,xe">
-              <v:stroke joinstyle="miter"/>
-              <v:path gradientshapeok="t" o:connecttype="rect"/>
-            </v:shapetype>
-            <v:shape id="Text Box 3" o:spid="_x0000_s1027" type="#_x0000_t202" style="position:absolute;margin-left:444.65pt;margin-top:26.95pt;width:70.9pt;height:15.9pt;z-index:251667456;visibility:visible;mso-wrap-style:square;mso-wrap-distance-left:9pt;mso-wrap-distance-top:0;mso-wrap-distance-right:9pt;mso-wrap-distance-bottom:0;mso-position-horizontal:absolute;mso-position-horizontal-relative:text;mso-position-vertical:absolute;mso-position-vertical-relative:text;v-text-anchor:middle" o:gfxdata="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" filled="f" stroked="f" strokeweight=".5pt">
+            <v:shape w14:anchorId="22ADE16E" id="Text Box 3" o:spid="_x0000_s1027" type="#_x0000_t202" style="position:absolute;margin-left:444.65pt;margin-top:26.95pt;width:70.9pt;height:15.9pt;z-index:251667456;visibility:visible;mso-wrap-style:square;mso-wrap-distance-left:9pt;mso-wrap-distance-top:0;mso-wrap-distance-right:9pt;mso-wrap-distance-bottom:0;mso-position-horizontal:absolute;mso-position-horizontal-relative:text;mso-position-vertical:absolute;mso-position-vertical-relative:text;v-text-anchor:middle" o:gfxdata="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" filled="f" stroked="f" strokeweight=".5pt">
               <v:textbox inset="0,0,0,0">
                 <w:txbxContent>
                   <w:p>
@@ -3828,7 +3823,7 @@
                         <w:sz w:val="18"/>
                         <w:szCs w:val="18"/>
                       </w:rPr>
-                      <w:t>4</w:t>
+                      <w:t>3</w:t>
                     </w:r>
                     <w:r>
                       <w:rPr>
@@ -3968,7 +3963,7 @@
             </wp:anchor>
           </w:drawing>
         </mc:Choice>
-        <mc:Fallback xmlns:cx="http://schemas.microsoft.com/office/drawing/2014/chartex" xmlns:cx1="http://schemas.microsoft.com/office/drawing/2015/9/8/chartex" xmlns:cx2="http://schemas.microsoft.com/office/drawing/2015/10/21/chartex" xmlns:cx3="http://schemas.microsoft.com/office/drawing/2016/5/9/chartex" xmlns:cx4="http://schemas.microsoft.com/office/drawing/2016/5/10/chartex" xmlns:cx5="http://schemas.microsoft.com/office/drawing/2016/5/11/chartex" xmlns:w15="http://schemas.microsoft.com/office/word/2012/wordml" xmlns:w16se="http://schemas.microsoft.com/office/word/2015/wordml/symex">
+        <mc:Fallback>
           <w:pict>
             <v:shape w14:anchorId="43936801" id="Text Box 2" o:spid="_x0000_s1028" type="#_x0000_t202" style="position:absolute;margin-left:125.15pt;margin-top:26.95pt;width:44.85pt;height:15.75pt;z-index:251664384;visibility:visible;mso-wrap-style:square;mso-wrap-distance-left:9pt;mso-wrap-distance-top:0;mso-wrap-distance-right:9pt;mso-wrap-distance-bottom:0;mso-position-horizontal:absolute;mso-position-horizontal-relative:text;mso-position-vertical:absolute;mso-position-vertical-relative:text;v-text-anchor:middle" o:gfxdata="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" filled="f" stroked="f" strokeweight=".5pt">
               <v:textbox inset=".5mm,0,0,0">
@@ -4053,10 +4048,10 @@
                             </w:rPr>
                             <w:t>© Software University Foundation (</w:t>
                           </w:r>
-                          <w:hyperlink r:id="rId7" w:history="1">
+                          <w:hyperlink r:id="rId4" w:history="1">
                             <w:r>
                               <w:rPr>
-                                <w:rStyle w:val="a9"/>
+                                <w:rStyle w:val="Hyperlink"/>
                                 <w:sz w:val="19"/>
                                 <w:szCs w:val="19"/>
                               </w:rPr>
@@ -4085,10 +4080,10 @@
                             </w:rPr>
                             <w:t xml:space="preserve"> under the </w:t>
                           </w:r>
-                          <w:hyperlink r:id="rId8" w:history="1">
+                          <w:hyperlink r:id="rId5" w:history="1">
                             <w:r>
                               <w:rPr>
-                                <w:rStyle w:val="a9"/>
+                                <w:rStyle w:val="Hyperlink"/>
                                 <w:sz w:val="19"/>
                                 <w:szCs w:val="19"/>
                               </w:rPr>
@@ -4123,6 +4118,108 @@
                                 <wp:extent cx="200025" cy="200025"/>
                                 <wp:effectExtent l="0" t="0" r="9525" b="9525"/>
                                 <wp:docPr id="25" name="Picture 25" title="Software University">
+                                  <a:hlinkClick xmlns:a="http://schemas.openxmlformats.org/drawingml/2006/main" r:id="rId6"/>
+                                </wp:docPr>
+                                <wp:cNvGraphicFramePr/>
+                                <a:graphic xmlns:a="http://schemas.openxmlformats.org/drawingml/2006/main">
+                                  <a:graphicData uri="http://schemas.openxmlformats.org/drawingml/2006/picture">
+                                    <pic:pic xmlns:pic="http://schemas.openxmlformats.org/drawingml/2006/picture">
+                                      <pic:nvPicPr>
+                                        <pic:cNvPr id="93" name="Picture 3" title="Software University">
+                                          <a:hlinkClick r:id="rId6"/>
+                                        </pic:cNvPr>
+                                        <pic:cNvPicPr/>
+                                      </pic:nvPicPr>
+                                      <pic:blipFill>
+                                        <a:blip r:embed="rId7"/>
+                                        <a:stretch>
+                                          <a:fillRect/>
+                                        </a:stretch>
+                                      </pic:blipFill>
+                                      <pic:spPr>
+                                        <a:xfrm>
+                                          <a:off x="0" y="0"/>
+                                          <a:ext cx="197485" cy="197485"/>
+                                        </a:xfrm>
+                                        <a:prstGeom prst="rect">
+                                          <a:avLst/>
+                                        </a:prstGeom>
+                                      </pic:spPr>
+                                    </pic:pic>
+                                  </a:graphicData>
+                                </a:graphic>
+                              </wp:inline>
+                            </w:drawing>
+                          </w:r>
+                          <w:r>
+                            <w:rPr>
+                              <w:sz w:val="19"/>
+                              <w:szCs w:val="19"/>
+                            </w:rPr>
+                            <w:t xml:space="preserve">   </w:t>
+                          </w:r>
+                          <w:r>
+                            <w:rPr>
+                              <w:noProof/>
+                              <w:sz w:val="20"/>
+                              <w:szCs w:val="20"/>
+                            </w:rPr>
+                            <w:drawing>
+                              <wp:inline distT="0" distB="0" distL="0" distR="0" wp14:anchorId="083F228D" wp14:editId="791D21A8">
+                                <wp:extent cx="200025" cy="200025"/>
+                                <wp:effectExtent l="0" t="0" r="9525" b="9525"/>
+                                <wp:docPr id="26" name="Picture 26" title="Software University Foundation">
+                                  <a:hlinkClick xmlns:a="http://schemas.openxmlformats.org/drawingml/2006/main" r:id="rId1"/>
+                                </wp:docPr>
+                                <wp:cNvGraphicFramePr/>
+                                <a:graphic xmlns:a="http://schemas.openxmlformats.org/drawingml/2006/main">
+                                  <a:graphicData uri="http://schemas.openxmlformats.org/drawingml/2006/picture">
+                                    <pic:pic xmlns:pic="http://schemas.openxmlformats.org/drawingml/2006/picture">
+                                      <pic:nvPicPr>
+                                        <pic:cNvPr id="94" name="Picture 4" title="Software University Foundation">
+                                          <a:hlinkClick r:id="rId1"/>
+                                        </pic:cNvPr>
+                                        <pic:cNvPicPr/>
+                                      </pic:nvPicPr>
+                                      <pic:blipFill>
+                                        <a:blip r:embed="rId8"/>
+                                        <a:stretch>
+                                          <a:fillRect/>
+                                        </a:stretch>
+                                      </pic:blipFill>
+                                      <pic:spPr>
+                                        <a:xfrm>
+                                          <a:off x="0" y="0"/>
+                                          <a:ext cx="197485" cy="197485"/>
+                                        </a:xfrm>
+                                        <a:prstGeom prst="rect">
+                                          <a:avLst/>
+                                        </a:prstGeom>
+                                      </pic:spPr>
+                                    </pic:pic>
+                                  </a:graphicData>
+                                </a:graphic>
+                              </wp:inline>
+                            </w:drawing>
+                          </w:r>
+                          <w:r>
+                            <w:rPr>
+                              <w:sz w:val="19"/>
+                              <w:szCs w:val="19"/>
+                            </w:rPr>
+                            <w:t xml:space="preserve">   </w:t>
+                          </w:r>
+                          <w:r>
+                            <w:rPr>
+                              <w:noProof/>
+                              <w:sz w:val="20"/>
+                              <w:szCs w:val="20"/>
+                            </w:rPr>
+                            <w:drawing>
+                              <wp:inline distT="0" distB="0" distL="0" distR="0" wp14:anchorId="6DA13133" wp14:editId="5BE96571">
+                                <wp:extent cx="200025" cy="200025"/>
+                                <wp:effectExtent l="0" t="0" r="9525" b="9525"/>
+                                <wp:docPr id="27" name="Picture 27" title="Software University @ Facebook">
                                   <a:hlinkClick xmlns:a="http://schemas.openxmlformats.org/drawingml/2006/main" r:id="rId9"/>
                                 </wp:docPr>
                                 <wp:cNvGraphicFramePr/>
@@ -4130,7 +4227,7 @@
                                   <a:graphicData uri="http://schemas.openxmlformats.org/drawingml/2006/picture">
                                     <pic:pic xmlns:pic="http://schemas.openxmlformats.org/drawingml/2006/picture">
                                       <pic:nvPicPr>
-                                        <pic:cNvPr id="93" name="Picture 3" title="Software University">
+                                        <pic:cNvPr id="95" name="Picture 11" title="Software University @ Facebook">
                                           <a:hlinkClick r:id="rId9"/>
                                         </pic:cNvPr>
                                         <pic:cNvPicPr/>
@@ -4170,113 +4267,11 @@
                               <w:szCs w:val="20"/>
                             </w:rPr>
                             <w:drawing>
-                              <wp:inline distT="0" distB="0" distL="0" distR="0" wp14:anchorId="083F228D" wp14:editId="791D21A8">
-                                <wp:extent cx="200025" cy="200025"/>
-                                <wp:effectExtent l="0" t="0" r="9525" b="9525"/>
-                                <wp:docPr id="26" name="Picture 26" title="Software University Foundation">
-                                  <a:hlinkClick xmlns:a="http://schemas.openxmlformats.org/drawingml/2006/main" r:id="rId7"/>
-                                </wp:docPr>
-                                <wp:cNvGraphicFramePr/>
-                                <a:graphic xmlns:a="http://schemas.openxmlformats.org/drawingml/2006/main">
-                                  <a:graphicData uri="http://schemas.openxmlformats.org/drawingml/2006/picture">
-                                    <pic:pic xmlns:pic="http://schemas.openxmlformats.org/drawingml/2006/picture">
-                                      <pic:nvPicPr>
-                                        <pic:cNvPr id="94" name="Picture 4" title="Software University Foundation">
-                                          <a:hlinkClick r:id="rId7"/>
-                                        </pic:cNvPr>
-                                        <pic:cNvPicPr/>
-                                      </pic:nvPicPr>
-                                      <pic:blipFill>
-                                        <a:blip r:embed="rId11"/>
-                                        <a:stretch>
-                                          <a:fillRect/>
-                                        </a:stretch>
-                                      </pic:blipFill>
-                                      <pic:spPr>
-                                        <a:xfrm>
-                                          <a:off x="0" y="0"/>
-                                          <a:ext cx="197485" cy="197485"/>
-                                        </a:xfrm>
-                                        <a:prstGeom prst="rect">
-                                          <a:avLst/>
-                                        </a:prstGeom>
-                                      </pic:spPr>
-                                    </pic:pic>
-                                  </a:graphicData>
-                                </a:graphic>
-                              </wp:inline>
-                            </w:drawing>
-                          </w:r>
-                          <w:r>
-                            <w:rPr>
-                              <w:sz w:val="19"/>
-                              <w:szCs w:val="19"/>
-                            </w:rPr>
-                            <w:t xml:space="preserve">   </w:t>
-                          </w:r>
-                          <w:r>
-                            <w:rPr>
-                              <w:noProof/>
-                              <w:sz w:val="20"/>
-                              <w:szCs w:val="20"/>
-                            </w:rPr>
-                            <w:drawing>
-                              <wp:inline distT="0" distB="0" distL="0" distR="0" wp14:anchorId="6DA13133" wp14:editId="5BE96571">
-                                <wp:extent cx="200025" cy="200025"/>
-                                <wp:effectExtent l="0" t="0" r="9525" b="9525"/>
-                                <wp:docPr id="27" name="Picture 27" title="Software University @ Facebook">
-                                  <a:hlinkClick xmlns:a="http://schemas.openxmlformats.org/drawingml/2006/main" r:id="rId12"/>
-                                </wp:docPr>
-                                <wp:cNvGraphicFramePr/>
-                                <a:graphic xmlns:a="http://schemas.openxmlformats.org/drawingml/2006/main">
-                                  <a:graphicData uri="http://schemas.openxmlformats.org/drawingml/2006/picture">
-                                    <pic:pic xmlns:pic="http://schemas.openxmlformats.org/drawingml/2006/picture">
-                                      <pic:nvPicPr>
-                                        <pic:cNvPr id="95" name="Picture 11" title="Software University @ Facebook">
-                                          <a:hlinkClick r:id="rId12"/>
-                                        </pic:cNvPr>
-                                        <pic:cNvPicPr/>
-                                      </pic:nvPicPr>
-                                      <pic:blipFill>
-                                        <a:blip r:embed="rId13"/>
-                                        <a:stretch>
-                                          <a:fillRect/>
-                                        </a:stretch>
-                                      </pic:blipFill>
-                                      <pic:spPr>
-                                        <a:xfrm>
-                                          <a:off x="0" y="0"/>
-                                          <a:ext cx="197485" cy="197485"/>
-                                        </a:xfrm>
-                                        <a:prstGeom prst="rect">
-                                          <a:avLst/>
-                                        </a:prstGeom>
-                                      </pic:spPr>
-                                    </pic:pic>
-                                  </a:graphicData>
-                                </a:graphic>
-                              </wp:inline>
-                            </w:drawing>
-                          </w:r>
-                          <w:r>
-                            <w:rPr>
-                              <w:sz w:val="19"/>
-                              <w:szCs w:val="19"/>
-                            </w:rPr>
-                            <w:t xml:space="preserve">   </w:t>
-                          </w:r>
-                          <w:r>
-                            <w:rPr>
-                              <w:noProof/>
-                              <w:sz w:val="20"/>
-                              <w:szCs w:val="20"/>
-                            </w:rPr>
-                            <w:drawing>
                               <wp:inline distT="0" distB="0" distL="0" distR="0" wp14:anchorId="23E579E4" wp14:editId="3581F180">
                                 <wp:extent cx="200025" cy="200025"/>
                                 <wp:effectExtent l="0" t="0" r="9525" b="9525"/>
                                 <wp:docPr id="28" name="Picture 28" title="Software University @ Twitter">
-                                  <a:hlinkClick xmlns:a="http://schemas.openxmlformats.org/drawingml/2006/main" r:id="rId14"/>
+                                  <a:hlinkClick xmlns:a="http://schemas.openxmlformats.org/drawingml/2006/main" r:id="rId11"/>
                                 </wp:docPr>
                                 <wp:cNvGraphicFramePr/>
                                 <a:graphic xmlns:a="http://schemas.openxmlformats.org/drawingml/2006/main">
@@ -4284,12 +4279,12 @@
                                     <pic:pic xmlns:pic="http://schemas.openxmlformats.org/drawingml/2006/picture">
                                       <pic:nvPicPr>
                                         <pic:cNvPr id="96" name="Picture 16" title="Software University @ Twitter">
-                                          <a:hlinkClick r:id="rId14"/>
+                                          <a:hlinkClick r:id="rId11"/>
                                         </pic:cNvPr>
                                         <pic:cNvPicPr/>
                                       </pic:nvPicPr>
                                       <pic:blipFill>
-                                        <a:blip r:embed="rId15"/>
+                                        <a:blip r:embed="rId12"/>
                                         <a:stretch>
                                           <a:fillRect/>
                                         </a:stretch>
@@ -4327,7 +4322,7 @@
                                 <wp:extent cx="200025" cy="200025"/>
                                 <wp:effectExtent l="0" t="0" r="9525" b="9525"/>
                                 <wp:docPr id="29" name="Picture 29" title="Software University @ YouTube">
-                                  <a:hlinkClick xmlns:a="http://schemas.openxmlformats.org/drawingml/2006/main" r:id="rId16"/>
+                                  <a:hlinkClick xmlns:a="http://schemas.openxmlformats.org/drawingml/2006/main" r:id="rId13"/>
                                 </wp:docPr>
                                 <wp:cNvGraphicFramePr/>
                                 <a:graphic xmlns:a="http://schemas.openxmlformats.org/drawingml/2006/main">
@@ -4335,12 +4330,12 @@
                                     <pic:pic xmlns:pic="http://schemas.openxmlformats.org/drawingml/2006/picture">
                                       <pic:nvPicPr>
                                         <pic:cNvPr id="97" name="Picture 23" title="Software University @ YouTube">
-                                          <a:hlinkClick r:id="rId16"/>
+                                          <a:hlinkClick r:id="rId13"/>
                                         </pic:cNvPr>
                                         <pic:cNvPicPr/>
                                       </pic:nvPicPr>
                                       <pic:blipFill>
-                                        <a:blip r:embed="rId17"/>
+                                        <a:blip r:embed="rId14"/>
                                         <a:stretch>
                                           <a:fillRect/>
                                         </a:stretch>
@@ -4378,7 +4373,7 @@
                                 <wp:extent cx="200025" cy="200025"/>
                                 <wp:effectExtent l="0" t="0" r="9525" b="9525"/>
                                 <wp:docPr id="30" name="Picture 30" title="Software University @ Google+">
-                                  <a:hlinkClick xmlns:a="http://schemas.openxmlformats.org/drawingml/2006/main" r:id="rId18"/>
+                                  <a:hlinkClick xmlns:a="http://schemas.openxmlformats.org/drawingml/2006/main" r:id="rId15"/>
                                 </wp:docPr>
                                 <wp:cNvGraphicFramePr/>
                                 <a:graphic xmlns:a="http://schemas.openxmlformats.org/drawingml/2006/main">
@@ -4386,12 +4381,12 @@
                                     <pic:pic xmlns:pic="http://schemas.openxmlformats.org/drawingml/2006/picture">
                                       <pic:nvPicPr>
                                         <pic:cNvPr id="98" name="Picture 25" title="Software University @ Google+">
-                                          <a:hlinkClick r:id="rId18"/>
+                                          <a:hlinkClick r:id="rId15"/>
                                         </pic:cNvPr>
                                         <pic:cNvPicPr/>
                                       </pic:nvPicPr>
                                       <pic:blipFill>
-                                        <a:blip r:embed="rId19"/>
+                                        <a:blip r:embed="rId16"/>
                                         <a:stretch>
                                           <a:fillRect/>
                                         </a:stretch>
@@ -4429,7 +4424,7 @@
                                 <wp:extent cx="200025" cy="200025"/>
                                 <wp:effectExtent l="0" t="0" r="9525" b="9525"/>
                                 <wp:docPr id="31" name="Picture 31" title="Software University @ LinkedIn">
-                                  <a:hlinkClick xmlns:a="http://schemas.openxmlformats.org/drawingml/2006/main" r:id="rId20"/>
+                                  <a:hlinkClick xmlns:a="http://schemas.openxmlformats.org/drawingml/2006/main" r:id="rId17"/>
                                 </wp:docPr>
                                 <wp:cNvGraphicFramePr/>
                                 <a:graphic xmlns:a="http://schemas.openxmlformats.org/drawingml/2006/main">
@@ -4437,12 +4432,12 @@
                                     <pic:pic xmlns:pic="http://schemas.openxmlformats.org/drawingml/2006/picture">
                                       <pic:nvPicPr>
                                         <pic:cNvPr id="99" name="Picture 27" title="Software University @ LinkedIn">
-                                          <a:hlinkClick r:id="rId20"/>
+                                          <a:hlinkClick r:id="rId17"/>
                                         </pic:cNvPr>
                                         <pic:cNvPicPr/>
                                       </pic:nvPicPr>
                                       <pic:blipFill>
-                                        <a:blip r:embed="rId21"/>
+                                        <a:blip r:embed="rId18"/>
                                         <a:stretch>
                                           <a:fillRect/>
                                         </a:stretch>
@@ -4480,7 +4475,7 @@
                                 <wp:extent cx="200025" cy="200025"/>
                                 <wp:effectExtent l="0" t="0" r="9525" b="9525"/>
                                 <wp:docPr id="64" name="Picture 64" title="Software University @ SlideShare">
-                                  <a:hlinkClick xmlns:a="http://schemas.openxmlformats.org/drawingml/2006/main" r:id="rId22"/>
+                                  <a:hlinkClick xmlns:a="http://schemas.openxmlformats.org/drawingml/2006/main" r:id="rId19"/>
                                 </wp:docPr>
                                 <wp:cNvGraphicFramePr/>
                                 <a:graphic xmlns:a="http://schemas.openxmlformats.org/drawingml/2006/main">
@@ -4488,12 +4483,12 @@
                                     <pic:pic xmlns:pic="http://schemas.openxmlformats.org/drawingml/2006/picture">
                                       <pic:nvPicPr>
                                         <pic:cNvPr id="101" name="Picture 99" title="Software University @ SlideShare">
-                                          <a:hlinkClick r:id="rId22"/>
+                                          <a:hlinkClick r:id="rId19"/>
                                         </pic:cNvPr>
                                         <pic:cNvPicPr/>
                                       </pic:nvPicPr>
                                       <pic:blipFill>
-                                        <a:blip r:embed="rId23"/>
+                                        <a:blip r:embed="rId20"/>
                                         <a:stretch>
                                           <a:fillRect/>
                                         </a:stretch>
@@ -4531,7 +4526,7 @@
                                 <wp:extent cx="200025" cy="200025"/>
                                 <wp:effectExtent l="0" t="0" r="9525" b="9525"/>
                                 <wp:docPr id="65" name="Picture 65" title="Software University @ GitHub">
-                                  <a:hlinkClick xmlns:a="http://schemas.openxmlformats.org/drawingml/2006/main" r:id="rId24"/>
+                                  <a:hlinkClick xmlns:a="http://schemas.openxmlformats.org/drawingml/2006/main" r:id="rId21"/>
                                 </wp:docPr>
                                 <wp:cNvGraphicFramePr/>
                                 <a:graphic xmlns:a="http://schemas.openxmlformats.org/drawingml/2006/main">
@@ -4539,12 +4534,12 @@
                                     <pic:pic xmlns:pic="http://schemas.openxmlformats.org/drawingml/2006/picture">
                                       <pic:nvPicPr>
                                         <pic:cNvPr id="102" name="Picture 35" title="Software University @ GitHub">
-                                          <a:hlinkClick r:id="rId24"/>
+                                          <a:hlinkClick r:id="rId21"/>
                                         </pic:cNvPr>
                                         <pic:cNvPicPr/>
                                       </pic:nvPicPr>
                                       <pic:blipFill>
-                                        <a:blip r:embed="rId25"/>
+                                        <a:blip r:embed="rId22"/>
                                         <a:stretch>
                                           <a:fillRect/>
                                         </a:stretch>
@@ -4582,7 +4577,7 @@
                                 <wp:extent cx="200025" cy="200025"/>
                                 <wp:effectExtent l="0" t="0" r="9525" b="9525"/>
                                 <wp:docPr id="66" name="Picture 66" title="Software University: Email Us">
-                                  <a:hlinkClick xmlns:a="http://schemas.openxmlformats.org/drawingml/2006/main" r:id="rId26"/>
+                                  <a:hlinkClick xmlns:a="http://schemas.openxmlformats.org/drawingml/2006/main" r:id="rId23"/>
                                 </wp:docPr>
                                 <wp:cNvGraphicFramePr/>
                                 <a:graphic xmlns:a="http://schemas.openxmlformats.org/drawingml/2006/main">
@@ -4590,12 +4585,12 @@
                                     <pic:pic xmlns:pic="http://schemas.openxmlformats.org/drawingml/2006/picture">
                                       <pic:nvPicPr>
                                         <pic:cNvPr id="103" name="Picture 85" title="Software University: Email Us">
-                                          <a:hlinkClick r:id="rId26"/>
+                                          <a:hlinkClick r:id="rId23"/>
                                         </pic:cNvPr>
                                         <pic:cNvPicPr/>
                                       </pic:nvPicPr>
                                       <pic:blipFill>
-                                        <a:blip r:embed="rId27"/>
+                                        <a:blip r:embed="rId24"/>
                                         <a:stretch>
                                           <a:fillRect/>
                                         </a:stretch>
@@ -4627,7 +4622,7 @@
             </wp:anchor>
           </w:drawing>
         </mc:Choice>
-        <mc:Fallback xmlns:cx="http://schemas.microsoft.com/office/drawing/2014/chartex" xmlns:cx1="http://schemas.microsoft.com/office/drawing/2015/9/8/chartex" xmlns:cx2="http://schemas.microsoft.com/office/drawing/2015/10/21/chartex" xmlns:cx3="http://schemas.microsoft.com/office/drawing/2016/5/9/chartex" xmlns:cx4="http://schemas.microsoft.com/office/drawing/2016/5/10/chartex" xmlns:cx5="http://schemas.microsoft.com/office/drawing/2016/5/11/chartex" xmlns:w15="http://schemas.microsoft.com/office/word/2012/wordml" xmlns:w16se="http://schemas.microsoft.com/office/word/2015/wordml/symex">
+        <mc:Fallback>
           <w:pict>
             <v:shape w14:anchorId="57B1204B" id="Text Box 17" o:spid="_x0000_s1029" type="#_x0000_t202" style="position:absolute;margin-left:124.4pt;margin-top:6.7pt;width:396.3pt;height:40.45pt;z-index:251663360;visibility:visible;mso-wrap-style:square;mso-wrap-distance-left:9pt;mso-wrap-distance-top:0;mso-wrap-distance-right:9pt;mso-wrap-distance-bottom:0;mso-position-horizontal:absolute;mso-position-horizontal-relative:text;mso-position-vertical:absolute;mso-position-vertical-relative:text;v-text-anchor:top" o:gfxdata="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" filled="f" stroked="f">
               <v:textbox inset=".5mm,1.2mm,.5mm,.5mm">
@@ -4647,7 +4642,7 @@
                       </w:rPr>
                       <w:t>© Software University Foundation (</w:t>
                     </w:r>
-                    <w:hyperlink r:id="rId28" w:history="1">
+                    <w:hyperlink r:id="rId25" w:history="1">
                       <w:r>
                         <w:rPr>
                           <w:rStyle w:val="Hyperlink"/>
@@ -4679,7 +4674,7 @@
                       </w:rPr>
                       <w:t xml:space="preserve"> under the </w:t>
                     </w:r>
-                    <w:hyperlink r:id="rId29" w:history="1">
+                    <w:hyperlink r:id="rId26" w:history="1">
                       <w:r>
                         <w:rPr>
                           <w:rStyle w:val="Hyperlink"/>
@@ -4717,7 +4712,7 @@
                           <wp:extent cx="200025" cy="200025"/>
                           <wp:effectExtent l="0" t="0" r="9525" b="9525"/>
                           <wp:docPr id="25" name="Picture 25" title="Software University">
-                            <a:hlinkClick xmlns:a="http://schemas.openxmlformats.org/drawingml/2006/main" r:id="rId30"/>
+                            <a:hlinkClick xmlns:a="http://schemas.openxmlformats.org/drawingml/2006/main" r:id="rId6"/>
                           </wp:docPr>
                           <wp:cNvGraphicFramePr/>
                           <a:graphic xmlns:a="http://schemas.openxmlformats.org/drawingml/2006/main">
@@ -4725,12 +4720,12 @@
                               <pic:pic xmlns:pic="http://schemas.openxmlformats.org/drawingml/2006/picture">
                                 <pic:nvPicPr>
                                   <pic:cNvPr id="93" name="Picture 3" title="Software University">
-                                    <a:hlinkClick r:id="rId30"/>
+                                    <a:hlinkClick r:id="rId6"/>
                                   </pic:cNvPr>
                                   <pic:cNvPicPr/>
                                 </pic:nvPicPr>
                                 <pic:blipFill>
-                                  <a:blip r:embed="rId31"/>
+                                  <a:blip r:embed="rId7"/>
                                   <a:stretch>
                                     <a:fillRect/>
                                   </a:stretch>
@@ -4768,7 +4763,7 @@
                           <wp:extent cx="200025" cy="200025"/>
                           <wp:effectExtent l="0" t="0" r="9525" b="9525"/>
                           <wp:docPr id="26" name="Picture 26" title="Software University Foundation">
-                            <a:hlinkClick xmlns:a="http://schemas.openxmlformats.org/drawingml/2006/main" r:id="rId32"/>
+                            <a:hlinkClick xmlns:a="http://schemas.openxmlformats.org/drawingml/2006/main" r:id="rId25"/>
                           </wp:docPr>
                           <wp:cNvGraphicFramePr/>
                           <a:graphic xmlns:a="http://schemas.openxmlformats.org/drawingml/2006/main">
@@ -4776,12 +4771,12 @@
                               <pic:pic xmlns:pic="http://schemas.openxmlformats.org/drawingml/2006/picture">
                                 <pic:nvPicPr>
                                   <pic:cNvPr id="94" name="Picture 4" title="Software University Foundation">
-                                    <a:hlinkClick r:id="rId32"/>
+                                    <a:hlinkClick r:id="rId25"/>
                                   </pic:cNvPr>
                                   <pic:cNvPicPr/>
                                 </pic:nvPicPr>
                                 <pic:blipFill>
-                                  <a:blip r:embed="rId33"/>
+                                  <a:blip r:embed="rId8"/>
                                   <a:stretch>
                                     <a:fillRect/>
                                   </a:stretch>
@@ -4819,7 +4814,7 @@
                           <wp:extent cx="200025" cy="200025"/>
                           <wp:effectExtent l="0" t="0" r="9525" b="9525"/>
                           <wp:docPr id="27" name="Picture 27" title="Software University @ Facebook">
-                            <a:hlinkClick xmlns:a="http://schemas.openxmlformats.org/drawingml/2006/main" r:id="rId34"/>
+                            <a:hlinkClick xmlns:a="http://schemas.openxmlformats.org/drawingml/2006/main" r:id="rId9"/>
                           </wp:docPr>
                           <wp:cNvGraphicFramePr/>
                           <a:graphic xmlns:a="http://schemas.openxmlformats.org/drawingml/2006/main">
@@ -4827,12 +4822,12 @@
                               <pic:pic xmlns:pic="http://schemas.openxmlformats.org/drawingml/2006/picture">
                                 <pic:nvPicPr>
                                   <pic:cNvPr id="95" name="Picture 11" title="Software University @ Facebook">
-                                    <a:hlinkClick r:id="rId34"/>
+                                    <a:hlinkClick r:id="rId9"/>
                                   </pic:cNvPr>
                                   <pic:cNvPicPr/>
                                 </pic:nvPicPr>
                                 <pic:blipFill>
-                                  <a:blip r:embed="rId35"/>
+                                  <a:blip r:embed="rId10"/>
                                   <a:stretch>
                                     <a:fillRect/>
                                   </a:stretch>
@@ -4870,7 +4865,7 @@
                           <wp:extent cx="200025" cy="200025"/>
                           <wp:effectExtent l="0" t="0" r="9525" b="9525"/>
                           <wp:docPr id="28" name="Picture 28" title="Software University @ Twitter">
-                            <a:hlinkClick xmlns:a="http://schemas.openxmlformats.org/drawingml/2006/main" r:id="rId36"/>
+                            <a:hlinkClick xmlns:a="http://schemas.openxmlformats.org/drawingml/2006/main" r:id="rId11"/>
                           </wp:docPr>
                           <wp:cNvGraphicFramePr/>
                           <a:graphic xmlns:a="http://schemas.openxmlformats.org/drawingml/2006/main">
@@ -4878,12 +4873,12 @@
                               <pic:pic xmlns:pic="http://schemas.openxmlformats.org/drawingml/2006/picture">
                                 <pic:nvPicPr>
                                   <pic:cNvPr id="96" name="Picture 16" title="Software University @ Twitter">
-                                    <a:hlinkClick r:id="rId36"/>
+                                    <a:hlinkClick r:id="rId11"/>
                                   </pic:cNvPr>
                                   <pic:cNvPicPr/>
                                 </pic:nvPicPr>
                                 <pic:blipFill>
-                                  <a:blip r:embed="rId37"/>
+                                  <a:blip r:embed="rId12"/>
                                   <a:stretch>
                                     <a:fillRect/>
                                   </a:stretch>
@@ -4921,7 +4916,7 @@
                           <wp:extent cx="200025" cy="200025"/>
                           <wp:effectExtent l="0" t="0" r="9525" b="9525"/>
                           <wp:docPr id="29" name="Picture 29" title="Software University @ YouTube">
-                            <a:hlinkClick xmlns:a="http://schemas.openxmlformats.org/drawingml/2006/main" r:id="rId38"/>
+                            <a:hlinkClick xmlns:a="http://schemas.openxmlformats.org/drawingml/2006/main" r:id="rId13"/>
                           </wp:docPr>
                           <wp:cNvGraphicFramePr/>
                           <a:graphic xmlns:a="http://schemas.openxmlformats.org/drawingml/2006/main">
@@ -4929,12 +4924,12 @@
                               <pic:pic xmlns:pic="http://schemas.openxmlformats.org/drawingml/2006/picture">
                                 <pic:nvPicPr>
                                   <pic:cNvPr id="97" name="Picture 23" title="Software University @ YouTube">
-                                    <a:hlinkClick r:id="rId38"/>
+                                    <a:hlinkClick r:id="rId13"/>
                                   </pic:cNvPr>
                                   <pic:cNvPicPr/>
                                 </pic:nvPicPr>
                                 <pic:blipFill>
-                                  <a:blip r:embed="rId39"/>
+                                  <a:blip r:embed="rId14"/>
                                   <a:stretch>
                                     <a:fillRect/>
                                   </a:stretch>
@@ -4972,7 +4967,7 @@
                           <wp:extent cx="200025" cy="200025"/>
                           <wp:effectExtent l="0" t="0" r="9525" b="9525"/>
                           <wp:docPr id="30" name="Picture 30" title="Software University @ Google+">
-                            <a:hlinkClick xmlns:a="http://schemas.openxmlformats.org/drawingml/2006/main" r:id="rId40"/>
+                            <a:hlinkClick xmlns:a="http://schemas.openxmlformats.org/drawingml/2006/main" r:id="rId15"/>
                           </wp:docPr>
                           <wp:cNvGraphicFramePr/>
                           <a:graphic xmlns:a="http://schemas.openxmlformats.org/drawingml/2006/main">
@@ -4980,12 +4975,12 @@
                               <pic:pic xmlns:pic="http://schemas.openxmlformats.org/drawingml/2006/picture">
                                 <pic:nvPicPr>
                                   <pic:cNvPr id="98" name="Picture 25" title="Software University @ Google+">
-                                    <a:hlinkClick r:id="rId40"/>
+                                    <a:hlinkClick r:id="rId15"/>
                                   </pic:cNvPr>
                                   <pic:cNvPicPr/>
                                 </pic:nvPicPr>
                                 <pic:blipFill>
-                                  <a:blip r:embed="rId41"/>
+                                  <a:blip r:embed="rId16"/>
                                   <a:stretch>
                                     <a:fillRect/>
                                   </a:stretch>
@@ -5023,7 +5018,7 @@
                           <wp:extent cx="200025" cy="200025"/>
                           <wp:effectExtent l="0" t="0" r="9525" b="9525"/>
                           <wp:docPr id="31" name="Picture 31" title="Software University @ LinkedIn">
-                            <a:hlinkClick xmlns:a="http://schemas.openxmlformats.org/drawingml/2006/main" r:id="rId42"/>
+                            <a:hlinkClick xmlns:a="http://schemas.openxmlformats.org/drawingml/2006/main" r:id="rId17"/>
                           </wp:docPr>
                           <wp:cNvGraphicFramePr/>
                           <a:graphic xmlns:a="http://schemas.openxmlformats.org/drawingml/2006/main">
@@ -5031,12 +5026,12 @@
                               <pic:pic xmlns:pic="http://schemas.openxmlformats.org/drawingml/2006/picture">
                                 <pic:nvPicPr>
                                   <pic:cNvPr id="99" name="Picture 27" title="Software University @ LinkedIn">
-                                    <a:hlinkClick r:id="rId42"/>
+                                    <a:hlinkClick r:id="rId17"/>
                                   </pic:cNvPr>
                                   <pic:cNvPicPr/>
                                 </pic:nvPicPr>
                                 <pic:blipFill>
-                                  <a:blip r:embed="rId43"/>
+                                  <a:blip r:embed="rId18"/>
                                   <a:stretch>
                                     <a:fillRect/>
                                   </a:stretch>
@@ -5074,7 +5069,7 @@
                           <wp:extent cx="200025" cy="200025"/>
                           <wp:effectExtent l="0" t="0" r="9525" b="9525"/>
                           <wp:docPr id="64" name="Picture 64" title="Software University @ SlideShare">
-                            <a:hlinkClick xmlns:a="http://schemas.openxmlformats.org/drawingml/2006/main" r:id="rId44"/>
+                            <a:hlinkClick xmlns:a="http://schemas.openxmlformats.org/drawingml/2006/main" r:id="rId19"/>
                           </wp:docPr>
                           <wp:cNvGraphicFramePr/>
                           <a:graphic xmlns:a="http://schemas.openxmlformats.org/drawingml/2006/main">
@@ -5082,12 +5077,12 @@
                               <pic:pic xmlns:pic="http://schemas.openxmlformats.org/drawingml/2006/picture">
                                 <pic:nvPicPr>
                                   <pic:cNvPr id="101" name="Picture 99" title="Software University @ SlideShare">
-                                    <a:hlinkClick r:id="rId44"/>
+                                    <a:hlinkClick r:id="rId19"/>
                                   </pic:cNvPr>
                                   <pic:cNvPicPr/>
                                 </pic:nvPicPr>
                                 <pic:blipFill>
-                                  <a:blip r:embed="rId45"/>
+                                  <a:blip r:embed="rId20"/>
                                   <a:stretch>
                                     <a:fillRect/>
                                   </a:stretch>
@@ -5125,7 +5120,7 @@
                           <wp:extent cx="200025" cy="200025"/>
                           <wp:effectExtent l="0" t="0" r="9525" b="9525"/>
                           <wp:docPr id="65" name="Picture 65" title="Software University @ GitHub">
-                            <a:hlinkClick xmlns:a="http://schemas.openxmlformats.org/drawingml/2006/main" r:id="rId46"/>
+                            <a:hlinkClick xmlns:a="http://schemas.openxmlformats.org/drawingml/2006/main" r:id="rId21"/>
                           </wp:docPr>
                           <wp:cNvGraphicFramePr/>
                           <a:graphic xmlns:a="http://schemas.openxmlformats.org/drawingml/2006/main">
@@ -5133,12 +5128,12 @@
                               <pic:pic xmlns:pic="http://schemas.openxmlformats.org/drawingml/2006/picture">
                                 <pic:nvPicPr>
                                   <pic:cNvPr id="102" name="Picture 35" title="Software University @ GitHub">
-                                    <a:hlinkClick r:id="rId46"/>
+                                    <a:hlinkClick r:id="rId21"/>
                                   </pic:cNvPr>
                                   <pic:cNvPicPr/>
                                 </pic:nvPicPr>
                                 <pic:blipFill>
-                                  <a:blip r:embed="rId47"/>
+                                  <a:blip r:embed="rId22"/>
                                   <a:stretch>
                                     <a:fillRect/>
                                   </a:stretch>
@@ -5176,7 +5171,7 @@
                           <wp:extent cx="200025" cy="200025"/>
                           <wp:effectExtent l="0" t="0" r="9525" b="9525"/>
                           <wp:docPr id="66" name="Picture 66" title="Software University: Email Us">
-                            <a:hlinkClick xmlns:a="http://schemas.openxmlformats.org/drawingml/2006/main" r:id="rId48"/>
+                            <a:hlinkClick xmlns:a="http://schemas.openxmlformats.org/drawingml/2006/main" r:id="rId23"/>
                           </wp:docPr>
                           <wp:cNvGraphicFramePr/>
                           <a:graphic xmlns:a="http://schemas.openxmlformats.org/drawingml/2006/main">
@@ -5184,12 +5179,12 @@
                               <pic:pic xmlns:pic="http://schemas.openxmlformats.org/drawingml/2006/picture">
                                 <pic:nvPicPr>
                                   <pic:cNvPr id="103" name="Picture 85" title="Software University: Email Us">
-                                    <a:hlinkClick r:id="rId48"/>
+                                    <a:hlinkClick r:id="rId23"/>
                                   </pic:cNvPr>
                                   <pic:cNvPicPr/>
                                 </pic:nvPicPr>
                                 <pic:blipFill>
-                                  <a:blip r:embed="rId49"/>
+                                  <a:blip r:embed="rId24"/>
                                   <a:stretch>
                                     <a:fillRect/>
                                   </a:stretch>
@@ -5222,7 +5217,7 @@
 </file>
 
 <file path=word/footnotes.xml><?xml version="1.0" encoding="utf-8"?>
-<w:footnotes xmlns:wpc="http://schemas.microsoft.com/office/word/2010/wordprocessingCanvas" xmlns:mc="http://schemas.openxmlformats.org/markup-compatibility/2006" xmlns:o="urn:schemas-microsoft-com:office:office" xmlns:r="http://schemas.openxmlformats.org/officeDocument/2006/relationships" xmlns:m="http://schemas.openxmlformats.org/officeDocument/2006/math" xmlns:v="urn:schemas-microsoft-com:vml" xmlns:wp14="http://schemas.microsoft.com/office/word/2010/wordprocessingDrawing" xmlns:wp="http://schemas.openxmlformats.org/drawingml/2006/wordprocessingDrawing" xmlns:w10="urn:schemas-microsoft-com:office:word" xmlns:w="http://schemas.openxmlformats.org/wordprocessingml/2006/main" xmlns:w14="http://schemas.microsoft.com/office/word/2010/wordml" xmlns:wpg="http://schemas.microsoft.com/office/word/2010/wordprocessingGroup" xmlns:wpi="http://schemas.microsoft.com/office/word/2010/wordprocessingInk" xmlns:wne="http://schemas.microsoft.com/office/word/2006/wordml" xmlns:wps="http://schemas.microsoft.com/office/word/2010/wordprocessingShape" mc:Ignorable="w14 wp14">
+<w:footnotes xmlns:wpc="http://schemas.microsoft.com/office/word/2010/wordprocessingCanvas" xmlns:cx="http://schemas.microsoft.com/office/drawing/2014/chartex" xmlns:cx1="http://schemas.microsoft.com/office/drawing/2015/9/8/chartex" xmlns:mc="http://schemas.openxmlformats.org/markup-compatibility/2006" xmlns:o="urn:schemas-microsoft-com:office:office" xmlns:r="http://schemas.openxmlformats.org/officeDocument/2006/relationships" xmlns:m="http://schemas.openxmlformats.org/officeDocument/2006/math" xmlns:v="urn:schemas-microsoft-com:vml" xmlns:wp14="http://schemas.microsoft.com/office/word/2010/wordprocessingDrawing" xmlns:wp="http://schemas.openxmlformats.org/drawingml/2006/wordprocessingDrawing" xmlns:w10="urn:schemas-microsoft-com:office:word" xmlns:w="http://schemas.openxmlformats.org/wordprocessingml/2006/main" xmlns:w14="http://schemas.microsoft.com/office/word/2010/wordml" xmlns:w15="http://schemas.microsoft.com/office/word/2012/wordml" xmlns:w16se="http://schemas.microsoft.com/office/word/2015/wordml/symex" xmlns:wpg="http://schemas.microsoft.com/office/word/2010/wordprocessingGroup" xmlns:wpi="http://schemas.microsoft.com/office/word/2010/wordprocessingInk" xmlns:wne="http://schemas.microsoft.com/office/word/2006/wordml" xmlns:wps="http://schemas.microsoft.com/office/word/2010/wordprocessingShape" mc:Ignorable="w14 w15 w16se wp14">
   <w:footnote w:type="separator" w:id="-1">
     <w:p>
       <w:pPr>
@@ -5247,10 +5242,10 @@
 </file>
 
 <file path=word/header1.xml><?xml version="1.0" encoding="utf-8"?>
-<w:hdr xmlns:wpc="http://schemas.microsoft.com/office/word/2010/wordprocessingCanvas" xmlns:mc="http://schemas.openxmlformats.org/markup-compatibility/2006" xmlns:o="urn:schemas-microsoft-com:office:office" xmlns:r="http://schemas.openxmlformats.org/officeDocument/2006/relationships" xmlns:m="http://schemas.openxmlformats.org/officeDocument/2006/math" xmlns:v="urn:schemas-microsoft-com:vml" xmlns:wp14="http://schemas.microsoft.com/office/word/2010/wordprocessingDrawing" xmlns:wp="http://schemas.openxmlformats.org/drawingml/2006/wordprocessingDrawing" xmlns:w10="urn:schemas-microsoft-com:office:word" xmlns:w="http://schemas.openxmlformats.org/wordprocessingml/2006/main" xmlns:w14="http://schemas.microsoft.com/office/word/2010/wordml" xmlns:wpg="http://schemas.microsoft.com/office/word/2010/wordprocessingGroup" xmlns:wpi="http://schemas.microsoft.com/office/word/2010/wordprocessingInk" xmlns:wne="http://schemas.microsoft.com/office/word/2006/wordml" xmlns:wps="http://schemas.microsoft.com/office/word/2010/wordprocessingShape" mc:Ignorable="w14 wp14">
+<w:hdr xmlns:wpc="http://schemas.microsoft.com/office/word/2010/wordprocessingCanvas" xmlns:cx="http://schemas.microsoft.com/office/drawing/2014/chartex" xmlns:cx1="http://schemas.microsoft.com/office/drawing/2015/9/8/chartex" xmlns:mc="http://schemas.openxmlformats.org/markup-compatibility/2006" xmlns:o="urn:schemas-microsoft-com:office:office" xmlns:r="http://schemas.openxmlformats.org/officeDocument/2006/relationships" xmlns:m="http://schemas.openxmlformats.org/officeDocument/2006/math" xmlns:v="urn:schemas-microsoft-com:vml" xmlns:wp14="http://schemas.microsoft.com/office/word/2010/wordprocessingDrawing" xmlns:wp="http://schemas.openxmlformats.org/drawingml/2006/wordprocessingDrawing" xmlns:w10="urn:schemas-microsoft-com:office:word" xmlns:w="http://schemas.openxmlformats.org/wordprocessingml/2006/main" xmlns:w14="http://schemas.microsoft.com/office/word/2010/wordml" xmlns:w15="http://schemas.microsoft.com/office/word/2012/wordml" xmlns:w16se="http://schemas.microsoft.com/office/word/2015/wordml/symex" xmlns:wpg="http://schemas.microsoft.com/office/word/2010/wordprocessingGroup" xmlns:wpi="http://schemas.microsoft.com/office/word/2010/wordprocessingInk" xmlns:wne="http://schemas.microsoft.com/office/word/2006/wordml" xmlns:wps="http://schemas.microsoft.com/office/word/2010/wordprocessingShape" mc:Ignorable="w14 w15 w16se wp14">
   <w:p>
     <w:pPr>
-      <w:pStyle w:val="a3"/>
+      <w:pStyle w:val="Header"/>
       <w:ind w:hanging="1134"/>
     </w:pPr>
   </w:p>
@@ -5258,8 +5253,8 @@
 </file>
 
 <file path=word/numbering.xml><?xml version="1.0" encoding="utf-8"?>
-<w:numbering xmlns:wpc="http://schemas.microsoft.com/office/word/2010/wordprocessingCanvas" xmlns:mc="http://schemas.openxmlformats.org/markup-compatibility/2006" xmlns:o="urn:schemas-microsoft-com:office:office" xmlns:r="http://schemas.openxmlformats.org/officeDocument/2006/relationships" xmlns:m="http://schemas.openxmlformats.org/officeDocument/2006/math" xmlns:v="urn:schemas-microsoft-com:vml" xmlns:wp14="http://schemas.microsoft.com/office/word/2010/wordprocessingDrawing" xmlns:wp="http://schemas.openxmlformats.org/drawingml/2006/wordprocessingDrawing" xmlns:w10="urn:schemas-microsoft-com:office:word" xmlns:w="http://schemas.openxmlformats.org/wordprocessingml/2006/main" xmlns:w14="http://schemas.microsoft.com/office/word/2010/wordml" xmlns:wpg="http://schemas.microsoft.com/office/word/2010/wordprocessingGroup" xmlns:wpi="http://schemas.microsoft.com/office/word/2010/wordprocessingInk" xmlns:wne="http://schemas.microsoft.com/office/word/2006/wordml" xmlns:wps="http://schemas.microsoft.com/office/word/2010/wordprocessingShape" mc:Ignorable="w14 wp14">
-  <w:abstractNum w:abstractNumId="0">
+<w:numbering xmlns:wpc="http://schemas.microsoft.com/office/word/2010/wordprocessingCanvas" xmlns:cx="http://schemas.microsoft.com/office/drawing/2014/chartex" xmlns:cx1="http://schemas.microsoft.com/office/drawing/2015/9/8/chartex" xmlns:mc="http://schemas.openxmlformats.org/markup-compatibility/2006" xmlns:o="urn:schemas-microsoft-com:office:office" xmlns:r="http://schemas.openxmlformats.org/officeDocument/2006/relationships" xmlns:m="http://schemas.openxmlformats.org/officeDocument/2006/math" xmlns:v="urn:schemas-microsoft-com:vml" xmlns:wp14="http://schemas.microsoft.com/office/word/2010/wordprocessingDrawing" xmlns:wp="http://schemas.openxmlformats.org/drawingml/2006/wordprocessingDrawing" xmlns:w10="urn:schemas-microsoft-com:office:word" xmlns:w="http://schemas.openxmlformats.org/wordprocessingml/2006/main" xmlns:w14="http://schemas.microsoft.com/office/word/2010/wordml" xmlns:w15="http://schemas.microsoft.com/office/word/2012/wordml" xmlns:w16se="http://schemas.microsoft.com/office/word/2015/wordml/symex" xmlns:wpg="http://schemas.microsoft.com/office/word/2010/wordprocessingGroup" xmlns:wpi="http://schemas.microsoft.com/office/word/2010/wordprocessingInk" xmlns:wne="http://schemas.microsoft.com/office/word/2006/wordml" xmlns:wps="http://schemas.microsoft.com/office/word/2010/wordprocessingShape" mc:Ignorable="w14 w15 w16se wp14">
+  <w:abstractNum w:abstractNumId="0" w15:restartNumberingAfterBreak="0">
     <w:nsid w:val="04E60920"/>
     <w:multiLevelType w:val="hybridMultilevel"/>
     <w:tmpl w:val="9DB0F662"/>
@@ -5372,7 +5367,7 @@
       </w:rPr>
     </w:lvl>
   </w:abstractNum>
-  <w:abstractNum w:abstractNumId="1">
+  <w:abstractNum w:abstractNumId="1" w15:restartNumberingAfterBreak="0">
     <w:nsid w:val="09D14892"/>
     <w:multiLevelType w:val="hybridMultilevel"/>
     <w:tmpl w:val="AB0EC314"/>
@@ -5485,7 +5480,7 @@
       </w:rPr>
     </w:lvl>
   </w:abstractNum>
-  <w:abstractNum w:abstractNumId="2">
+  <w:abstractNum w:abstractNumId="2" w15:restartNumberingAfterBreak="0">
     <w:nsid w:val="0BCB1966"/>
     <w:multiLevelType w:val="hybridMultilevel"/>
     <w:tmpl w:val="288856D8"/>
@@ -5598,7 +5593,7 @@
       </w:rPr>
     </w:lvl>
   </w:abstractNum>
-  <w:abstractNum w:abstractNumId="3">
+  <w:abstractNum w:abstractNumId="3" w15:restartNumberingAfterBreak="0">
     <w:nsid w:val="12D46FE6"/>
     <w:multiLevelType w:val="hybridMultilevel"/>
     <w:tmpl w:val="2E189FDA"/>
@@ -5711,14 +5706,14 @@
       </w:rPr>
     </w:lvl>
   </w:abstractNum>
-  <w:abstractNum w:abstractNumId="4">
+  <w:abstractNum w:abstractNumId="4" w15:restartNumberingAfterBreak="0">
     <w:nsid w:val="13A00DEC"/>
     <w:multiLevelType w:val="hybridMultilevel"/>
     <w:tmpl w:val="A9E40BD8"/>
     <w:lvl w:ilvl="0" w:tplc="A0E28166">
       <w:start w:val="1"/>
       <w:numFmt w:val="decimal"/>
-      <w:pStyle w:val="2"/>
+      <w:pStyle w:val="Heading2"/>
       <w:lvlText w:val="%1."/>
       <w:lvlJc w:val="left"/>
       <w:pPr>
@@ -5798,7 +5793,7 @@
       </w:pPr>
     </w:lvl>
   </w:abstractNum>
-  <w:abstractNum w:abstractNumId="5">
+  <w:abstractNum w:abstractNumId="5" w15:restartNumberingAfterBreak="0">
     <w:nsid w:val="15690B01"/>
     <w:multiLevelType w:val="hybridMultilevel"/>
     <w:tmpl w:val="9A264372"/>
@@ -5911,7 +5906,7 @@
       </w:rPr>
     </w:lvl>
   </w:abstractNum>
-  <w:abstractNum w:abstractNumId="6">
+  <w:abstractNum w:abstractNumId="6" w15:restartNumberingAfterBreak="0">
     <w:nsid w:val="19405F9E"/>
     <w:multiLevelType w:val="hybridMultilevel"/>
     <w:tmpl w:val="E6145408"/>
@@ -6024,7 +6019,7 @@
       </w:rPr>
     </w:lvl>
   </w:abstractNum>
-  <w:abstractNum w:abstractNumId="7">
+  <w:abstractNum w:abstractNumId="7" w15:restartNumberingAfterBreak="0">
     <w:nsid w:val="1DAD2515"/>
     <w:multiLevelType w:val="hybridMultilevel"/>
     <w:tmpl w:val="9C1E9A04"/>
@@ -6137,7 +6132,7 @@
       </w:rPr>
     </w:lvl>
   </w:abstractNum>
-  <w:abstractNum w:abstractNumId="8">
+  <w:abstractNum w:abstractNumId="8" w15:restartNumberingAfterBreak="0">
     <w:nsid w:val="22CD3F94"/>
     <w:multiLevelType w:val="hybridMultilevel"/>
     <w:tmpl w:val="A044FDFA"/>
@@ -6223,7 +6218,7 @@
       </w:pPr>
     </w:lvl>
   </w:abstractNum>
-  <w:abstractNum w:abstractNumId="9">
+  <w:abstractNum w:abstractNumId="9" w15:restartNumberingAfterBreak="0">
     <w:nsid w:val="26413526"/>
     <w:multiLevelType w:val="hybridMultilevel"/>
     <w:tmpl w:val="A1B4F3F4"/>
@@ -6309,7 +6304,7 @@
       </w:pPr>
     </w:lvl>
   </w:abstractNum>
-  <w:abstractNum w:abstractNumId="10">
+  <w:abstractNum w:abstractNumId="10" w15:restartNumberingAfterBreak="0">
     <w:nsid w:val="2D3C15E7"/>
     <w:multiLevelType w:val="hybridMultilevel"/>
     <w:tmpl w:val="E41C9012"/>
@@ -6422,7 +6417,7 @@
       </w:rPr>
     </w:lvl>
   </w:abstractNum>
-  <w:abstractNum w:abstractNumId="11">
+  <w:abstractNum w:abstractNumId="11" w15:restartNumberingAfterBreak="0">
     <w:nsid w:val="332602BF"/>
     <w:multiLevelType w:val="hybridMultilevel"/>
     <w:tmpl w:val="24A2A7A4"/>
@@ -6535,7 +6530,7 @@
       </w:rPr>
     </w:lvl>
   </w:abstractNum>
-  <w:abstractNum w:abstractNumId="12">
+  <w:abstractNum w:abstractNumId="12" w15:restartNumberingAfterBreak="0">
     <w:nsid w:val="38194B57"/>
     <w:multiLevelType w:val="hybridMultilevel"/>
     <w:tmpl w:val="1870D88C"/>
@@ -6648,7 +6643,7 @@
       </w:rPr>
     </w:lvl>
   </w:abstractNum>
-  <w:abstractNum w:abstractNumId="13">
+  <w:abstractNum w:abstractNumId="13" w15:restartNumberingAfterBreak="0">
     <w:nsid w:val="385C6CB3"/>
     <w:multiLevelType w:val="hybridMultilevel"/>
     <w:tmpl w:val="C1C67C5C"/>
@@ -6761,7 +6756,7 @@
       </w:rPr>
     </w:lvl>
   </w:abstractNum>
-  <w:abstractNum w:abstractNumId="14">
+  <w:abstractNum w:abstractNumId="14" w15:restartNumberingAfterBreak="0">
     <w:nsid w:val="3BC5241B"/>
     <w:multiLevelType w:val="hybridMultilevel"/>
     <w:tmpl w:val="91107AF4"/>
@@ -6874,7 +6869,7 @@
       </w:rPr>
     </w:lvl>
   </w:abstractNum>
-  <w:abstractNum w:abstractNumId="15">
+  <w:abstractNum w:abstractNumId="15" w15:restartNumberingAfterBreak="0">
     <w:nsid w:val="3EB849C0"/>
     <w:multiLevelType w:val="hybridMultilevel"/>
     <w:tmpl w:val="2594E992"/>
@@ -6987,7 +6982,7 @@
       </w:rPr>
     </w:lvl>
   </w:abstractNum>
-  <w:abstractNum w:abstractNumId="16">
+  <w:abstractNum w:abstractNumId="16" w15:restartNumberingAfterBreak="0">
     <w:nsid w:val="420E53A2"/>
     <w:multiLevelType w:val="hybridMultilevel"/>
     <w:tmpl w:val="5C384868"/>
@@ -7100,7 +7095,7 @@
       </w:rPr>
     </w:lvl>
   </w:abstractNum>
-  <w:abstractNum w:abstractNumId="17">
+  <w:abstractNum w:abstractNumId="17" w15:restartNumberingAfterBreak="0">
     <w:nsid w:val="46003049"/>
     <w:multiLevelType w:val="hybridMultilevel"/>
     <w:tmpl w:val="605867C2"/>
@@ -7213,7 +7208,7 @@
       </w:rPr>
     </w:lvl>
   </w:abstractNum>
-  <w:abstractNum w:abstractNumId="18">
+  <w:abstractNum w:abstractNumId="18" w15:restartNumberingAfterBreak="0">
     <w:nsid w:val="49FC1AAE"/>
     <w:multiLevelType w:val="hybridMultilevel"/>
     <w:tmpl w:val="609CCD8A"/>
@@ -7326,7 +7321,7 @@
       </w:rPr>
     </w:lvl>
   </w:abstractNum>
-  <w:abstractNum w:abstractNumId="19">
+  <w:abstractNum w:abstractNumId="19" w15:restartNumberingAfterBreak="0">
     <w:nsid w:val="4B622A00"/>
     <w:multiLevelType w:val="hybridMultilevel"/>
     <w:tmpl w:val="E41CBEBA"/>
@@ -7439,7 +7434,7 @@
       </w:rPr>
     </w:lvl>
   </w:abstractNum>
-  <w:abstractNum w:abstractNumId="20">
+  <w:abstractNum w:abstractNumId="20" w15:restartNumberingAfterBreak="0">
     <w:nsid w:val="4CF93FA6"/>
     <w:multiLevelType w:val="hybridMultilevel"/>
     <w:tmpl w:val="52D654FC"/>
@@ -7552,7 +7547,7 @@
       </w:rPr>
     </w:lvl>
   </w:abstractNum>
-  <w:abstractNum w:abstractNumId="21">
+  <w:abstractNum w:abstractNumId="21" w15:restartNumberingAfterBreak="0">
     <w:nsid w:val="4F5B2890"/>
     <w:multiLevelType w:val="hybridMultilevel"/>
     <w:tmpl w:val="9FAE4850"/>
@@ -7665,7 +7660,7 @@
       </w:rPr>
     </w:lvl>
   </w:abstractNum>
-  <w:abstractNum w:abstractNumId="22">
+  <w:abstractNum w:abstractNumId="22" w15:restartNumberingAfterBreak="0">
     <w:nsid w:val="51712A2F"/>
     <w:multiLevelType w:val="hybridMultilevel"/>
     <w:tmpl w:val="2B0A6FF2"/>
@@ -7778,7 +7773,7 @@
       </w:rPr>
     </w:lvl>
   </w:abstractNum>
-  <w:abstractNum w:abstractNumId="23">
+  <w:abstractNum w:abstractNumId="23" w15:restartNumberingAfterBreak="0">
     <w:nsid w:val="5507266E"/>
     <w:multiLevelType w:val="hybridMultilevel"/>
     <w:tmpl w:val="22522E3A"/>
@@ -7891,7 +7886,7 @@
       </w:rPr>
     </w:lvl>
   </w:abstractNum>
-  <w:abstractNum w:abstractNumId="24">
+  <w:abstractNum w:abstractNumId="24" w15:restartNumberingAfterBreak="0">
     <w:nsid w:val="55990837"/>
     <w:multiLevelType w:val="hybridMultilevel"/>
     <w:tmpl w:val="960254F8"/>
@@ -8004,7 +7999,7 @@
       </w:rPr>
     </w:lvl>
   </w:abstractNum>
-  <w:abstractNum w:abstractNumId="25">
+  <w:abstractNum w:abstractNumId="25" w15:restartNumberingAfterBreak="0">
     <w:nsid w:val="5E424358"/>
     <w:multiLevelType w:val="hybridMultilevel"/>
     <w:tmpl w:val="B4E8BE36"/>
@@ -8117,7 +8112,7 @@
       </w:rPr>
     </w:lvl>
   </w:abstractNum>
-  <w:abstractNum w:abstractNumId="26">
+  <w:abstractNum w:abstractNumId="26" w15:restartNumberingAfterBreak="0">
     <w:nsid w:val="5F9A715F"/>
     <w:multiLevelType w:val="hybridMultilevel"/>
     <w:tmpl w:val="4B26630C"/>
@@ -8230,7 +8225,7 @@
       </w:rPr>
     </w:lvl>
   </w:abstractNum>
-  <w:abstractNum w:abstractNumId="27">
+  <w:abstractNum w:abstractNumId="27" w15:restartNumberingAfterBreak="0">
     <w:nsid w:val="65676569"/>
     <w:multiLevelType w:val="hybridMultilevel"/>
     <w:tmpl w:val="6D60590E"/>
@@ -8343,7 +8338,7 @@
       </w:rPr>
     </w:lvl>
   </w:abstractNum>
-  <w:abstractNum w:abstractNumId="28">
+  <w:abstractNum w:abstractNumId="28" w15:restartNumberingAfterBreak="0">
     <w:nsid w:val="67CF4179"/>
     <w:multiLevelType w:val="hybridMultilevel"/>
     <w:tmpl w:val="0464CDD6"/>
@@ -8456,7 +8451,7 @@
       </w:rPr>
     </w:lvl>
   </w:abstractNum>
-  <w:abstractNum w:abstractNumId="29">
+  <w:abstractNum w:abstractNumId="29" w15:restartNumberingAfterBreak="0">
     <w:nsid w:val="69576BFE"/>
     <w:multiLevelType w:val="hybridMultilevel"/>
     <w:tmpl w:val="29A8904E"/>
@@ -8569,7 +8564,7 @@
       </w:rPr>
     </w:lvl>
   </w:abstractNum>
-  <w:abstractNum w:abstractNumId="30">
+  <w:abstractNum w:abstractNumId="30" w15:restartNumberingAfterBreak="0">
     <w:nsid w:val="7A0155B4"/>
     <w:multiLevelType w:val="hybridMultilevel"/>
     <w:tmpl w:val="581A57DA"/>
@@ -8809,7 +8804,7 @@
 </file>
 
 <file path=word/styles.xml><?xml version="1.0" encoding="utf-8"?>
-<w:styles xmlns:mc="http://schemas.openxmlformats.org/markup-compatibility/2006" xmlns:r="http://schemas.openxmlformats.org/officeDocument/2006/relationships" xmlns:w="http://schemas.openxmlformats.org/wordprocessingml/2006/main" xmlns:w14="http://schemas.microsoft.com/office/word/2010/wordml" mc:Ignorable="w14">
+<w:styles xmlns:mc="http://schemas.openxmlformats.org/markup-compatibility/2006" xmlns:r="http://schemas.openxmlformats.org/officeDocument/2006/relationships" xmlns:w="http://schemas.openxmlformats.org/wordprocessingml/2006/main" xmlns:w14="http://schemas.microsoft.com/office/word/2010/wordml" xmlns:w15="http://schemas.microsoft.com/office/word/2012/wordml" xmlns:w16se="http://schemas.microsoft.com/office/word/2015/wordml/symex" mc:Ignorable="w14 w15 w16se">
   <w:docDefaults>
     <w:rPrDefault>
       <w:rPr>
@@ -8825,146 +8820,380 @@
       </w:pPr>
     </w:pPrDefault>
   </w:docDefaults>
-  <w:latentStyles w:defLockedState="0" w:defUIPriority="99" w:defSemiHidden="1" w:defUnhideWhenUsed="1" w:defQFormat="0" w:count="267">
-    <w:lsdException w:name="Normal" w:semiHidden="0" w:uiPriority="0" w:unhideWhenUsed="0" w:qFormat="1"/>
-    <w:lsdException w:name="heading 1" w:semiHidden="0" w:uiPriority="9" w:unhideWhenUsed="0" w:qFormat="1"/>
-    <w:lsdException w:name="heading 2" w:uiPriority="9" w:qFormat="1"/>
-    <w:lsdException w:name="heading 3" w:uiPriority="9" w:qFormat="1"/>
-    <w:lsdException w:name="heading 4" w:uiPriority="9" w:qFormat="1"/>
-    <w:lsdException w:name="heading 5" w:uiPriority="9" w:qFormat="1"/>
-    <w:lsdException w:name="heading 6" w:uiPriority="9" w:qFormat="1"/>
-    <w:lsdException w:name="heading 7" w:uiPriority="9" w:qFormat="1"/>
-    <w:lsdException w:name="heading 8" w:uiPriority="9" w:qFormat="1"/>
-    <w:lsdException w:name="heading 9" w:uiPriority="9" w:qFormat="1"/>
-    <w:lsdException w:name="toc 1" w:uiPriority="39"/>
-    <w:lsdException w:name="toc 2" w:uiPriority="39"/>
-    <w:lsdException w:name="toc 3" w:uiPriority="39"/>
-    <w:lsdException w:name="toc 4" w:uiPriority="39"/>
-    <w:lsdException w:name="toc 5" w:uiPriority="39"/>
-    <w:lsdException w:name="toc 6" w:uiPriority="39"/>
-    <w:lsdException w:name="toc 7" w:uiPriority="39"/>
-    <w:lsdException w:name="toc 8" w:uiPriority="39"/>
-    <w:lsdException w:name="toc 9" w:uiPriority="39"/>
-    <w:lsdException w:name="caption" w:uiPriority="35" w:qFormat="1"/>
-    <w:lsdException w:name="Title" w:semiHidden="0" w:uiPriority="10" w:unhideWhenUsed="0"/>
-    <w:lsdException w:name="Default Paragraph Font" w:uiPriority="1"/>
-    <w:lsdException w:name="Subtitle" w:semiHidden="0" w:uiPriority="11" w:unhideWhenUsed="0"/>
-    <w:lsdException w:name="Strong" w:semiHidden="0" w:uiPriority="22" w:unhideWhenUsed="0" w:qFormat="1"/>
-    <w:lsdException w:name="Emphasis" w:semiHidden="0" w:uiPriority="20" w:unhideWhenUsed="0"/>
+  <w:latentStyles w:defLockedState="0" w:defUIPriority="99" w:defSemiHidden="0" w:defUnhideWhenUsed="0" w:defQFormat="0" w:count="371">
+    <w:lsdException w:name="Normal" w:uiPriority="0" w:qFormat="1"/>
+    <w:lsdException w:name="heading 1" w:uiPriority="9" w:qFormat="1"/>
+    <w:lsdException w:name="heading 2" w:semiHidden="1" w:uiPriority="9" w:unhideWhenUsed="1" w:qFormat="1"/>
+    <w:lsdException w:name="heading 3" w:semiHidden="1" w:uiPriority="9" w:unhideWhenUsed="1" w:qFormat="1"/>
+    <w:lsdException w:name="heading 4" w:semiHidden="1" w:uiPriority="9" w:unhideWhenUsed="1" w:qFormat="1"/>
+    <w:lsdException w:name="heading 5" w:semiHidden="1" w:uiPriority="9" w:unhideWhenUsed="1" w:qFormat="1"/>
+    <w:lsdException w:name="heading 6" w:semiHidden="1" w:uiPriority="9" w:unhideWhenUsed="1" w:qFormat="1"/>
+    <w:lsdException w:name="heading 7" w:semiHidden="1" w:uiPriority="9" w:unhideWhenUsed="1" w:qFormat="1"/>
+    <w:lsdException w:name="heading 8" w:semiHidden="1" w:uiPriority="9" w:unhideWhenUsed="1" w:qFormat="1"/>
+    <w:lsdException w:name="heading 9" w:semiHidden="1" w:uiPriority="9" w:unhideWhenUsed="1" w:qFormat="1"/>
+    <w:lsdException w:name="index 1" w:semiHidden="1" w:unhideWhenUsed="1"/>
+    <w:lsdException w:name="index 2" w:semiHidden="1" w:unhideWhenUsed="1"/>
+    <w:lsdException w:name="index 3" w:semiHidden="1" w:unhideWhenUsed="1"/>
+    <w:lsdException w:name="index 4" w:semiHidden="1" w:unhideWhenUsed="1"/>
+    <w:lsdException w:name="index 5" w:semiHidden="1" w:unhideWhenUsed="1"/>
+    <w:lsdException w:name="index 6" w:semiHidden="1" w:unhideWhenUsed="1"/>
+    <w:lsdException w:name="index 7" w:semiHidden="1" w:unhideWhenUsed="1"/>
+    <w:lsdException w:name="index 8" w:semiHidden="1" w:unhideWhenUsed="1"/>
+    <w:lsdException w:name="index 9" w:semiHidden="1" w:unhideWhenUsed="1"/>
+    <w:lsdException w:name="toc 1" w:semiHidden="1" w:uiPriority="39" w:unhideWhenUsed="1"/>
+    <w:lsdException w:name="toc 2" w:semiHidden="1" w:uiPriority="39" w:unhideWhenUsed="1"/>
+    <w:lsdException w:name="toc 3" w:semiHidden="1" w:uiPriority="39" w:unhideWhenUsed="1"/>
+    <w:lsdException w:name="toc 4" w:semiHidden="1" w:uiPriority="39" w:unhideWhenUsed="1"/>
+    <w:lsdException w:name="toc 5" w:semiHidden="1" w:uiPriority="39" w:unhideWhenUsed="1"/>
+    <w:lsdException w:name="toc 6" w:semiHidden="1" w:uiPriority="39" w:unhideWhenUsed="1"/>
+    <w:lsdException w:name="toc 7" w:semiHidden="1" w:uiPriority="39" w:unhideWhenUsed="1"/>
+    <w:lsdException w:name="toc 8" w:semiHidden="1" w:uiPriority="39" w:unhideWhenUsed="1"/>
+    <w:lsdException w:name="toc 9" w:semiHidden="1" w:uiPriority="39" w:unhideWhenUsed="1"/>
+    <w:lsdException w:name="Normal Indent" w:semiHidden="1" w:unhideWhenUsed="1"/>
+    <w:lsdException w:name="footnote text" w:semiHidden="1" w:unhideWhenUsed="1"/>
+    <w:lsdException w:name="annotation text" w:semiHidden="1" w:unhideWhenUsed="1"/>
+    <w:lsdException w:name="header" w:semiHidden="1" w:unhideWhenUsed="1"/>
+    <w:lsdException w:name="footer" w:semiHidden="1" w:unhideWhenUsed="1"/>
+    <w:lsdException w:name="index heading" w:semiHidden="1" w:unhideWhenUsed="1"/>
+    <w:lsdException w:name="caption" w:semiHidden="1" w:uiPriority="35" w:unhideWhenUsed="1" w:qFormat="1"/>
+    <w:lsdException w:name="table of figures" w:semiHidden="1" w:unhideWhenUsed="1"/>
+    <w:lsdException w:name="envelope address" w:semiHidden="1" w:unhideWhenUsed="1"/>
+    <w:lsdException w:name="envelope return" w:semiHidden="1" w:unhideWhenUsed="1"/>
+    <w:lsdException w:name="footnote reference" w:semiHidden="1" w:unhideWhenUsed="1"/>
+    <w:lsdException w:name="annotation reference" w:semiHidden="1" w:unhideWhenUsed="1"/>
+    <w:lsdException w:name="line number" w:semiHidden="1" w:unhideWhenUsed="1"/>
+    <w:lsdException w:name="page number" w:semiHidden="1" w:unhideWhenUsed="1"/>
+    <w:lsdException w:name="endnote reference" w:semiHidden="1" w:unhideWhenUsed="1"/>
+    <w:lsdException w:name="endnote text" w:semiHidden="1" w:unhideWhenUsed="1"/>
+    <w:lsdException w:name="table of authorities" w:semiHidden="1" w:unhideWhenUsed="1"/>
+    <w:lsdException w:name="macro" w:semiHidden="1" w:unhideWhenUsed="1"/>
+    <w:lsdException w:name="toa heading" w:semiHidden="1" w:unhideWhenUsed="1"/>
+    <w:lsdException w:name="List" w:semiHidden="1" w:unhideWhenUsed="1"/>
+    <w:lsdException w:name="List Bullet" w:semiHidden="1" w:unhideWhenUsed="1"/>
+    <w:lsdException w:name="List Number" w:semiHidden="1" w:unhideWhenUsed="1"/>
+    <w:lsdException w:name="List 2" w:semiHidden="1" w:unhideWhenUsed="1"/>
+    <w:lsdException w:name="List 3" w:semiHidden="1" w:unhideWhenUsed="1"/>
+    <w:lsdException w:name="List 4" w:semiHidden="1" w:unhideWhenUsed="1"/>
+    <w:lsdException w:name="List 5" w:semiHidden="1" w:unhideWhenUsed="1"/>
+    <w:lsdException w:name="List Bullet 2" w:semiHidden="1" w:unhideWhenUsed="1"/>
+    <w:lsdException w:name="List Bullet 3" w:semiHidden="1" w:unhideWhenUsed="1"/>
+    <w:lsdException w:name="List Bullet 4" w:semiHidden="1" w:unhideWhenUsed="1"/>
+    <w:lsdException w:name="List Bullet 5" w:semiHidden="1" w:unhideWhenUsed="1"/>
+    <w:lsdException w:name="List Number 2" w:semiHidden="1" w:unhideWhenUsed="1"/>
+    <w:lsdException w:name="List Number 3" w:semiHidden="1" w:unhideWhenUsed="1"/>
+    <w:lsdException w:name="List Number 4" w:semiHidden="1" w:unhideWhenUsed="1"/>
+    <w:lsdException w:name="List Number 5" w:semiHidden="1" w:unhideWhenUsed="1"/>
+    <w:lsdException w:name="Title" w:uiPriority="10"/>
+    <w:lsdException w:name="Closing" w:semiHidden="1" w:unhideWhenUsed="1"/>
+    <w:lsdException w:name="Signature" w:semiHidden="1" w:unhideWhenUsed="1"/>
+    <w:lsdException w:name="Default Paragraph Font" w:semiHidden="1" w:uiPriority="1" w:unhideWhenUsed="1"/>
+    <w:lsdException w:name="Body Text" w:semiHidden="1" w:unhideWhenUsed="1"/>
+    <w:lsdException w:name="Body Text Indent" w:semiHidden="1" w:unhideWhenUsed="1"/>
+    <w:lsdException w:name="List Continue" w:semiHidden="1" w:unhideWhenUsed="1"/>
+    <w:lsdException w:name="List Continue 2" w:semiHidden="1" w:unhideWhenUsed="1"/>
+    <w:lsdException w:name="List Continue 3" w:semiHidden="1" w:unhideWhenUsed="1"/>
+    <w:lsdException w:name="List Continue 4" w:semiHidden="1" w:unhideWhenUsed="1"/>
+    <w:lsdException w:name="List Continue 5" w:semiHidden="1" w:unhideWhenUsed="1"/>
+    <w:lsdException w:name="Message Header" w:semiHidden="1" w:unhideWhenUsed="1"/>
+    <w:lsdException w:name="Subtitle" w:uiPriority="11"/>
+    <w:lsdException w:name="Salutation" w:semiHidden="1" w:unhideWhenUsed="1"/>
+    <w:lsdException w:name="Date" w:semiHidden="1" w:unhideWhenUsed="1"/>
+    <w:lsdException w:name="Body Text First Indent" w:semiHidden="1" w:unhideWhenUsed="1"/>
+    <w:lsdException w:name="Body Text First Indent 2" w:semiHidden="1" w:unhideWhenUsed="1"/>
+    <w:lsdException w:name="Note Heading" w:semiHidden="1" w:unhideWhenUsed="1"/>
+    <w:lsdException w:name="Body Text 2" w:semiHidden="1" w:unhideWhenUsed="1"/>
+    <w:lsdException w:name="Body Text 3" w:semiHidden="1" w:unhideWhenUsed="1"/>
+    <w:lsdException w:name="Body Text Indent 2" w:semiHidden="1" w:unhideWhenUsed="1"/>
+    <w:lsdException w:name="Body Text Indent 3" w:semiHidden="1" w:unhideWhenUsed="1"/>
+    <w:lsdException w:name="Block Text" w:semiHidden="1" w:unhideWhenUsed="1"/>
+    <w:lsdException w:name="Hyperlink" w:semiHidden="1" w:unhideWhenUsed="1"/>
+    <w:lsdException w:name="FollowedHyperlink" w:semiHidden="1" w:unhideWhenUsed="1"/>
+    <w:lsdException w:name="Strong" w:uiPriority="22" w:qFormat="1"/>
+    <w:lsdException w:name="Emphasis" w:uiPriority="20"/>
+    <w:lsdException w:name="Document Map" w:semiHidden="1" w:unhideWhenUsed="1"/>
+    <w:lsdException w:name="Plain Text" w:semiHidden="1" w:unhideWhenUsed="1"/>
+    <w:lsdException w:name="E-mail Signature" w:semiHidden="1" w:unhideWhenUsed="1"/>
+    <w:lsdException w:name="HTML Top of Form" w:semiHidden="1" w:unhideWhenUsed="1"/>
+    <w:lsdException w:name="HTML Bottom of Form" w:semiHidden="1" w:unhideWhenUsed="1"/>
+    <w:lsdException w:name="Normal (Web)" w:semiHidden="1" w:unhideWhenUsed="1"/>
+    <w:lsdException w:name="HTML Acronym" w:semiHidden="1" w:unhideWhenUsed="1"/>
+    <w:lsdException w:name="HTML Address" w:semiHidden="1" w:unhideWhenUsed="1"/>
+    <w:lsdException w:name="HTML Cite" w:semiHidden="1" w:unhideWhenUsed="1"/>
+    <w:lsdException w:name="HTML Code" w:semiHidden="1" w:unhideWhenUsed="1"/>
+    <w:lsdException w:name="HTML Definition" w:semiHidden="1" w:unhideWhenUsed="1"/>
+    <w:lsdException w:name="HTML Keyboard" w:semiHidden="1" w:unhideWhenUsed="1"/>
+    <w:lsdException w:name="HTML Preformatted" w:semiHidden="1" w:unhideWhenUsed="1"/>
+    <w:lsdException w:name="HTML Sample" w:semiHidden="1" w:unhideWhenUsed="1"/>
+    <w:lsdException w:name="HTML Typewriter" w:semiHidden="1" w:unhideWhenUsed="1"/>
+    <w:lsdException w:name="HTML Variable" w:semiHidden="1" w:unhideWhenUsed="1"/>
+    <w:lsdException w:name="Normal Table" w:semiHidden="1" w:unhideWhenUsed="1"/>
+    <w:lsdException w:name="annotation subject" w:semiHidden="1" w:unhideWhenUsed="1"/>
+    <w:lsdException w:name="No List" w:semiHidden="1" w:unhideWhenUsed="1"/>
+    <w:lsdException w:name="Outline List 1" w:semiHidden="1" w:unhideWhenUsed="1"/>
+    <w:lsdException w:name="Outline List 2" w:semiHidden="1" w:unhideWhenUsed="1"/>
+    <w:lsdException w:name="Outline List 3" w:semiHidden="1" w:unhideWhenUsed="1"/>
+    <w:lsdException w:name="Table Simple 1" w:semiHidden="1" w:unhideWhenUsed="1"/>
+    <w:lsdException w:name="Table Simple 2" w:semiHidden="1" w:unhideWhenUsed="1"/>
+    <w:lsdException w:name="Table Simple 3" w:semiHidden="1" w:unhideWhenUsed="1"/>
+    <w:lsdException w:name="Table Classic 1" w:semiHidden="1" w:unhideWhenUsed="1"/>
+    <w:lsdException w:name="Table Classic 2" w:semiHidden="1" w:unhideWhenUsed="1"/>
+    <w:lsdException w:name="Table Classic 3" w:semiHidden="1" w:unhideWhenUsed="1"/>
+    <w:lsdException w:name="Table Classic 4" w:semiHidden="1" w:unhideWhenUsed="1"/>
+    <w:lsdException w:name="Table Colorful 1" w:semiHidden="1" w:unhideWhenUsed="1"/>
+    <w:lsdException w:name="Table Colorful 2" w:semiHidden="1" w:unhideWhenUsed="1"/>
+    <w:lsdException w:name="Table Colorful 3" w:semiHidden="1" w:unhideWhenUsed="1"/>
+    <w:lsdException w:name="Table Columns 1" w:semiHidden="1" w:unhideWhenUsed="1"/>
+    <w:lsdException w:name="Table Columns 2" w:semiHidden="1" w:unhideWhenUsed="1"/>
+    <w:lsdException w:name="Table Columns 3" w:semiHidden="1" w:unhideWhenUsed="1"/>
+    <w:lsdException w:name="Table Columns 4" w:semiHidden="1" w:unhideWhenUsed="1"/>
+    <w:lsdException w:name="Table Columns 5" w:semiHidden="1" w:unhideWhenUsed="1"/>
+    <w:lsdException w:name="Table Grid 1" w:semiHidden="1" w:unhideWhenUsed="1"/>
+    <w:lsdException w:name="Table Grid 2" w:semiHidden="1" w:unhideWhenUsed="1"/>
+    <w:lsdException w:name="Table Grid 3" w:semiHidden="1" w:unhideWhenUsed="1"/>
+    <w:lsdException w:name="Table Grid 4" w:semiHidden="1" w:unhideWhenUsed="1"/>
+    <w:lsdException w:name="Table Grid 5" w:semiHidden="1" w:unhideWhenUsed="1"/>
+    <w:lsdException w:name="Table Grid 6" w:semiHidden="1" w:unhideWhenUsed="1"/>
+    <w:lsdException w:name="Table Grid 7" w:semiHidden="1" w:unhideWhenUsed="1"/>
+    <w:lsdException w:name="Table Grid 8" w:semiHidden="1" w:unhideWhenUsed="1"/>
+    <w:lsdException w:name="Table List 1" w:semiHidden="1" w:unhideWhenUsed="1"/>
+    <w:lsdException w:name="Table List 2" w:semiHidden="1" w:unhideWhenUsed="1"/>
+    <w:lsdException w:name="Table List 3" w:semiHidden="1" w:unhideWhenUsed="1"/>
+    <w:lsdException w:name="Table List 4" w:semiHidden="1" w:unhideWhenUsed="1"/>
+    <w:lsdException w:name="Table List 5" w:semiHidden="1" w:unhideWhenUsed="1"/>
+    <w:lsdException w:name="Table List 6" w:semiHidden="1" w:unhideWhenUsed="1"/>
+    <w:lsdException w:name="Table List 7" w:semiHidden="1" w:unhideWhenUsed="1"/>
+    <w:lsdException w:name="Table List 8" w:semiHidden="1" w:unhideWhenUsed="1"/>
+    <w:lsdException w:name="Table 3D effects 1" w:semiHidden="1" w:unhideWhenUsed="1"/>
+    <w:lsdException w:name="Table 3D effects 2" w:semiHidden="1" w:unhideWhenUsed="1"/>
+    <w:lsdException w:name="Table 3D effects 3" w:semiHidden="1" w:unhideWhenUsed="1"/>
+    <w:lsdException w:name="Table Contemporary" w:semiHidden="1" w:unhideWhenUsed="1"/>
+    <w:lsdException w:name="Table Elegant" w:semiHidden="1" w:unhideWhenUsed="1"/>
+    <w:lsdException w:name="Table Professional" w:semiHidden="1" w:unhideWhenUsed="1"/>
+    <w:lsdException w:name="Table Subtle 1" w:semiHidden="1" w:unhideWhenUsed="1"/>
+    <w:lsdException w:name="Table Subtle 2" w:semiHidden="1" w:unhideWhenUsed="1"/>
+    <w:lsdException w:name="Table Web 1" w:semiHidden="1" w:unhideWhenUsed="1"/>
+    <w:lsdException w:name="Table Web 2" w:semiHidden="1" w:unhideWhenUsed="1"/>
+    <w:lsdException w:name="Table Web 3" w:semiHidden="1" w:unhideWhenUsed="1"/>
+    <w:lsdException w:name="Balloon Text" w:semiHidden="1" w:unhideWhenUsed="1"/>
     <w:lsdException w:name="Table Grid" w:uiPriority="59"/>
-    <w:lsdException w:name="Placeholder Text" w:unhideWhenUsed="0"/>
-    <w:lsdException w:name="No Spacing" w:semiHidden="0" w:uiPriority="1" w:unhideWhenUsed="0"/>
-    <w:lsdException w:name="Light Shading" w:semiHidden="0" w:uiPriority="60" w:unhideWhenUsed="0"/>
-    <w:lsdException w:name="Light List" w:semiHidden="0" w:uiPriority="61" w:unhideWhenUsed="0"/>
-    <w:lsdException w:name="Light Grid" w:semiHidden="0" w:uiPriority="62" w:unhideWhenUsed="0"/>
-    <w:lsdException w:name="Medium Shading 1" w:semiHidden="0" w:uiPriority="63" w:unhideWhenUsed="0"/>
-    <w:lsdException w:name="Medium Shading 2" w:semiHidden="0" w:uiPriority="64" w:unhideWhenUsed="0"/>
-    <w:lsdException w:name="Medium List 1" w:semiHidden="0" w:uiPriority="65" w:unhideWhenUsed="0"/>
-    <w:lsdException w:name="Medium List 2" w:semiHidden="0" w:uiPriority="66" w:unhideWhenUsed="0"/>
-    <w:lsdException w:name="Medium Grid 1" w:semiHidden="0" w:uiPriority="67" w:unhideWhenUsed="0"/>
-    <w:lsdException w:name="Medium Grid 2" w:semiHidden="0" w:uiPriority="68" w:unhideWhenUsed="0"/>
-    <w:lsdException w:name="Medium Grid 3" w:semiHidden="0" w:uiPriority="69" w:unhideWhenUsed="0"/>
-    <w:lsdException w:name="Dark List" w:semiHidden="0" w:uiPriority="70" w:unhideWhenUsed="0"/>
-    <w:lsdException w:name="Colorful Shading" w:semiHidden="0" w:uiPriority="71" w:unhideWhenUsed="0"/>
-    <w:lsdException w:name="Colorful List" w:semiHidden="0" w:uiPriority="72" w:unhideWhenUsed="0"/>
-    <w:lsdException w:name="Colorful Grid" w:semiHidden="0" w:uiPriority="73" w:unhideWhenUsed="0"/>
-    <w:lsdException w:name="Light Shading Accent 1" w:semiHidden="0" w:uiPriority="60" w:unhideWhenUsed="0"/>
-    <w:lsdException w:name="Light List Accent 1" w:semiHidden="0" w:uiPriority="61" w:unhideWhenUsed="0"/>
-    <w:lsdException w:name="Light Grid Accent 1" w:semiHidden="0" w:uiPriority="62" w:unhideWhenUsed="0"/>
-    <w:lsdException w:name="Medium Shading 1 Accent 1" w:semiHidden="0" w:uiPriority="63" w:unhideWhenUsed="0"/>
-    <w:lsdException w:name="Medium Shading 2 Accent 1" w:semiHidden="0" w:uiPriority="64" w:unhideWhenUsed="0"/>
-    <w:lsdException w:name="Medium List 1 Accent 1" w:semiHidden="0" w:uiPriority="65" w:unhideWhenUsed="0"/>
-    <w:lsdException w:name="Revision" w:unhideWhenUsed="0"/>
-    <w:lsdException w:name="List Paragraph" w:semiHidden="0" w:uiPriority="34" w:unhideWhenUsed="0" w:qFormat="1"/>
-    <w:lsdException w:name="Quote" w:semiHidden="0" w:uiPriority="29" w:unhideWhenUsed="0"/>
-    <w:lsdException w:name="Intense Quote" w:semiHidden="0" w:uiPriority="30" w:unhideWhenUsed="0"/>
-    <w:lsdException w:name="Medium List 2 Accent 1" w:semiHidden="0" w:uiPriority="66" w:unhideWhenUsed="0"/>
-    <w:lsdException w:name="Medium Grid 1 Accent 1" w:semiHidden="0" w:uiPriority="67" w:unhideWhenUsed="0"/>
-    <w:lsdException w:name="Medium Grid 2 Accent 1" w:semiHidden="0" w:uiPriority="68" w:unhideWhenUsed="0"/>
-    <w:lsdException w:name="Medium Grid 3 Accent 1" w:semiHidden="0" w:uiPriority="69" w:unhideWhenUsed="0"/>
-    <w:lsdException w:name="Dark List Accent 1" w:semiHidden="0" w:uiPriority="70" w:unhideWhenUsed="0"/>
-    <w:lsdException w:name="Colorful Shading Accent 1" w:semiHidden="0" w:uiPriority="71" w:unhideWhenUsed="0"/>
-    <w:lsdException w:name="Colorful List Accent 1" w:semiHidden="0" w:uiPriority="72" w:unhideWhenUsed="0"/>
-    <w:lsdException w:name="Colorful Grid Accent 1" w:semiHidden="0" w:uiPriority="73" w:unhideWhenUsed="0"/>
-    <w:lsdException w:name="Light Shading Accent 2" w:semiHidden="0" w:uiPriority="60" w:unhideWhenUsed="0"/>
-    <w:lsdException w:name="Light List Accent 2" w:semiHidden="0" w:uiPriority="61" w:unhideWhenUsed="0"/>
-    <w:lsdException w:name="Light Grid Accent 2" w:semiHidden="0" w:uiPriority="62" w:unhideWhenUsed="0"/>
-    <w:lsdException w:name="Medium Shading 1 Accent 2" w:semiHidden="0" w:uiPriority="63" w:unhideWhenUsed="0"/>
-    <w:lsdException w:name="Medium Shading 2 Accent 2" w:semiHidden="0" w:uiPriority="64" w:unhideWhenUsed="0"/>
-    <w:lsdException w:name="Medium List 1 Accent 2" w:semiHidden="0" w:uiPriority="65" w:unhideWhenUsed="0"/>
-    <w:lsdException w:name="Medium List 2 Accent 2" w:semiHidden="0" w:uiPriority="66" w:unhideWhenUsed="0"/>
-    <w:lsdException w:name="Medium Grid 1 Accent 2" w:semiHidden="0" w:uiPriority="67" w:unhideWhenUsed="0"/>
-    <w:lsdException w:name="Medium Grid 2 Accent 2" w:semiHidden="0" w:uiPriority="68" w:unhideWhenUsed="0"/>
-    <w:lsdException w:name="Medium Grid 3 Accent 2" w:semiHidden="0" w:uiPriority="69" w:unhideWhenUsed="0"/>
-    <w:lsdException w:name="Dark List Accent 2" w:semiHidden="0" w:uiPriority="70" w:unhideWhenUsed="0"/>
-    <w:lsdException w:name="Colorful Shading Accent 2" w:semiHidden="0" w:uiPriority="71" w:unhideWhenUsed="0"/>
-    <w:lsdException w:name="Colorful List Accent 2" w:semiHidden="0" w:uiPriority="72" w:unhideWhenUsed="0"/>
-    <w:lsdException w:name="Colorful Grid Accent 2" w:semiHidden="0" w:uiPriority="73" w:unhideWhenUsed="0"/>
-    <w:lsdException w:name="Light Shading Accent 3" w:semiHidden="0" w:uiPriority="60" w:unhideWhenUsed="0"/>
-    <w:lsdException w:name="Light List Accent 3" w:semiHidden="0" w:uiPriority="61" w:unhideWhenUsed="0"/>
-    <w:lsdException w:name="Light Grid Accent 3" w:semiHidden="0" w:uiPriority="62" w:unhideWhenUsed="0"/>
-    <w:lsdException w:name="Medium Shading 1 Accent 3" w:semiHidden="0" w:uiPriority="63" w:unhideWhenUsed="0"/>
-    <w:lsdException w:name="Medium Shading 2 Accent 3" w:semiHidden="0" w:uiPriority="64" w:unhideWhenUsed="0"/>
-    <w:lsdException w:name="Medium List 1 Accent 3" w:semiHidden="0" w:uiPriority="65" w:unhideWhenUsed="0"/>
-    <w:lsdException w:name="Medium List 2 Accent 3" w:semiHidden="0" w:uiPriority="66" w:unhideWhenUsed="0"/>
-    <w:lsdException w:name="Medium Grid 1 Accent 3" w:semiHidden="0" w:uiPriority="67" w:unhideWhenUsed="0"/>
-    <w:lsdException w:name="Medium Grid 2 Accent 3" w:semiHidden="0" w:uiPriority="68" w:unhideWhenUsed="0"/>
-    <w:lsdException w:name="Medium Grid 3 Accent 3" w:semiHidden="0" w:uiPriority="69" w:unhideWhenUsed="0"/>
-    <w:lsdException w:name="Dark List Accent 3" w:semiHidden="0" w:uiPriority="70" w:unhideWhenUsed="0"/>
-    <w:lsdException w:name="Colorful Shading Accent 3" w:semiHidden="0" w:uiPriority="71" w:unhideWhenUsed="0"/>
-    <w:lsdException w:name="Colorful List Accent 3" w:semiHidden="0" w:uiPriority="72" w:unhideWhenUsed="0"/>
-    <w:lsdException w:name="Colorful Grid Accent 3" w:semiHidden="0" w:uiPriority="73" w:unhideWhenUsed="0"/>
-    <w:lsdException w:name="Light Shading Accent 4" w:semiHidden="0" w:uiPriority="60" w:unhideWhenUsed="0"/>
-    <w:lsdException w:name="Light List Accent 4" w:semiHidden="0" w:uiPriority="61" w:unhideWhenUsed="0"/>
-    <w:lsdException w:name="Light Grid Accent 4" w:semiHidden="0" w:uiPriority="62" w:unhideWhenUsed="0"/>
-    <w:lsdException w:name="Medium Shading 1 Accent 4" w:semiHidden="0" w:uiPriority="63" w:unhideWhenUsed="0"/>
-    <w:lsdException w:name="Medium Shading 2 Accent 4" w:semiHidden="0" w:uiPriority="64" w:unhideWhenUsed="0"/>
-    <w:lsdException w:name="Medium List 1 Accent 4" w:semiHidden="0" w:uiPriority="65" w:unhideWhenUsed="0"/>
-    <w:lsdException w:name="Medium List 2 Accent 4" w:semiHidden="0" w:uiPriority="66" w:unhideWhenUsed="0"/>
-    <w:lsdException w:name="Medium Grid 1 Accent 4" w:semiHidden="0" w:uiPriority="67" w:unhideWhenUsed="0"/>
-    <w:lsdException w:name="Medium Grid 2 Accent 4" w:semiHidden="0" w:uiPriority="68" w:unhideWhenUsed="0"/>
-    <w:lsdException w:name="Medium Grid 3 Accent 4" w:semiHidden="0" w:uiPriority="69" w:unhideWhenUsed="0"/>
-    <w:lsdException w:name="Dark List Accent 4" w:semiHidden="0" w:uiPriority="70" w:unhideWhenUsed="0"/>
-    <w:lsdException w:name="Colorful Shading Accent 4" w:semiHidden="0" w:uiPriority="71" w:unhideWhenUsed="0"/>
-    <w:lsdException w:name="Colorful List Accent 4" w:semiHidden="0" w:uiPriority="72" w:unhideWhenUsed="0"/>
-    <w:lsdException w:name="Colorful Grid Accent 4" w:semiHidden="0" w:uiPriority="73" w:unhideWhenUsed="0"/>
-    <w:lsdException w:name="Light Shading Accent 5" w:semiHidden="0" w:uiPriority="60" w:unhideWhenUsed="0"/>
-    <w:lsdException w:name="Light List Accent 5" w:semiHidden="0" w:uiPriority="61" w:unhideWhenUsed="0"/>
-    <w:lsdException w:name="Light Grid Accent 5" w:semiHidden="0" w:uiPriority="62" w:unhideWhenUsed="0"/>
-    <w:lsdException w:name="Medium Shading 1 Accent 5" w:semiHidden="0" w:uiPriority="63" w:unhideWhenUsed="0"/>
-    <w:lsdException w:name="Medium Shading 2 Accent 5" w:semiHidden="0" w:uiPriority="64" w:unhideWhenUsed="0"/>
-    <w:lsdException w:name="Medium List 1 Accent 5" w:semiHidden="0" w:uiPriority="65" w:unhideWhenUsed="0"/>
-    <w:lsdException w:name="Medium List 2 Accent 5" w:semiHidden="0" w:uiPriority="66" w:unhideWhenUsed="0"/>
-    <w:lsdException w:name="Medium Grid 1 Accent 5" w:semiHidden="0" w:uiPriority="67" w:unhideWhenUsed="0"/>
-    <w:lsdException w:name="Medium Grid 2 Accent 5" w:semiHidden="0" w:uiPriority="68" w:unhideWhenUsed="0"/>
-    <w:lsdException w:name="Medium Grid 3 Accent 5" w:semiHidden="0" w:uiPriority="69" w:unhideWhenUsed="0"/>
-    <w:lsdException w:name="Dark List Accent 5" w:semiHidden="0" w:uiPriority="70" w:unhideWhenUsed="0"/>
-    <w:lsdException w:name="Colorful Shading Accent 5" w:semiHidden="0" w:uiPriority="71" w:unhideWhenUsed="0"/>
-    <w:lsdException w:name="Colorful List Accent 5" w:semiHidden="0" w:uiPriority="72" w:unhideWhenUsed="0"/>
-    <w:lsdException w:name="Colorful Grid Accent 5" w:semiHidden="0" w:uiPriority="73" w:unhideWhenUsed="0"/>
-    <w:lsdException w:name="Light Shading Accent 6" w:semiHidden="0" w:uiPriority="60" w:unhideWhenUsed="0"/>
-    <w:lsdException w:name="Light List Accent 6" w:semiHidden="0" w:uiPriority="61" w:unhideWhenUsed="0"/>
-    <w:lsdException w:name="Light Grid Accent 6" w:semiHidden="0" w:uiPriority="62" w:unhideWhenUsed="0"/>
-    <w:lsdException w:name="Medium Shading 1 Accent 6" w:semiHidden="0" w:uiPriority="63" w:unhideWhenUsed="0"/>
-    <w:lsdException w:name="Medium Shading 2 Accent 6" w:semiHidden="0" w:uiPriority="64" w:unhideWhenUsed="0"/>
-    <w:lsdException w:name="Medium List 1 Accent 6" w:semiHidden="0" w:uiPriority="65" w:unhideWhenUsed="0"/>
-    <w:lsdException w:name="Medium List 2 Accent 6" w:semiHidden="0" w:uiPriority="66" w:unhideWhenUsed="0"/>
-    <w:lsdException w:name="Medium Grid 1 Accent 6" w:semiHidden="0" w:uiPriority="67" w:unhideWhenUsed="0"/>
-    <w:lsdException w:name="Medium Grid 2 Accent 6" w:semiHidden="0" w:uiPriority="68" w:unhideWhenUsed="0"/>
-    <w:lsdException w:name="Medium Grid 3 Accent 6" w:semiHidden="0" w:uiPriority="69" w:unhideWhenUsed="0"/>
-    <w:lsdException w:name="Dark List Accent 6" w:semiHidden="0" w:uiPriority="70" w:unhideWhenUsed="0"/>
-    <w:lsdException w:name="Colorful Shading Accent 6" w:semiHidden="0" w:uiPriority="71" w:unhideWhenUsed="0"/>
-    <w:lsdException w:name="Colorful List Accent 6" w:semiHidden="0" w:uiPriority="72" w:unhideWhenUsed="0"/>
-    <w:lsdException w:name="Colorful Grid Accent 6" w:semiHidden="0" w:uiPriority="73" w:unhideWhenUsed="0"/>
-    <w:lsdException w:name="Subtle Emphasis" w:semiHidden="0" w:uiPriority="19" w:unhideWhenUsed="0"/>
-    <w:lsdException w:name="Intense Emphasis" w:semiHidden="0" w:uiPriority="21" w:unhideWhenUsed="0"/>
-    <w:lsdException w:name="Subtle Reference" w:semiHidden="0" w:uiPriority="31" w:unhideWhenUsed="0"/>
-    <w:lsdException w:name="Intense Reference" w:semiHidden="0" w:uiPriority="32" w:unhideWhenUsed="0"/>
-    <w:lsdException w:name="Book Title" w:semiHidden="0" w:uiPriority="33" w:unhideWhenUsed="0"/>
-    <w:lsdException w:name="Bibliography" w:uiPriority="37"/>
-    <w:lsdException w:name="TOC Heading" w:uiPriority="39" w:qFormat="1"/>
+    <w:lsdException w:name="Table Theme" w:semiHidden="1" w:unhideWhenUsed="1"/>
+    <w:lsdException w:name="Placeholder Text" w:semiHidden="1"/>
+    <w:lsdException w:name="No Spacing" w:uiPriority="1"/>
+    <w:lsdException w:name="Light Shading" w:uiPriority="60"/>
+    <w:lsdException w:name="Light List" w:uiPriority="61"/>
+    <w:lsdException w:name="Light Grid" w:uiPriority="62"/>
+    <w:lsdException w:name="Medium Shading 1" w:uiPriority="63"/>
+    <w:lsdException w:name="Medium Shading 2" w:uiPriority="64"/>
+    <w:lsdException w:name="Medium List 1" w:uiPriority="65"/>
+    <w:lsdException w:name="Medium List 2" w:uiPriority="66"/>
+    <w:lsdException w:name="Medium Grid 1" w:uiPriority="67"/>
+    <w:lsdException w:name="Medium Grid 2" w:uiPriority="68"/>
+    <w:lsdException w:name="Medium Grid 3" w:uiPriority="69"/>
+    <w:lsdException w:name="Dark List" w:uiPriority="70"/>
+    <w:lsdException w:name="Colorful Shading" w:uiPriority="71"/>
+    <w:lsdException w:name="Colorful List" w:uiPriority="72"/>
+    <w:lsdException w:name="Colorful Grid" w:uiPriority="73"/>
+    <w:lsdException w:name="Light Shading Accent 1" w:uiPriority="60"/>
+    <w:lsdException w:name="Light List Accent 1" w:uiPriority="61"/>
+    <w:lsdException w:name="Light Grid Accent 1" w:uiPriority="62"/>
+    <w:lsdException w:name="Medium Shading 1 Accent 1" w:uiPriority="63"/>
+    <w:lsdException w:name="Medium Shading 2 Accent 1" w:uiPriority="64"/>
+    <w:lsdException w:name="Medium List 1 Accent 1" w:uiPriority="65"/>
+    <w:lsdException w:name="Revision" w:semiHidden="1"/>
+    <w:lsdException w:name="List Paragraph" w:uiPriority="34" w:qFormat="1"/>
+    <w:lsdException w:name="Quote" w:uiPriority="29"/>
+    <w:lsdException w:name="Intense Quote" w:uiPriority="30"/>
+    <w:lsdException w:name="Medium List 2 Accent 1" w:uiPriority="66"/>
+    <w:lsdException w:name="Medium Grid 1 Accent 1" w:uiPriority="67"/>
+    <w:lsdException w:name="Medium Grid 2 Accent 1" w:uiPriority="68"/>
+    <w:lsdException w:name="Medium Grid 3 Accent 1" w:uiPriority="69"/>
+    <w:lsdException w:name="Dark List Accent 1" w:uiPriority="70"/>
+    <w:lsdException w:name="Colorful Shading Accent 1" w:uiPriority="71"/>
+    <w:lsdException w:name="Colorful List Accent 1" w:uiPriority="72"/>
+    <w:lsdException w:name="Colorful Grid Accent 1" w:uiPriority="73"/>
+    <w:lsdException w:name="Light Shading Accent 2" w:uiPriority="60"/>
+    <w:lsdException w:name="Light List Accent 2" w:uiPriority="61"/>
+    <w:lsdException w:name="Light Grid Accent 2" w:uiPriority="62"/>
+    <w:lsdException w:name="Medium Shading 1 Accent 2" w:uiPriority="63"/>
+    <w:lsdException w:name="Medium Shading 2 Accent 2" w:uiPriority="64"/>
+    <w:lsdException w:name="Medium List 1 Accent 2" w:uiPriority="65"/>
+    <w:lsdException w:name="Medium List 2 Accent 2" w:uiPriority="66"/>
+    <w:lsdException w:name="Medium Grid 1 Accent 2" w:uiPriority="67"/>
+    <w:lsdException w:name="Medium Grid 2 Accent 2" w:uiPriority="68"/>
+    <w:lsdException w:name="Medium Grid 3 Accent 2" w:uiPriority="69"/>
+    <w:lsdException w:name="Dark List Accent 2" w:uiPriority="70"/>
+    <w:lsdException w:name="Colorful Shading Accent 2" w:uiPriority="71"/>
+    <w:lsdException w:name="Colorful List Accent 2" w:uiPriority="72"/>
+    <w:lsdException w:name="Colorful Grid Accent 2" w:uiPriority="73"/>
+    <w:lsdException w:name="Light Shading Accent 3" w:uiPriority="60"/>
+    <w:lsdException w:name="Light List Accent 3" w:uiPriority="61"/>
+    <w:lsdException w:name="Light Grid Accent 3" w:uiPriority="62"/>
+    <w:lsdException w:name="Medium Shading 1 Accent 3" w:uiPriority="63"/>
+    <w:lsdException w:name="Medium Shading 2 Accent 3" w:uiPriority="64"/>
+    <w:lsdException w:name="Medium List 1 Accent 3" w:uiPriority="65"/>
+    <w:lsdException w:name="Medium List 2 Accent 3" w:uiPriority="66"/>
+    <w:lsdException w:name="Medium Grid 1 Accent 3" w:uiPriority="67"/>
+    <w:lsdException w:name="Medium Grid 2 Accent 3" w:uiPriority="68"/>
+    <w:lsdException w:name="Medium Grid 3 Accent 3" w:uiPriority="69"/>
+    <w:lsdException w:name="Dark List Accent 3" w:uiPriority="70"/>
+    <w:lsdException w:name="Colorful Shading Accent 3" w:uiPriority="71"/>
+    <w:lsdException w:name="Colorful List Accent 3" w:uiPriority="72"/>
+    <w:lsdException w:name="Colorful Grid Accent 3" w:uiPriority="73"/>
+    <w:lsdException w:name="Light Shading Accent 4" w:uiPriority="60"/>
+    <w:lsdException w:name="Light List Accent 4" w:uiPriority="61"/>
+    <w:lsdException w:name="Light Grid Accent 4" w:uiPriority="62"/>
+    <w:lsdException w:name="Medium Shading 1 Accent 4" w:uiPriority="63"/>
+    <w:lsdException w:name="Medium Shading 2 Accent 4" w:uiPriority="64"/>
+    <w:lsdException w:name="Medium List 1 Accent 4" w:uiPriority="65"/>
+    <w:lsdException w:name="Medium List 2 Accent 4" w:uiPriority="66"/>
+    <w:lsdException w:name="Medium Grid 1 Accent 4" w:uiPriority="67"/>
+    <w:lsdException w:name="Medium Grid 2 Accent 4" w:uiPriority="68"/>
+    <w:lsdException w:name="Medium Grid 3 Accent 4" w:uiPriority="69"/>
+    <w:lsdException w:name="Dark List Accent 4" w:uiPriority="70"/>
+    <w:lsdException w:name="Colorful Shading Accent 4" w:uiPriority="71"/>
+    <w:lsdException w:name="Colorful List Accent 4" w:uiPriority="72"/>
+    <w:lsdException w:name="Colorful Grid Accent 4" w:uiPriority="73"/>
+    <w:lsdException w:name="Light Shading Accent 5" w:uiPriority="60"/>
+    <w:lsdException w:name="Light List Accent 5" w:uiPriority="61"/>
+    <w:lsdException w:name="Light Grid Accent 5" w:uiPriority="62"/>
+    <w:lsdException w:name="Medium Shading 1 Accent 5" w:uiPriority="63"/>
+    <w:lsdException w:name="Medium Shading 2 Accent 5" w:uiPriority="64"/>
+    <w:lsdException w:name="Medium List 1 Accent 5" w:uiPriority="65"/>
+    <w:lsdException w:name="Medium List 2 Accent 5" w:uiPriority="66"/>
+    <w:lsdException w:name="Medium Grid 1 Accent 5" w:uiPriority="67"/>
+    <w:lsdException w:name="Medium Grid 2 Accent 5" w:uiPriority="68"/>
+    <w:lsdException w:name="Medium Grid 3 Accent 5" w:uiPriority="69"/>
+    <w:lsdException w:name="Dark List Accent 5" w:uiPriority="70"/>
+    <w:lsdException w:name="Colorful Shading Accent 5" w:uiPriority="71"/>
+    <w:lsdException w:name="Colorful List Accent 5" w:uiPriority="72"/>
+    <w:lsdException w:name="Colorful Grid Accent 5" w:uiPriority="73"/>
+    <w:lsdException w:name="Light Shading Accent 6" w:uiPriority="60"/>
+    <w:lsdException w:name="Light List Accent 6" w:uiPriority="61"/>
+    <w:lsdException w:name="Light Grid Accent 6" w:uiPriority="62"/>
+    <w:lsdException w:name="Medium Shading 1 Accent 6" w:uiPriority="63"/>
+    <w:lsdException w:name="Medium Shading 2 Accent 6" w:uiPriority="64"/>
+    <w:lsdException w:name="Medium List 1 Accent 6" w:uiPriority="65"/>
+    <w:lsdException w:name="Medium List 2 Accent 6" w:uiPriority="66"/>
+    <w:lsdException w:name="Medium Grid 1 Accent 6" w:uiPriority="67"/>
+    <w:lsdException w:name="Medium Grid 2 Accent 6" w:uiPriority="68"/>
+    <w:lsdException w:name="Medium Grid 3 Accent 6" w:uiPriority="69"/>
+    <w:lsdException w:name="Dark List Accent 6" w:uiPriority="70"/>
+    <w:lsdException w:name="Colorful Shading Accent 6" w:uiPriority="71"/>
+    <w:lsdException w:name="Colorful List Accent 6" w:uiPriority="72"/>
+    <w:lsdException w:name="Colorful Grid Accent 6" w:uiPriority="73"/>
+    <w:lsdException w:name="Subtle Emphasis" w:uiPriority="19"/>
+    <w:lsdException w:name="Intense Emphasis" w:uiPriority="21"/>
+    <w:lsdException w:name="Subtle Reference" w:uiPriority="31"/>
+    <w:lsdException w:name="Intense Reference" w:uiPriority="32"/>
+    <w:lsdException w:name="Book Title" w:uiPriority="33"/>
+    <w:lsdException w:name="Bibliography" w:semiHidden="1" w:uiPriority="37" w:unhideWhenUsed="1"/>
+    <w:lsdException w:name="TOC Heading" w:semiHidden="1" w:uiPriority="39" w:unhideWhenUsed="1" w:qFormat="1"/>
+    <w:lsdException w:name="Plain Table 1" w:uiPriority="41"/>
+    <w:lsdException w:name="Plain Table 2" w:uiPriority="42"/>
+    <w:lsdException w:name="Plain Table 3" w:uiPriority="43"/>
+    <w:lsdException w:name="Plain Table 4" w:uiPriority="44"/>
+    <w:lsdException w:name="Plain Table 5" w:uiPriority="45"/>
+    <w:lsdException w:name="Grid Table Light" w:uiPriority="40"/>
+    <w:lsdException w:name="Grid Table 1 Light" w:uiPriority="46"/>
+    <w:lsdException w:name="Grid Table 2" w:uiPriority="47"/>
+    <w:lsdException w:name="Grid Table 3" w:uiPriority="48"/>
+    <w:lsdException w:name="Grid Table 4" w:uiPriority="49"/>
+    <w:lsdException w:name="Grid Table 5 Dark" w:uiPriority="50"/>
+    <w:lsdException w:name="Grid Table 6 Colorful" w:uiPriority="51"/>
+    <w:lsdException w:name="Grid Table 7 Colorful" w:uiPriority="52"/>
+    <w:lsdException w:name="Grid Table 1 Light Accent 1" w:uiPriority="46"/>
+    <w:lsdException w:name="Grid Table 2 Accent 1" w:uiPriority="47"/>
+    <w:lsdException w:name="Grid Table 3 Accent 1" w:uiPriority="48"/>
+    <w:lsdException w:name="Grid Table 4 Accent 1" w:uiPriority="49"/>
+    <w:lsdException w:name="Grid Table 5 Dark Accent 1" w:uiPriority="50"/>
+    <w:lsdException w:name="Grid Table 6 Colorful Accent 1" w:uiPriority="51"/>
+    <w:lsdException w:name="Grid Table 7 Colorful Accent 1" w:uiPriority="52"/>
+    <w:lsdException w:name="Grid Table 1 Light Accent 2" w:uiPriority="46"/>
+    <w:lsdException w:name="Grid Table 2 Accent 2" w:uiPriority="47"/>
+    <w:lsdException w:name="Grid Table 3 Accent 2" w:uiPriority="48"/>
+    <w:lsdException w:name="Grid Table 4 Accent 2" w:uiPriority="49"/>
+    <w:lsdException w:name="Grid Table 5 Dark Accent 2" w:uiPriority="50"/>
+    <w:lsdException w:name="Grid Table 6 Colorful Accent 2" w:uiPriority="51"/>
+    <w:lsdException w:name="Grid Table 7 Colorful Accent 2" w:uiPriority="52"/>
+    <w:lsdException w:name="Grid Table 1 Light Accent 3" w:uiPriority="46"/>
+    <w:lsdException w:name="Grid Table 2 Accent 3" w:uiPriority="47"/>
+    <w:lsdException w:name="Grid Table 3 Accent 3" w:uiPriority="48"/>
+    <w:lsdException w:name="Grid Table 4 Accent 3" w:uiPriority="49"/>
+    <w:lsdException w:name="Grid Table 5 Dark Accent 3" w:uiPriority="50"/>
+    <w:lsdException w:name="Grid Table 6 Colorful Accent 3" w:uiPriority="51"/>
+    <w:lsdException w:name="Grid Table 7 Colorful Accent 3" w:uiPriority="52"/>
+    <w:lsdException w:name="Grid Table 1 Light Accent 4" w:uiPriority="46"/>
+    <w:lsdException w:name="Grid Table 2 Accent 4" w:uiPriority="47"/>
+    <w:lsdException w:name="Grid Table 3 Accent 4" w:uiPriority="48"/>
+    <w:lsdException w:name="Grid Table 4 Accent 4" w:uiPriority="49"/>
+    <w:lsdException w:name="Grid Table 5 Dark Accent 4" w:uiPriority="50"/>
+    <w:lsdException w:name="Grid Table 6 Colorful Accent 4" w:uiPriority="51"/>
+    <w:lsdException w:name="Grid Table 7 Colorful Accent 4" w:uiPriority="52"/>
+    <w:lsdException w:name="Grid Table 1 Light Accent 5" w:uiPriority="46"/>
+    <w:lsdException w:name="Grid Table 2 Accent 5" w:uiPriority="47"/>
+    <w:lsdException w:name="Grid Table 3 Accent 5" w:uiPriority="48"/>
+    <w:lsdException w:name="Grid Table 4 Accent 5" w:uiPriority="49"/>
+    <w:lsdException w:name="Grid Table 5 Dark Accent 5" w:uiPriority="50"/>
+    <w:lsdException w:name="Grid Table 6 Colorful Accent 5" w:uiPriority="51"/>
+    <w:lsdException w:name="Grid Table 7 Colorful Accent 5" w:uiPriority="52"/>
+    <w:lsdException w:name="Grid Table 1 Light Accent 6" w:uiPriority="46"/>
+    <w:lsdException w:name="Grid Table 2 Accent 6" w:uiPriority="47"/>
+    <w:lsdException w:name="Grid Table 3 Accent 6" w:uiPriority="48"/>
+    <w:lsdException w:name="Grid Table 4 Accent 6" w:uiPriority="49"/>
+    <w:lsdException w:name="Grid Table 5 Dark Accent 6" w:uiPriority="50"/>
+    <w:lsdException w:name="Grid Table 6 Colorful Accent 6" w:uiPriority="51"/>
+    <w:lsdException w:name="Grid Table 7 Colorful Accent 6" w:uiPriority="52"/>
+    <w:lsdException w:name="List Table 1 Light" w:uiPriority="46"/>
+    <w:lsdException w:name="List Table 2" w:uiPriority="47"/>
+    <w:lsdException w:name="List Table 3" w:uiPriority="48"/>
+    <w:lsdException w:name="List Table 4" w:uiPriority="49"/>
+    <w:lsdException w:name="List Table 5 Dark" w:uiPriority="50"/>
+    <w:lsdException w:name="List Table 6 Colorful" w:uiPriority="51"/>
+    <w:lsdException w:name="List Table 7 Colorful" w:uiPriority="52"/>
+    <w:lsdException w:name="List Table 1 Light Accent 1" w:uiPriority="46"/>
+    <w:lsdException w:name="List Table 2 Accent 1" w:uiPriority="47"/>
+    <w:lsdException w:name="List Table 3 Accent 1" w:uiPriority="48"/>
+    <w:lsdException w:name="List Table 4 Accent 1" w:uiPriority="49"/>
+    <w:lsdException w:name="List Table 5 Dark Accent 1" w:uiPriority="50"/>
+    <w:lsdException w:name="List Table 6 Colorful Accent 1" w:uiPriority="51"/>
+    <w:lsdException w:name="List Table 7 Colorful Accent 1" w:uiPriority="52"/>
+    <w:lsdException w:name="List Table 1 Light Accent 2" w:uiPriority="46"/>
+    <w:lsdException w:name="List Table 2 Accent 2" w:uiPriority="47"/>
+    <w:lsdException w:name="List Table 3 Accent 2" w:uiPriority="48"/>
+    <w:lsdException w:name="List Table 4 Accent 2" w:uiPriority="49"/>
+    <w:lsdException w:name="List Table 5 Dark Accent 2" w:uiPriority="50"/>
+    <w:lsdException w:name="List Table 6 Colorful Accent 2" w:uiPriority="51"/>
+    <w:lsdException w:name="List Table 7 Colorful Accent 2" w:uiPriority="52"/>
+    <w:lsdException w:name="List Table 1 Light Accent 3" w:uiPriority="46"/>
+    <w:lsdException w:name="List Table 2 Accent 3" w:uiPriority="47"/>
+    <w:lsdException w:name="List Table 3 Accent 3" w:uiPriority="48"/>
+    <w:lsdException w:name="List Table 4 Accent 3" w:uiPriority="49"/>
+    <w:lsdException w:name="List Table 5 Dark Accent 3" w:uiPriority="50"/>
+    <w:lsdException w:name="List Table 6 Colorful Accent 3" w:uiPriority="51"/>
+    <w:lsdException w:name="List Table 7 Colorful Accent 3" w:uiPriority="52"/>
+    <w:lsdException w:name="List Table 1 Light Accent 4" w:uiPriority="46"/>
+    <w:lsdException w:name="List Table 2 Accent 4" w:uiPriority="47"/>
+    <w:lsdException w:name="List Table 3 Accent 4" w:uiPriority="48"/>
+    <w:lsdException w:name="List Table 4 Accent 4" w:uiPriority="49"/>
+    <w:lsdException w:name="List Table 5 Dark Accent 4" w:uiPriority="50"/>
+    <w:lsdException w:name="List Table 6 Colorful Accent 4" w:uiPriority="51"/>
+    <w:lsdException w:name="List Table 7 Colorful Accent 4" w:uiPriority="52"/>
+    <w:lsdException w:name="List Table 1 Light Accent 5" w:uiPriority="46"/>
+    <w:lsdException w:name="List Table 2 Accent 5" w:uiPriority="47"/>
+    <w:lsdException w:name="List Table 3 Accent 5" w:uiPriority="48"/>
+    <w:lsdException w:name="List Table 4 Accent 5" w:uiPriority="49"/>
+    <w:lsdException w:name="List Table 5 Dark Accent 5" w:uiPriority="50"/>
+    <w:lsdException w:name="List Table 6 Colorful Accent 5" w:uiPriority="51"/>
+    <w:lsdException w:name="List Table 7 Colorful Accent 5" w:uiPriority="52"/>
+    <w:lsdException w:name="List Table 1 Light Accent 6" w:uiPriority="46"/>
+    <w:lsdException w:name="List Table 2 Accent 6" w:uiPriority="47"/>
+    <w:lsdException w:name="List Table 3 Accent 6" w:uiPriority="48"/>
+    <w:lsdException w:name="List Table 4 Accent 6" w:uiPriority="49"/>
+    <w:lsdException w:name="List Table 5 Dark Accent 6" w:uiPriority="50"/>
+    <w:lsdException w:name="List Table 6 Colorful Accent 6" w:uiPriority="51"/>
+    <w:lsdException w:name="List Table 7 Colorful Accent 6" w:uiPriority="52"/>
   </w:latentStyles>
-  <w:style w:type="paragraph" w:default="1" w:styleId="a">
+  <w:style w:type="paragraph" w:default="1" w:styleId="Normal">
     <w:name w:val="Normal"/>
     <w:qFormat/>
     <w:rsid w:val="008063E1"/>
@@ -8972,11 +9201,11 @@
       <w:spacing w:before="80" w:after="120"/>
     </w:pPr>
   </w:style>
-  <w:style w:type="paragraph" w:styleId="1">
+  <w:style w:type="paragraph" w:styleId="Heading1">
     <w:name w:val="heading 1"/>
-    <w:basedOn w:val="a"/>
-    <w:next w:val="a"/>
-    <w:link w:val="10"/>
+    <w:basedOn w:val="Normal"/>
+    <w:next w:val="Normal"/>
+    <w:link w:val="Heading1Char"/>
     <w:uiPriority w:val="9"/>
     <w:qFormat/>
     <w:rsid w:val="009254B7"/>
@@ -8994,11 +9223,11 @@
       <w:szCs w:val="32"/>
     </w:rPr>
   </w:style>
-  <w:style w:type="paragraph" w:styleId="2">
+  <w:style w:type="paragraph" w:styleId="Heading2">
     <w:name w:val="heading 2"/>
-    <w:basedOn w:val="a"/>
-    <w:next w:val="a"/>
-    <w:link w:val="20"/>
+    <w:basedOn w:val="Normal"/>
+    <w:next w:val="Normal"/>
+    <w:link w:val="Heading2Char"/>
     <w:uiPriority w:val="9"/>
     <w:qFormat/>
     <w:rsid w:val="00CB27FE"/>
@@ -9021,11 +9250,11 @@
       <w:szCs w:val="36"/>
     </w:rPr>
   </w:style>
-  <w:style w:type="paragraph" w:styleId="3">
+  <w:style w:type="paragraph" w:styleId="Heading3">
     <w:name w:val="heading 3"/>
-    <w:basedOn w:val="a"/>
-    <w:next w:val="a"/>
-    <w:link w:val="30"/>
+    <w:basedOn w:val="Normal"/>
+    <w:next w:val="Normal"/>
+    <w:link w:val="Heading3Char"/>
     <w:uiPriority w:val="9"/>
     <w:unhideWhenUsed/>
     <w:qFormat/>
@@ -9044,11 +9273,11 @@
       <w:szCs w:val="32"/>
     </w:rPr>
   </w:style>
-  <w:style w:type="paragraph" w:styleId="4">
+  <w:style w:type="paragraph" w:styleId="Heading4">
     <w:name w:val="heading 4"/>
-    <w:basedOn w:val="a"/>
-    <w:next w:val="a"/>
-    <w:link w:val="40"/>
+    <w:basedOn w:val="Normal"/>
+    <w:next w:val="Normal"/>
+    <w:link w:val="Heading4Char"/>
     <w:uiPriority w:val="9"/>
     <w:unhideWhenUsed/>
     <w:qFormat/>
@@ -9067,11 +9296,11 @@
       <w:sz w:val="28"/>
     </w:rPr>
   </w:style>
-  <w:style w:type="paragraph" w:styleId="5">
+  <w:style w:type="paragraph" w:styleId="Heading5">
     <w:name w:val="heading 5"/>
-    <w:basedOn w:val="a"/>
-    <w:next w:val="a"/>
-    <w:link w:val="50"/>
+    <w:basedOn w:val="Normal"/>
+    <w:next w:val="Normal"/>
+    <w:link w:val="Heading5Char"/>
     <w:uiPriority w:val="9"/>
     <w:semiHidden/>
     <w:unhideWhenUsed/>
@@ -9089,13 +9318,13 @@
       <w:color w:val="B2500E"/>
     </w:rPr>
   </w:style>
-  <w:style w:type="character" w:default="1" w:styleId="a0">
+  <w:style w:type="character" w:default="1" w:styleId="DefaultParagraphFont">
     <w:name w:val="Default Paragraph Font"/>
     <w:uiPriority w:val="1"/>
     <w:semiHidden/>
     <w:unhideWhenUsed/>
   </w:style>
-  <w:style w:type="table" w:default="1" w:styleId="a1">
+  <w:style w:type="table" w:default="1" w:styleId="TableNormal">
     <w:name w:val="Normal Table"/>
     <w:uiPriority w:val="99"/>
     <w:semiHidden/>
@@ -9110,16 +9339,16 @@
       </w:tblCellMar>
     </w:tblPr>
   </w:style>
-  <w:style w:type="numbering" w:default="1" w:styleId="a2">
+  <w:style w:type="numbering" w:default="1" w:styleId="NoList">
     <w:name w:val="No List"/>
     <w:uiPriority w:val="99"/>
     <w:semiHidden/>
     <w:unhideWhenUsed/>
   </w:style>
-  <w:style w:type="paragraph" w:styleId="a3">
+  <w:style w:type="paragraph" w:styleId="Header">
     <w:name w:val="header"/>
-    <w:basedOn w:val="a"/>
-    <w:link w:val="a4"/>
+    <w:basedOn w:val="Normal"/>
+    <w:link w:val="HeaderChar"/>
     <w:uiPriority w:val="99"/>
     <w:unhideWhenUsed/>
     <w:rsid w:val="008068A2"/>
@@ -9131,17 +9360,17 @@
       <w:spacing w:after="0" w:line="240" w:lineRule="auto"/>
     </w:pPr>
   </w:style>
-  <w:style w:type="character" w:customStyle="1" w:styleId="a4">
-    <w:name w:val="Горен колонтитул Знак"/>
-    <w:basedOn w:val="a0"/>
-    <w:link w:val="a3"/>
+  <w:style w:type="character" w:customStyle="1" w:styleId="HeaderChar">
+    <w:name w:val="Header Char"/>
+    <w:basedOn w:val="DefaultParagraphFont"/>
+    <w:link w:val="Header"/>
     <w:uiPriority w:val="99"/>
     <w:rsid w:val="008068A2"/>
   </w:style>
-  <w:style w:type="paragraph" w:styleId="a5">
+  <w:style w:type="paragraph" w:styleId="Footer">
     <w:name w:val="footer"/>
-    <w:basedOn w:val="a"/>
-    <w:link w:val="a6"/>
+    <w:basedOn w:val="Normal"/>
+    <w:link w:val="FooterChar"/>
     <w:uiPriority w:val="99"/>
     <w:unhideWhenUsed/>
     <w:rsid w:val="008068A2"/>
@@ -9153,17 +9382,17 @@
       <w:spacing w:after="0" w:line="240" w:lineRule="auto"/>
     </w:pPr>
   </w:style>
-  <w:style w:type="character" w:customStyle="1" w:styleId="a6">
-    <w:name w:val="Долен колонтитул Знак"/>
-    <w:basedOn w:val="a0"/>
-    <w:link w:val="a5"/>
+  <w:style w:type="character" w:customStyle="1" w:styleId="FooterChar">
+    <w:name w:val="Footer Char"/>
+    <w:basedOn w:val="DefaultParagraphFont"/>
+    <w:link w:val="Footer"/>
     <w:uiPriority w:val="99"/>
     <w:rsid w:val="008068A2"/>
   </w:style>
-  <w:style w:type="paragraph" w:styleId="a7">
+  <w:style w:type="paragraph" w:styleId="BalloonText">
     <w:name w:val="Balloon Text"/>
-    <w:basedOn w:val="a"/>
-    <w:link w:val="a8"/>
+    <w:basedOn w:val="Normal"/>
+    <w:link w:val="BalloonTextChar"/>
     <w:uiPriority w:val="99"/>
     <w:semiHidden/>
     <w:unhideWhenUsed/>
@@ -9177,10 +9406,10 @@
       <w:szCs w:val="16"/>
     </w:rPr>
   </w:style>
-  <w:style w:type="character" w:customStyle="1" w:styleId="a8">
-    <w:name w:val="Изнесен текст Знак"/>
-    <w:basedOn w:val="a0"/>
-    <w:link w:val="a7"/>
+  <w:style w:type="character" w:customStyle="1" w:styleId="BalloonTextChar">
+    <w:name w:val="Balloon Text Char"/>
+    <w:basedOn w:val="DefaultParagraphFont"/>
+    <w:link w:val="BalloonText"/>
     <w:uiPriority w:val="99"/>
     <w:semiHidden/>
     <w:rsid w:val="00564D7B"/>
@@ -9190,9 +9419,9 @@
       <w:szCs w:val="16"/>
     </w:rPr>
   </w:style>
-  <w:style w:type="character" w:styleId="a9">
+  <w:style w:type="character" w:styleId="Hyperlink">
     <w:name w:val="Hyperlink"/>
-    <w:basedOn w:val="a0"/>
+    <w:basedOn w:val="DefaultParagraphFont"/>
     <w:uiPriority w:val="99"/>
     <w:unhideWhenUsed/>
     <w:rsid w:val="0079324A"/>
@@ -9201,10 +9430,10 @@
       <w:u w:val="single"/>
     </w:rPr>
   </w:style>
-  <w:style w:type="character" w:customStyle="1" w:styleId="10">
-    <w:name w:val="Заглавие 1 Знак"/>
-    <w:basedOn w:val="a0"/>
-    <w:link w:val="1"/>
+  <w:style w:type="character" w:customStyle="1" w:styleId="Heading1Char">
+    <w:name w:val="Heading 1 Char"/>
+    <w:basedOn w:val="DefaultParagraphFont"/>
+    <w:link w:val="Heading1"/>
     <w:uiPriority w:val="9"/>
     <w:rsid w:val="009254B7"/>
     <w:rPr>
@@ -9215,10 +9444,10 @@
       <w:szCs w:val="32"/>
     </w:rPr>
   </w:style>
-  <w:style w:type="character" w:customStyle="1" w:styleId="20">
-    <w:name w:val="Заглавие 2 Знак"/>
-    <w:basedOn w:val="a0"/>
-    <w:link w:val="2"/>
+  <w:style w:type="character" w:customStyle="1" w:styleId="Heading2Char">
+    <w:name w:val="Heading 2 Char"/>
+    <w:basedOn w:val="DefaultParagraphFont"/>
+    <w:link w:val="Heading2"/>
     <w:uiPriority w:val="9"/>
     <w:rsid w:val="00CB27FE"/>
     <w:rPr>
@@ -9230,9 +9459,9 @@
       <w:szCs w:val="36"/>
     </w:rPr>
   </w:style>
-  <w:style w:type="paragraph" w:styleId="aa">
+  <w:style w:type="paragraph" w:styleId="NormalWeb">
     <w:name w:val="Normal (Web)"/>
-    <w:basedOn w:val="a"/>
+    <w:basedOn w:val="Normal"/>
     <w:uiPriority w:val="99"/>
     <w:semiHidden/>
     <w:unhideWhenUsed/>
@@ -9246,9 +9475,9 @@
       <w:szCs w:val="24"/>
     </w:rPr>
   </w:style>
-  <w:style w:type="character" w:styleId="ab">
+  <w:style w:type="character" w:styleId="Strong">
     <w:name w:val="Strong"/>
-    <w:basedOn w:val="a0"/>
+    <w:basedOn w:val="DefaultParagraphFont"/>
     <w:uiPriority w:val="22"/>
     <w:qFormat/>
     <w:rsid w:val="00524789"/>
@@ -9257,10 +9486,10 @@
       <w:bCs/>
     </w:rPr>
   </w:style>
-  <w:style w:type="character" w:customStyle="1" w:styleId="30">
-    <w:name w:val="Заглавие 3 Знак"/>
-    <w:basedOn w:val="a0"/>
-    <w:link w:val="3"/>
+  <w:style w:type="character" w:customStyle="1" w:styleId="Heading3Char">
+    <w:name w:val="Heading 3 Char"/>
+    <w:basedOn w:val="DefaultParagraphFont"/>
+    <w:link w:val="Heading3"/>
     <w:uiPriority w:val="9"/>
     <w:qFormat/>
     <w:rsid w:val="00CB27FE"/>
@@ -9272,10 +9501,10 @@
       <w:szCs w:val="32"/>
     </w:rPr>
   </w:style>
-  <w:style w:type="character" w:customStyle="1" w:styleId="40">
-    <w:name w:val="Заглавие 4 Знак"/>
-    <w:basedOn w:val="a0"/>
-    <w:link w:val="4"/>
+  <w:style w:type="character" w:customStyle="1" w:styleId="Heading4Char">
+    <w:name w:val="Heading 4 Char"/>
+    <w:basedOn w:val="DefaultParagraphFont"/>
+    <w:link w:val="Heading4"/>
     <w:uiPriority w:val="9"/>
     <w:rsid w:val="008C5930"/>
     <w:rPr>
@@ -9286,10 +9515,10 @@
       <w:sz w:val="28"/>
     </w:rPr>
   </w:style>
-  <w:style w:type="paragraph" w:styleId="ac">
+  <w:style w:type="paragraph" w:styleId="ListParagraph">
     <w:name w:val="List Paragraph"/>
-    <w:basedOn w:val="a"/>
-    <w:link w:val="ad"/>
+    <w:basedOn w:val="Normal"/>
+    <w:link w:val="ListParagraphChar"/>
     <w:uiPriority w:val="34"/>
     <w:qFormat/>
     <w:rsid w:val="008617B5"/>
@@ -9298,9 +9527,9 @@
       <w:contextualSpacing/>
     </w:pPr>
   </w:style>
-  <w:style w:type="character" w:styleId="ae">
+  <w:style w:type="character" w:styleId="FollowedHyperlink">
     <w:name w:val="FollowedHyperlink"/>
-    <w:basedOn w:val="a0"/>
+    <w:basedOn w:val="DefaultParagraphFont"/>
     <w:uiPriority w:val="99"/>
     <w:semiHidden/>
     <w:unhideWhenUsed/>
@@ -9310,10 +9539,10 @@
       <w:u w:val="single"/>
     </w:rPr>
   </w:style>
-  <w:style w:type="character" w:customStyle="1" w:styleId="50">
-    <w:name w:val="Заглавие 5 Знак"/>
-    <w:basedOn w:val="a0"/>
-    <w:link w:val="5"/>
+  <w:style w:type="character" w:customStyle="1" w:styleId="Heading5Char">
+    <w:name w:val="Heading 5 Char"/>
+    <w:basedOn w:val="DefaultParagraphFont"/>
+    <w:link w:val="Heading5"/>
     <w:uiPriority w:val="9"/>
     <w:semiHidden/>
     <w:rsid w:val="008C5930"/>
@@ -9325,7 +9554,7 @@
   </w:style>
   <w:style w:type="paragraph" w:customStyle="1" w:styleId="Code">
     <w:name w:val="Code"/>
-    <w:basedOn w:val="a"/>
+    <w:basedOn w:val="Normal"/>
     <w:link w:val="CodeChar"/>
     <w:qFormat/>
     <w:rsid w:val="008063E1"/>
@@ -9337,7 +9566,7 @@
   </w:style>
   <w:style w:type="character" w:customStyle="1" w:styleId="CodeChar">
     <w:name w:val="Code Char"/>
-    <w:basedOn w:val="a0"/>
+    <w:basedOn w:val="DefaultParagraphFont"/>
     <w:link w:val="Code"/>
     <w:qFormat/>
     <w:rsid w:val="008063E1"/>
@@ -9347,16 +9576,15 @@
       <w:noProof/>
     </w:rPr>
   </w:style>
-  <w:style w:type="table" w:styleId="af">
+  <w:style w:type="table" w:styleId="TableGrid">
     <w:name w:val="Table Grid"/>
-    <w:basedOn w:val="a1"/>
+    <w:basedOn w:val="TableNormal"/>
     <w:uiPriority w:val="59"/>
     <w:rsid w:val="00763912"/>
     <w:pPr>
       <w:spacing w:after="0" w:line="240" w:lineRule="auto"/>
     </w:pPr>
     <w:tblPr>
-      <w:tblInd w:w="0" w:type="dxa"/>
       <w:tblBorders>
         <w:top w:val="single" w:sz="4" w:space="0" w:color="auto"/>
         <w:left w:val="single" w:sz="4" w:space="0" w:color="auto"/>
@@ -9365,18 +9593,12 @@
         <w:insideH w:val="single" w:sz="4" w:space="0" w:color="auto"/>
         <w:insideV w:val="single" w:sz="4" w:space="0" w:color="auto"/>
       </w:tblBorders>
-      <w:tblCellMar>
-        <w:top w:w="0" w:type="dxa"/>
-        <w:left w:w="108" w:type="dxa"/>
-        <w:bottom w:w="0" w:type="dxa"/>
-        <w:right w:w="108" w:type="dxa"/>
-      </w:tblCellMar>
     </w:tblPr>
   </w:style>
-  <w:style w:type="paragraph" w:styleId="HTML">
+  <w:style w:type="paragraph" w:styleId="HTMLPreformatted">
     <w:name w:val="HTML Preformatted"/>
-    <w:basedOn w:val="a"/>
-    <w:link w:val="HTML0"/>
+    <w:basedOn w:val="Normal"/>
+    <w:link w:val="HTMLPreformattedChar"/>
     <w:uiPriority w:val="99"/>
     <w:unhideWhenUsed/>
     <w:rsid w:val="00432B08"/>
@@ -9407,10 +9629,10 @@
       <w:szCs w:val="20"/>
     </w:rPr>
   </w:style>
-  <w:style w:type="character" w:customStyle="1" w:styleId="HTML0">
-    <w:name w:val="HTML стандартен Знак"/>
-    <w:basedOn w:val="a0"/>
-    <w:link w:val="HTML"/>
+  <w:style w:type="character" w:customStyle="1" w:styleId="HTMLPreformattedChar">
+    <w:name w:val="HTML Preformatted Char"/>
+    <w:basedOn w:val="DefaultParagraphFont"/>
+    <w:link w:val="HTMLPreformatted"/>
     <w:uiPriority w:val="99"/>
     <w:rsid w:val="00432B08"/>
     <w:rPr>
@@ -9419,632 +9641,10 @@
       <w:szCs w:val="20"/>
     </w:rPr>
   </w:style>
-  <w:style w:type="character" w:customStyle="1" w:styleId="ad">
-    <w:name w:val="Списък на абзаци Знак"/>
-    <w:basedOn w:val="a0"/>
-    <w:link w:val="ac"/>
-    <w:uiPriority w:val="34"/>
-    <w:qFormat/>
-    <w:rsid w:val="0055178B"/>
-  </w:style>
-</w:styles>
-</file>
-
-<file path=word/stylesWithEffects.xml><?xml version="1.0" encoding="utf-8"?>
-<w:styles xmlns:wpc="http://schemas.microsoft.com/office/word/2010/wordprocessingCanvas" xmlns:mc="http://schemas.openxmlformats.org/markup-compatibility/2006" xmlns:o="urn:schemas-microsoft-com:office:office" xmlns:r="http://schemas.openxmlformats.org/officeDocument/2006/relationships" xmlns:m="http://schemas.openxmlformats.org/officeDocument/2006/math" xmlns:v="urn:schemas-microsoft-com:vml" xmlns:wp14="http://schemas.microsoft.com/office/word/2010/wordprocessingDrawing" xmlns:wp="http://schemas.openxmlformats.org/drawingml/2006/wordprocessingDrawing" xmlns:w10="urn:schemas-microsoft-com:office:word" xmlns:w="http://schemas.openxmlformats.org/wordprocessingml/2006/main" xmlns:w14="http://schemas.microsoft.com/office/word/2010/wordml" xmlns:wpg="http://schemas.microsoft.com/office/word/2010/wordprocessingGroup" xmlns:wpi="http://schemas.microsoft.com/office/word/2010/wordprocessingInk" xmlns:wne="http://schemas.microsoft.com/office/word/2006/wordml" xmlns:wps="http://schemas.microsoft.com/office/word/2010/wordprocessingShape" mc:Ignorable="w14 wp14">
-  <w:docDefaults>
-    <w:rPrDefault>
-      <w:rPr>
-        <w:rFonts w:asciiTheme="minorHAnsi" w:eastAsiaTheme="minorHAnsi" w:hAnsiTheme="minorHAnsi" w:cstheme="minorBidi"/>
-        <w:sz w:val="22"/>
-        <w:szCs w:val="22"/>
-        <w:lang w:val="en-US" w:eastAsia="en-US" w:bidi="ar-SA"/>
-      </w:rPr>
-    </w:rPrDefault>
-    <w:pPrDefault>
-      <w:pPr>
-        <w:spacing w:after="200" w:line="276" w:lineRule="auto"/>
-      </w:pPr>
-    </w:pPrDefault>
-  </w:docDefaults>
-  <w:latentStyles w:defLockedState="0" w:defUIPriority="99" w:defSemiHidden="1" w:defUnhideWhenUsed="1" w:defQFormat="0" w:count="267">
-    <w:lsdException w:name="Normal" w:semiHidden="0" w:uiPriority="0" w:unhideWhenUsed="0" w:qFormat="1"/>
-    <w:lsdException w:name="heading 1" w:semiHidden="0" w:uiPriority="9" w:unhideWhenUsed="0" w:qFormat="1"/>
-    <w:lsdException w:name="heading 2" w:uiPriority="9" w:qFormat="1"/>
-    <w:lsdException w:name="heading 3" w:uiPriority="9" w:qFormat="1"/>
-    <w:lsdException w:name="heading 4" w:uiPriority="9" w:qFormat="1"/>
-    <w:lsdException w:name="heading 5" w:uiPriority="9" w:qFormat="1"/>
-    <w:lsdException w:name="heading 6" w:uiPriority="9" w:qFormat="1"/>
-    <w:lsdException w:name="heading 7" w:uiPriority="9" w:qFormat="1"/>
-    <w:lsdException w:name="heading 8" w:uiPriority="9" w:qFormat="1"/>
-    <w:lsdException w:name="heading 9" w:uiPriority="9" w:qFormat="1"/>
-    <w:lsdException w:name="toc 1" w:uiPriority="39"/>
-    <w:lsdException w:name="toc 2" w:uiPriority="39"/>
-    <w:lsdException w:name="toc 3" w:uiPriority="39"/>
-    <w:lsdException w:name="toc 4" w:uiPriority="39"/>
-    <w:lsdException w:name="toc 5" w:uiPriority="39"/>
-    <w:lsdException w:name="toc 6" w:uiPriority="39"/>
-    <w:lsdException w:name="toc 7" w:uiPriority="39"/>
-    <w:lsdException w:name="toc 8" w:uiPriority="39"/>
-    <w:lsdException w:name="toc 9" w:uiPriority="39"/>
-    <w:lsdException w:name="caption" w:uiPriority="35" w:qFormat="1"/>
-    <w:lsdException w:name="Title" w:semiHidden="0" w:uiPriority="10" w:unhideWhenUsed="0"/>
-    <w:lsdException w:name="Default Paragraph Font" w:uiPriority="1"/>
-    <w:lsdException w:name="Subtitle" w:semiHidden="0" w:uiPriority="11" w:unhideWhenUsed="0"/>
-    <w:lsdException w:name="Strong" w:semiHidden="0" w:uiPriority="22" w:unhideWhenUsed="0" w:qFormat="1"/>
-    <w:lsdException w:name="Emphasis" w:semiHidden="0" w:uiPriority="20" w:unhideWhenUsed="0"/>
-    <w:lsdException w:name="Table Grid" w:uiPriority="59"/>
-    <w:lsdException w:name="Placeholder Text" w:unhideWhenUsed="0"/>
-    <w:lsdException w:name="No Spacing" w:semiHidden="0" w:uiPriority="1" w:unhideWhenUsed="0"/>
-    <w:lsdException w:name="Light Shading" w:semiHidden="0" w:uiPriority="60" w:unhideWhenUsed="0"/>
-    <w:lsdException w:name="Light List" w:semiHidden="0" w:uiPriority="61" w:unhideWhenUsed="0"/>
-    <w:lsdException w:name="Light Grid" w:semiHidden="0" w:uiPriority="62" w:unhideWhenUsed="0"/>
-    <w:lsdException w:name="Medium Shading 1" w:semiHidden="0" w:uiPriority="63" w:unhideWhenUsed="0"/>
-    <w:lsdException w:name="Medium Shading 2" w:semiHidden="0" w:uiPriority="64" w:unhideWhenUsed="0"/>
-    <w:lsdException w:name="Medium List 1" w:semiHidden="0" w:uiPriority="65" w:unhideWhenUsed="0"/>
-    <w:lsdException w:name="Medium List 2" w:semiHidden="0" w:uiPriority="66" w:unhideWhenUsed="0"/>
-    <w:lsdException w:name="Medium Grid 1" w:semiHidden="0" w:uiPriority="67" w:unhideWhenUsed="0"/>
-    <w:lsdException w:name="Medium Grid 2" w:semiHidden="0" w:uiPriority="68" w:unhideWhenUsed="0"/>
-    <w:lsdException w:name="Medium Grid 3" w:semiHidden="0" w:uiPriority="69" w:unhideWhenUsed="0"/>
-    <w:lsdException w:name="Dark List" w:semiHidden="0" w:uiPriority="70" w:unhideWhenUsed="0"/>
-    <w:lsdException w:name="Colorful Shading" w:semiHidden="0" w:uiPriority="71" w:unhideWhenUsed="0"/>
-    <w:lsdException w:name="Colorful List" w:semiHidden="0" w:uiPriority="72" w:unhideWhenUsed="0"/>
-    <w:lsdException w:name="Colorful Grid" w:semiHidden="0" w:uiPriority="73" w:unhideWhenUsed="0"/>
-    <w:lsdException w:name="Light Shading Accent 1" w:semiHidden="0" w:uiPriority="60" w:unhideWhenUsed="0"/>
-    <w:lsdException w:name="Light List Accent 1" w:semiHidden="0" w:uiPriority="61" w:unhideWhenUsed="0"/>
-    <w:lsdException w:name="Light Grid Accent 1" w:semiHidden="0" w:uiPriority="62" w:unhideWhenUsed="0"/>
-    <w:lsdException w:name="Medium Shading 1 Accent 1" w:semiHidden="0" w:uiPriority="63" w:unhideWhenUsed="0"/>
-    <w:lsdException w:name="Medium Shading 2 Accent 1" w:semiHidden="0" w:uiPriority="64" w:unhideWhenUsed="0"/>
-    <w:lsdException w:name="Medium List 1 Accent 1" w:semiHidden="0" w:uiPriority="65" w:unhideWhenUsed="0"/>
-    <w:lsdException w:name="Revision" w:unhideWhenUsed="0"/>
-    <w:lsdException w:name="List Paragraph" w:semiHidden="0" w:uiPriority="34" w:unhideWhenUsed="0" w:qFormat="1"/>
-    <w:lsdException w:name="Quote" w:semiHidden="0" w:uiPriority="29" w:unhideWhenUsed="0"/>
-    <w:lsdException w:name="Intense Quote" w:semiHidden="0" w:uiPriority="30" w:unhideWhenUsed="0"/>
-    <w:lsdException w:name="Medium List 2 Accent 1" w:semiHidden="0" w:uiPriority="66" w:unhideWhenUsed="0"/>
-    <w:lsdException w:name="Medium Grid 1 Accent 1" w:semiHidden="0" w:uiPriority="67" w:unhideWhenUsed="0"/>
-    <w:lsdException w:name="Medium Grid 2 Accent 1" w:semiHidden="0" w:uiPriority="68" w:unhideWhenUsed="0"/>
-    <w:lsdException w:name="Medium Grid 3 Accent 1" w:semiHidden="0" w:uiPriority="69" w:unhideWhenUsed="0"/>
-    <w:lsdException w:name="Dark List Accent 1" w:semiHidden="0" w:uiPriority="70" w:unhideWhenUsed="0"/>
-    <w:lsdException w:name="Colorful Shading Accent 1" w:semiHidden="0" w:uiPriority="71" w:unhideWhenUsed="0"/>
-    <w:lsdException w:name="Colorful List Accent 1" w:semiHidden="0" w:uiPriority="72" w:unhideWhenUsed="0"/>
-    <w:lsdException w:name="Colorful Grid Accent 1" w:semiHidden="0" w:uiPriority="73" w:unhideWhenUsed="0"/>
-    <w:lsdException w:name="Light Shading Accent 2" w:semiHidden="0" w:uiPriority="60" w:unhideWhenUsed="0"/>
-    <w:lsdException w:name="Light List Accent 2" w:semiHidden="0" w:uiPriority="61" w:unhideWhenUsed="0"/>
-    <w:lsdException w:name="Light Grid Accent 2" w:semiHidden="0" w:uiPriority="62" w:unhideWhenUsed="0"/>
-    <w:lsdException w:name="Medium Shading 1 Accent 2" w:semiHidden="0" w:uiPriority="63" w:unhideWhenUsed="0"/>
-    <w:lsdException w:name="Medium Shading 2 Accent 2" w:semiHidden="0" w:uiPriority="64" w:unhideWhenUsed="0"/>
-    <w:lsdException w:name="Medium List 1 Accent 2" w:semiHidden="0" w:uiPriority="65" w:unhideWhenUsed="0"/>
-    <w:lsdException w:name="Medium List 2 Accent 2" w:semiHidden="0" w:uiPriority="66" w:unhideWhenUsed="0"/>
-    <w:lsdException w:name="Medium Grid 1 Accent 2" w:semiHidden="0" w:uiPriority="67" w:unhideWhenUsed="0"/>
-    <w:lsdException w:name="Medium Grid 2 Accent 2" w:semiHidden="0" w:uiPriority="68" w:unhideWhenUsed="0"/>
-    <w:lsdException w:name="Medium Grid 3 Accent 2" w:semiHidden="0" w:uiPriority="69" w:unhideWhenUsed="0"/>
-    <w:lsdException w:name="Dark List Accent 2" w:semiHidden="0" w:uiPriority="70" w:unhideWhenUsed="0"/>
-    <w:lsdException w:name="Colorful Shading Accent 2" w:semiHidden="0" w:uiPriority="71" w:unhideWhenUsed="0"/>
-    <w:lsdException w:name="Colorful List Accent 2" w:semiHidden="0" w:uiPriority="72" w:unhideWhenUsed="0"/>
-    <w:lsdException w:name="Colorful Grid Accent 2" w:semiHidden="0" w:uiPriority="73" w:unhideWhenUsed="0"/>
-    <w:lsdException w:name="Light Shading Accent 3" w:semiHidden="0" w:uiPriority="60" w:unhideWhenUsed="0"/>
-    <w:lsdException w:name="Light List Accent 3" w:semiHidden="0" w:uiPriority="61" w:unhideWhenUsed="0"/>
-    <w:lsdException w:name="Light Grid Accent 3" w:semiHidden="0" w:uiPriority="62" w:unhideWhenUsed="0"/>
-    <w:lsdException w:name="Medium Shading 1 Accent 3" w:semiHidden="0" w:uiPriority="63" w:unhideWhenUsed="0"/>
-    <w:lsdException w:name="Medium Shading 2 Accent 3" w:semiHidden="0" w:uiPriority="64" w:unhideWhenUsed="0"/>
-    <w:lsdException w:name="Medium List 1 Accent 3" w:semiHidden="0" w:uiPriority="65" w:unhideWhenUsed="0"/>
-    <w:lsdException w:name="Medium List 2 Accent 3" w:semiHidden="0" w:uiPriority="66" w:unhideWhenUsed="0"/>
-    <w:lsdException w:name="Medium Grid 1 Accent 3" w:semiHidden="0" w:uiPriority="67" w:unhideWhenUsed="0"/>
-    <w:lsdException w:name="Medium Grid 2 Accent 3" w:semiHidden="0" w:uiPriority="68" w:unhideWhenUsed="0"/>
-    <w:lsdException w:name="Medium Grid 3 Accent 3" w:semiHidden="0" w:uiPriority="69" w:unhideWhenUsed="0"/>
-    <w:lsdException w:name="Dark List Accent 3" w:semiHidden="0" w:uiPriority="70" w:unhideWhenUsed="0"/>
-    <w:lsdException w:name="Colorful Shading Accent 3" w:semiHidden="0" w:uiPriority="71" w:unhideWhenUsed="0"/>
-    <w:lsdException w:name="Colorful List Accent 3" w:semiHidden="0" w:uiPriority="72" w:unhideWhenUsed="0"/>
-    <w:lsdException w:name="Colorful Grid Accent 3" w:semiHidden="0" w:uiPriority="73" w:unhideWhenUsed="0"/>
-    <w:lsdException w:name="Light Shading Accent 4" w:semiHidden="0" w:uiPriority="60" w:unhideWhenUsed="0"/>
-    <w:lsdException w:name="Light List Accent 4" w:semiHidden="0" w:uiPriority="61" w:unhideWhenUsed="0"/>
-    <w:lsdException w:name="Light Grid Accent 4" w:semiHidden="0" w:uiPriority="62" w:unhideWhenUsed="0"/>
-    <w:lsdException w:name="Medium Shading 1 Accent 4" w:semiHidden="0" w:uiPriority="63" w:unhideWhenUsed="0"/>
-    <w:lsdException w:name="Medium Shading 2 Accent 4" w:semiHidden="0" w:uiPriority="64" w:unhideWhenUsed="0"/>
-    <w:lsdException w:name="Medium List 1 Accent 4" w:semiHidden="0" w:uiPriority="65" w:unhideWhenUsed="0"/>
-    <w:lsdException w:name="Medium List 2 Accent 4" w:semiHidden="0" w:uiPriority="66" w:unhideWhenUsed="0"/>
-    <w:lsdException w:name="Medium Grid 1 Accent 4" w:semiHidden="0" w:uiPriority="67" w:unhideWhenUsed="0"/>
-    <w:lsdException w:name="Medium Grid 2 Accent 4" w:semiHidden="0" w:uiPriority="68" w:unhideWhenUsed="0"/>
-    <w:lsdException w:name="Medium Grid 3 Accent 4" w:semiHidden="0" w:uiPriority="69" w:unhideWhenUsed="0"/>
-    <w:lsdException w:name="Dark List Accent 4" w:semiHidden="0" w:uiPriority="70" w:unhideWhenUsed="0"/>
-    <w:lsdException w:name="Colorful Shading Accent 4" w:semiHidden="0" w:uiPriority="71" w:unhideWhenUsed="0"/>
-    <w:lsdException w:name="Colorful List Accent 4" w:semiHidden="0" w:uiPriority="72" w:unhideWhenUsed="0"/>
-    <w:lsdException w:name="Colorful Grid Accent 4" w:semiHidden="0" w:uiPriority="73" w:unhideWhenUsed="0"/>
-    <w:lsdException w:name="Light Shading Accent 5" w:semiHidden="0" w:uiPriority="60" w:unhideWhenUsed="0"/>
-    <w:lsdException w:name="Light List Accent 5" w:semiHidden="0" w:uiPriority="61" w:unhideWhenUsed="0"/>
-    <w:lsdException w:name="Light Grid Accent 5" w:semiHidden="0" w:uiPriority="62" w:unhideWhenUsed="0"/>
-    <w:lsdException w:name="Medium Shading 1 Accent 5" w:semiHidden="0" w:uiPriority="63" w:unhideWhenUsed="0"/>
-    <w:lsdException w:name="Medium Shading 2 Accent 5" w:semiHidden="0" w:uiPriority="64" w:unhideWhenUsed="0"/>
-    <w:lsdException w:name="Medium List 1 Accent 5" w:semiHidden="0" w:uiPriority="65" w:unhideWhenUsed="0"/>
-    <w:lsdException w:name="Medium List 2 Accent 5" w:semiHidden="0" w:uiPriority="66" w:unhideWhenUsed="0"/>
-    <w:lsdException w:name="Medium Grid 1 Accent 5" w:semiHidden="0" w:uiPriority="67" w:unhideWhenUsed="0"/>
-    <w:lsdException w:name="Medium Grid 2 Accent 5" w:semiHidden="0" w:uiPriority="68" w:unhideWhenUsed="0"/>
-    <w:lsdException w:name="Medium Grid 3 Accent 5" w:semiHidden="0" w:uiPriority="69" w:unhideWhenUsed="0"/>
-    <w:lsdException w:name="Dark List Accent 5" w:semiHidden="0" w:uiPriority="70" w:unhideWhenUsed="0"/>
-    <w:lsdException w:name="Colorful Shading Accent 5" w:semiHidden="0" w:uiPriority="71" w:unhideWhenUsed="0"/>
-    <w:lsdException w:name="Colorful List Accent 5" w:semiHidden="0" w:uiPriority="72" w:unhideWhenUsed="0"/>
-    <w:lsdException w:name="Colorful Grid Accent 5" w:semiHidden="0" w:uiPriority="73" w:unhideWhenUsed="0"/>
-    <w:lsdException w:name="Light Shading Accent 6" w:semiHidden="0" w:uiPriority="60" w:unhideWhenUsed="0"/>
-    <w:lsdException w:name="Light List Accent 6" w:semiHidden="0" w:uiPriority="61" w:unhideWhenUsed="0"/>
-    <w:lsdException w:name="Light Grid Accent 6" w:semiHidden="0" w:uiPriority="62" w:unhideWhenUsed="0"/>
-    <w:lsdException w:name="Medium Shading 1 Accent 6" w:semiHidden="0" w:uiPriority="63" w:unhideWhenUsed="0"/>
-    <w:lsdException w:name="Medium Shading 2 Accent 6" w:semiHidden="0" w:uiPriority="64" w:unhideWhenUsed="0"/>
-    <w:lsdException w:name="Medium List 1 Accent 6" w:semiHidden="0" w:uiPriority="65" w:unhideWhenUsed="0"/>
-    <w:lsdException w:name="Medium List 2 Accent 6" w:semiHidden="0" w:uiPriority="66" w:unhideWhenUsed="0"/>
-    <w:lsdException w:name="Medium Grid 1 Accent 6" w:semiHidden="0" w:uiPriority="67" w:unhideWhenUsed="0"/>
-    <w:lsdException w:name="Medium Grid 2 Accent 6" w:semiHidden="0" w:uiPriority="68" w:unhideWhenUsed="0"/>
-    <w:lsdException w:name="Medium Grid 3 Accent 6" w:semiHidden="0" w:uiPriority="69" w:unhideWhenUsed="0"/>
-    <w:lsdException w:name="Dark List Accent 6" w:semiHidden="0" w:uiPriority="70" w:unhideWhenUsed="0"/>
-    <w:lsdException w:name="Colorful Shading Accent 6" w:semiHidden="0" w:uiPriority="71" w:unhideWhenUsed="0"/>
-    <w:lsdException w:name="Colorful List Accent 6" w:semiHidden="0" w:uiPriority="72" w:unhideWhenUsed="0"/>
-    <w:lsdException w:name="Colorful Grid Accent 6" w:semiHidden="0" w:uiPriority="73" w:unhideWhenUsed="0"/>
-    <w:lsdException w:name="Subtle Emphasis" w:semiHidden="0" w:uiPriority="19" w:unhideWhenUsed="0"/>
-    <w:lsdException w:name="Intense Emphasis" w:semiHidden="0" w:uiPriority="21" w:unhideWhenUsed="0"/>
-    <w:lsdException w:name="Subtle Reference" w:semiHidden="0" w:uiPriority="31" w:unhideWhenUsed="0"/>
-    <w:lsdException w:name="Intense Reference" w:semiHidden="0" w:uiPriority="32" w:unhideWhenUsed="0"/>
-    <w:lsdException w:name="Book Title" w:semiHidden="0" w:uiPriority="33" w:unhideWhenUsed="0"/>
-    <w:lsdException w:name="Bibliography" w:uiPriority="37"/>
-    <w:lsdException w:name="TOC Heading" w:uiPriority="39" w:qFormat="1"/>
-  </w:latentStyles>
-  <w:style w:type="paragraph" w:default="1" w:styleId="a">
-    <w:name w:val="Normal"/>
-    <w:qFormat/>
-    <w:rsid w:val="008063E1"/>
-    <w:pPr>
-      <w:spacing w:before="80" w:after="120"/>
-    </w:pPr>
-  </w:style>
-  <w:style w:type="paragraph" w:styleId="1">
-    <w:name w:val="heading 1"/>
-    <w:basedOn w:val="a"/>
-    <w:next w:val="a"/>
-    <w:link w:val="10"/>
-    <w:uiPriority w:val="9"/>
-    <w:qFormat/>
-    <w:rsid w:val="009254B7"/>
-    <w:pPr>
-      <w:keepNext/>
-      <w:keepLines/>
-      <w:spacing w:before="200" w:after="40"/>
-      <w:outlineLvl w:val="0"/>
-    </w:pPr>
-    <w:rPr>
-      <w:rFonts w:eastAsiaTheme="majorEastAsia" w:cstheme="majorBidi"/>
-      <w:b/>
-      <w:color w:val="642D08"/>
-      <w:sz w:val="40"/>
-      <w:szCs w:val="32"/>
-    </w:rPr>
-  </w:style>
-  <w:style w:type="paragraph" w:styleId="2">
-    <w:name w:val="heading 2"/>
-    <w:basedOn w:val="a"/>
-    <w:next w:val="a"/>
-    <w:link w:val="20"/>
-    <w:uiPriority w:val="9"/>
-    <w:qFormat/>
-    <w:rsid w:val="00CB27FE"/>
-    <w:pPr>
-      <w:keepNext/>
-      <w:keepLines/>
-      <w:numPr>
-        <w:numId w:val="11"/>
-      </w:numPr>
-      <w:spacing w:before="200" w:after="40"/>
-      <w:ind w:left="357" w:hanging="357"/>
-      <w:outlineLvl w:val="1"/>
-    </w:pPr>
-    <w:rPr>
-      <w:rFonts w:eastAsiaTheme="majorEastAsia" w:cstheme="majorBidi"/>
-      <w:b/>
-      <w:bCs/>
-      <w:color w:val="7C380A"/>
-      <w:sz w:val="36"/>
-      <w:szCs w:val="36"/>
-    </w:rPr>
-  </w:style>
-  <w:style w:type="paragraph" w:styleId="3">
-    <w:name w:val="heading 3"/>
-    <w:basedOn w:val="a"/>
-    <w:next w:val="a"/>
-    <w:link w:val="30"/>
-    <w:uiPriority w:val="9"/>
-    <w:unhideWhenUsed/>
-    <w:qFormat/>
-    <w:rsid w:val="00CB27FE"/>
-    <w:pPr>
-      <w:keepNext/>
-      <w:keepLines/>
-      <w:spacing w:before="120" w:after="80"/>
-      <w:outlineLvl w:val="2"/>
-    </w:pPr>
-    <w:rPr>
-      <w:rFonts w:eastAsiaTheme="majorEastAsia" w:cstheme="majorBidi"/>
-      <w:b/>
-      <w:color w:val="8F400B"/>
-      <w:sz w:val="32"/>
-      <w:szCs w:val="32"/>
-    </w:rPr>
-  </w:style>
-  <w:style w:type="paragraph" w:styleId="4">
-    <w:name w:val="heading 4"/>
-    <w:basedOn w:val="a"/>
-    <w:next w:val="a"/>
-    <w:link w:val="40"/>
-    <w:uiPriority w:val="9"/>
-    <w:unhideWhenUsed/>
-    <w:qFormat/>
-    <w:rsid w:val="008C5930"/>
-    <w:pPr>
-      <w:keepNext/>
-      <w:keepLines/>
-      <w:spacing w:before="120" w:after="40"/>
-      <w:outlineLvl w:val="3"/>
-    </w:pPr>
-    <w:rPr>
-      <w:rFonts w:eastAsiaTheme="majorEastAsia" w:cstheme="majorBidi"/>
-      <w:b/>
-      <w:iCs/>
-      <w:color w:val="A34A0D"/>
-      <w:sz w:val="28"/>
-    </w:rPr>
-  </w:style>
-  <w:style w:type="paragraph" w:styleId="5">
-    <w:name w:val="heading 5"/>
-    <w:basedOn w:val="a"/>
-    <w:next w:val="a"/>
-    <w:link w:val="50"/>
-    <w:uiPriority w:val="9"/>
-    <w:semiHidden/>
-    <w:unhideWhenUsed/>
-    <w:qFormat/>
-    <w:rsid w:val="008C5930"/>
-    <w:pPr>
-      <w:keepNext/>
-      <w:keepLines/>
-      <w:spacing w:after="0"/>
-      <w:outlineLvl w:val="4"/>
-    </w:pPr>
-    <w:rPr>
-      <w:rFonts w:eastAsiaTheme="majorEastAsia" w:cstheme="majorBidi"/>
-      <w:b/>
-      <w:color w:val="B2500E"/>
-    </w:rPr>
-  </w:style>
-  <w:style w:type="character" w:default="1" w:styleId="a0">
-    <w:name w:val="Default Paragraph Font"/>
-    <w:uiPriority w:val="1"/>
-    <w:semiHidden/>
-    <w:unhideWhenUsed/>
-  </w:style>
-  <w:style w:type="table" w:default="1" w:styleId="a1">
-    <w:name w:val="Normal Table"/>
-    <w:uiPriority w:val="99"/>
-    <w:semiHidden/>
-    <w:unhideWhenUsed/>
-    <w:tblPr>
-      <w:tblInd w:w="0" w:type="dxa"/>
-      <w:tblCellMar>
-        <w:top w:w="0" w:type="dxa"/>
-        <w:left w:w="108" w:type="dxa"/>
-        <w:bottom w:w="0" w:type="dxa"/>
-        <w:right w:w="108" w:type="dxa"/>
-      </w:tblCellMar>
-    </w:tblPr>
-  </w:style>
-  <w:style w:type="numbering" w:default="1" w:styleId="a2">
-    <w:name w:val="No List"/>
-    <w:uiPriority w:val="99"/>
-    <w:semiHidden/>
-    <w:unhideWhenUsed/>
-  </w:style>
-  <w:style w:type="paragraph" w:styleId="a3">
-    <w:name w:val="header"/>
-    <w:basedOn w:val="a"/>
-    <w:link w:val="a4"/>
-    <w:uiPriority w:val="99"/>
-    <w:unhideWhenUsed/>
-    <w:rsid w:val="008068A2"/>
-    <w:pPr>
-      <w:tabs>
-        <w:tab w:val="center" w:pos="4680"/>
-        <w:tab w:val="right" w:pos="9360"/>
-      </w:tabs>
-      <w:spacing w:after="0" w:line="240" w:lineRule="auto"/>
-    </w:pPr>
-  </w:style>
-  <w:style w:type="character" w:customStyle="1" w:styleId="a4">
-    <w:name w:val="Горен колонтитул Знак"/>
-    <w:basedOn w:val="a0"/>
-    <w:link w:val="a3"/>
-    <w:uiPriority w:val="99"/>
-    <w:rsid w:val="008068A2"/>
-  </w:style>
-  <w:style w:type="paragraph" w:styleId="a5">
-    <w:name w:val="footer"/>
-    <w:basedOn w:val="a"/>
-    <w:link w:val="a6"/>
-    <w:uiPriority w:val="99"/>
-    <w:unhideWhenUsed/>
-    <w:rsid w:val="008068A2"/>
-    <w:pPr>
-      <w:tabs>
-        <w:tab w:val="center" w:pos="4680"/>
-        <w:tab w:val="right" w:pos="9360"/>
-      </w:tabs>
-      <w:spacing w:after="0" w:line="240" w:lineRule="auto"/>
-    </w:pPr>
-  </w:style>
-  <w:style w:type="character" w:customStyle="1" w:styleId="a6">
-    <w:name w:val="Долен колонтитул Знак"/>
-    <w:basedOn w:val="a0"/>
-    <w:link w:val="a5"/>
-    <w:uiPriority w:val="99"/>
-    <w:rsid w:val="008068A2"/>
-  </w:style>
-  <w:style w:type="paragraph" w:styleId="a7">
-    <w:name w:val="Balloon Text"/>
-    <w:basedOn w:val="a"/>
-    <w:link w:val="a8"/>
-    <w:uiPriority w:val="99"/>
-    <w:semiHidden/>
-    <w:unhideWhenUsed/>
-    <w:rsid w:val="00564D7B"/>
-    <w:pPr>
-      <w:spacing w:after="0" w:line="240" w:lineRule="auto"/>
-    </w:pPr>
-    <w:rPr>
-      <w:rFonts w:ascii="Tahoma" w:hAnsi="Tahoma" w:cs="Tahoma"/>
-      <w:sz w:val="16"/>
-      <w:szCs w:val="16"/>
-    </w:rPr>
-  </w:style>
-  <w:style w:type="character" w:customStyle="1" w:styleId="a8">
-    <w:name w:val="Изнесен текст Знак"/>
-    <w:basedOn w:val="a0"/>
-    <w:link w:val="a7"/>
-    <w:uiPriority w:val="99"/>
-    <w:semiHidden/>
-    <w:rsid w:val="00564D7B"/>
-    <w:rPr>
-      <w:rFonts w:ascii="Tahoma" w:hAnsi="Tahoma" w:cs="Tahoma"/>
-      <w:sz w:val="16"/>
-      <w:szCs w:val="16"/>
-    </w:rPr>
-  </w:style>
-  <w:style w:type="character" w:styleId="a9">
-    <w:name w:val="Hyperlink"/>
-    <w:basedOn w:val="a0"/>
-    <w:uiPriority w:val="99"/>
-    <w:unhideWhenUsed/>
-    <w:rsid w:val="0079324A"/>
-    <w:rPr>
-      <w:color w:val="0000FF" w:themeColor="hyperlink"/>
-      <w:u w:val="single"/>
-    </w:rPr>
-  </w:style>
-  <w:style w:type="character" w:customStyle="1" w:styleId="10">
-    <w:name w:val="Заглавие 1 Знак"/>
-    <w:basedOn w:val="a0"/>
-    <w:link w:val="1"/>
-    <w:uiPriority w:val="9"/>
-    <w:rsid w:val="009254B7"/>
-    <w:rPr>
-      <w:rFonts w:eastAsiaTheme="majorEastAsia" w:cstheme="majorBidi"/>
-      <w:b/>
-      <w:color w:val="642D08"/>
-      <w:sz w:val="40"/>
-      <w:szCs w:val="32"/>
-    </w:rPr>
-  </w:style>
-  <w:style w:type="character" w:customStyle="1" w:styleId="20">
-    <w:name w:val="Заглавие 2 Знак"/>
-    <w:basedOn w:val="a0"/>
-    <w:link w:val="2"/>
-    <w:uiPriority w:val="9"/>
-    <w:rsid w:val="00CB27FE"/>
-    <w:rPr>
-      <w:rFonts w:eastAsiaTheme="majorEastAsia" w:cstheme="majorBidi"/>
-      <w:b/>
-      <w:bCs/>
-      <w:color w:val="7C380A"/>
-      <w:sz w:val="36"/>
-      <w:szCs w:val="36"/>
-    </w:rPr>
-  </w:style>
-  <w:style w:type="paragraph" w:styleId="aa">
-    <w:name w:val="Normal (Web)"/>
-    <w:basedOn w:val="a"/>
-    <w:uiPriority w:val="99"/>
-    <w:semiHidden/>
-    <w:unhideWhenUsed/>
-    <w:rsid w:val="00524789"/>
-    <w:pPr>
-      <w:spacing w:before="100" w:beforeAutospacing="1" w:after="100" w:afterAutospacing="1" w:line="240" w:lineRule="auto"/>
-    </w:pPr>
-    <w:rPr>
-      <w:rFonts w:ascii="Times New Roman" w:eastAsia="Times New Roman" w:hAnsi="Times New Roman" w:cs="Times New Roman"/>
-      <w:sz w:val="24"/>
-      <w:szCs w:val="24"/>
-    </w:rPr>
-  </w:style>
-  <w:style w:type="character" w:styleId="ab">
-    <w:name w:val="Strong"/>
-    <w:basedOn w:val="a0"/>
-    <w:uiPriority w:val="22"/>
-    <w:qFormat/>
-    <w:rsid w:val="00524789"/>
-    <w:rPr>
-      <w:b/>
-      <w:bCs/>
-    </w:rPr>
-  </w:style>
-  <w:style w:type="character" w:customStyle="1" w:styleId="30">
-    <w:name w:val="Заглавие 3 Знак"/>
-    <w:basedOn w:val="a0"/>
-    <w:link w:val="3"/>
-    <w:uiPriority w:val="9"/>
-    <w:qFormat/>
-    <w:rsid w:val="00CB27FE"/>
-    <w:rPr>
-      <w:rFonts w:eastAsiaTheme="majorEastAsia" w:cstheme="majorBidi"/>
-      <w:b/>
-      <w:color w:val="8F400B"/>
-      <w:sz w:val="32"/>
-      <w:szCs w:val="32"/>
-    </w:rPr>
-  </w:style>
-  <w:style w:type="character" w:customStyle="1" w:styleId="40">
-    <w:name w:val="Заглавие 4 Знак"/>
-    <w:basedOn w:val="a0"/>
-    <w:link w:val="4"/>
-    <w:uiPriority w:val="9"/>
-    <w:rsid w:val="008C5930"/>
-    <w:rPr>
-      <w:rFonts w:eastAsiaTheme="majorEastAsia" w:cstheme="majorBidi"/>
-      <w:b/>
-      <w:iCs/>
-      <w:color w:val="A34A0D"/>
-      <w:sz w:val="28"/>
-    </w:rPr>
-  </w:style>
-  <w:style w:type="paragraph" w:styleId="ac">
-    <w:name w:val="List Paragraph"/>
-    <w:basedOn w:val="a"/>
-    <w:link w:val="ad"/>
-    <w:uiPriority w:val="34"/>
-    <w:qFormat/>
-    <w:rsid w:val="008617B5"/>
-    <w:pPr>
-      <w:ind w:left="720"/>
-      <w:contextualSpacing/>
-    </w:pPr>
-  </w:style>
-  <w:style w:type="character" w:styleId="ae">
-    <w:name w:val="FollowedHyperlink"/>
-    <w:basedOn w:val="a0"/>
-    <w:uiPriority w:val="99"/>
-    <w:semiHidden/>
-    <w:unhideWhenUsed/>
-    <w:rsid w:val="00C0490B"/>
-    <w:rPr>
-      <w:color w:val="800080" w:themeColor="followedHyperlink"/>
-      <w:u w:val="single"/>
-    </w:rPr>
-  </w:style>
-  <w:style w:type="character" w:customStyle="1" w:styleId="50">
-    <w:name w:val="Заглавие 5 Знак"/>
-    <w:basedOn w:val="a0"/>
-    <w:link w:val="5"/>
-    <w:uiPriority w:val="9"/>
-    <w:semiHidden/>
-    <w:rsid w:val="008C5930"/>
-    <w:rPr>
-      <w:rFonts w:eastAsiaTheme="majorEastAsia" w:cstheme="majorBidi"/>
-      <w:b/>
-      <w:color w:val="B2500E"/>
-    </w:rPr>
-  </w:style>
-  <w:style w:type="paragraph" w:customStyle="1" w:styleId="Code">
-    <w:name w:val="Code"/>
-    <w:basedOn w:val="a"/>
-    <w:link w:val="CodeChar"/>
-    <w:qFormat/>
-    <w:rsid w:val="008063E1"/>
-    <w:rPr>
-      <w:rFonts w:ascii="Consolas" w:hAnsi="Consolas"/>
-      <w:b/>
-      <w:noProof/>
-    </w:rPr>
-  </w:style>
-  <w:style w:type="character" w:customStyle="1" w:styleId="CodeChar">
-    <w:name w:val="Code Char"/>
-    <w:basedOn w:val="a0"/>
-    <w:link w:val="Code"/>
-    <w:qFormat/>
-    <w:rsid w:val="008063E1"/>
-    <w:rPr>
-      <w:rFonts w:ascii="Consolas" w:hAnsi="Consolas"/>
-      <w:b/>
-      <w:noProof/>
-    </w:rPr>
-  </w:style>
-  <w:style w:type="table" w:styleId="af">
-    <w:name w:val="Table Grid"/>
-    <w:basedOn w:val="a1"/>
-    <w:uiPriority w:val="59"/>
-    <w:rsid w:val="00763912"/>
-    <w:pPr>
-      <w:spacing w:after="0" w:line="240" w:lineRule="auto"/>
-    </w:pPr>
-    <w:tblPr>
-      <w:tblInd w:w="0" w:type="dxa"/>
-      <w:tblBorders>
-        <w:top w:val="single" w:sz="4" w:space="0" w:color="auto"/>
-        <w:left w:val="single" w:sz="4" w:space="0" w:color="auto"/>
-        <w:bottom w:val="single" w:sz="4" w:space="0" w:color="auto"/>
-        <w:right w:val="single" w:sz="4" w:space="0" w:color="auto"/>
-        <w:insideH w:val="single" w:sz="4" w:space="0" w:color="auto"/>
-        <w:insideV w:val="single" w:sz="4" w:space="0" w:color="auto"/>
-      </w:tblBorders>
-      <w:tblCellMar>
-        <w:top w:w="0" w:type="dxa"/>
-        <w:left w:w="108" w:type="dxa"/>
-        <w:bottom w:w="0" w:type="dxa"/>
-        <w:right w:w="108" w:type="dxa"/>
-      </w:tblCellMar>
-    </w:tblPr>
-  </w:style>
-  <w:style w:type="paragraph" w:styleId="HTML">
-    <w:name w:val="HTML Preformatted"/>
-    <w:basedOn w:val="a"/>
-    <w:link w:val="HTML0"/>
-    <w:uiPriority w:val="99"/>
-    <w:unhideWhenUsed/>
-    <w:rsid w:val="00432B08"/>
-    <w:pPr>
-      <w:tabs>
-        <w:tab w:val="left" w:pos="916"/>
-        <w:tab w:val="left" w:pos="1832"/>
-        <w:tab w:val="left" w:pos="2748"/>
-        <w:tab w:val="left" w:pos="3664"/>
-        <w:tab w:val="left" w:pos="4580"/>
-        <w:tab w:val="left" w:pos="5496"/>
-        <w:tab w:val="left" w:pos="6412"/>
-        <w:tab w:val="left" w:pos="7328"/>
-        <w:tab w:val="left" w:pos="8244"/>
-        <w:tab w:val="left" w:pos="9160"/>
-        <w:tab w:val="left" w:pos="10076"/>
-        <w:tab w:val="left" w:pos="10992"/>
-        <w:tab w:val="left" w:pos="11908"/>
-        <w:tab w:val="left" w:pos="12824"/>
-        <w:tab w:val="left" w:pos="13740"/>
-        <w:tab w:val="left" w:pos="14656"/>
-      </w:tabs>
-      <w:spacing w:before="0" w:after="0" w:line="240" w:lineRule="auto"/>
-    </w:pPr>
-    <w:rPr>
-      <w:rFonts w:ascii="Courier New" w:eastAsia="Times New Roman" w:hAnsi="Courier New" w:cs="Courier New"/>
-      <w:sz w:val="20"/>
-      <w:szCs w:val="20"/>
-    </w:rPr>
-  </w:style>
-  <w:style w:type="character" w:customStyle="1" w:styleId="HTML0">
-    <w:name w:val="HTML стандартен Знак"/>
-    <w:basedOn w:val="a0"/>
-    <w:link w:val="HTML"/>
-    <w:uiPriority w:val="99"/>
-    <w:rsid w:val="00432B08"/>
-    <w:rPr>
-      <w:rFonts w:ascii="Courier New" w:eastAsia="Times New Roman" w:hAnsi="Courier New" w:cs="Courier New"/>
-      <w:sz w:val="20"/>
-      <w:szCs w:val="20"/>
-    </w:rPr>
-  </w:style>
-  <w:style w:type="character" w:customStyle="1" w:styleId="ad">
-    <w:name w:val="Списък на абзаци Знак"/>
-    <w:basedOn w:val="a0"/>
-    <w:link w:val="ac"/>
+  <w:style w:type="character" w:customStyle="1" w:styleId="ListParagraphChar">
+    <w:name w:val="List Paragraph Char"/>
+    <w:basedOn w:val="DefaultParagraphFont"/>
+    <w:link w:val="ListParagraph"/>
     <w:uiPriority w:val="34"/>
     <w:qFormat/>
     <w:rsid w:val="0055178B"/>
@@ -10342,7 +9942,7 @@
 </file>
 
 <file path=customXml/itemProps1.xml><?xml version="1.0" encoding="utf-8"?>
-<ds:datastoreItem xmlns:ds="http://schemas.openxmlformats.org/officeDocument/2006/customXml" ds:itemID="{11A27F18-3A56-4471-A868-EED7EDE59749}">
+<ds:datastoreItem xmlns:ds="http://schemas.openxmlformats.org/officeDocument/2006/customXml" ds:itemID="{425EB652-3A83-43FC-B70F-936AA4FA49E3}">
   <ds:schemaRefs>
     <ds:schemaRef ds:uri="http://schemas.openxmlformats.org/officeDocument/2006/bibliography"/>
   </ds:schemaRefs>

</xml_diff>